<commit_message>
permitir que la apertura sea más amigable
</commit_message>
<xml_diff>
--- a/Reportes_PDF/esquema_15agosto.docx
+++ b/Reportes_PDF/esquema_15agosto.docx
@@ -9,6 +9,7 @@
           <w:szCs w:val="24"/>
         </w:rPr>
       </w:pPr>
+      <w:bookmarkStart w:id="0" w:name="_GoBack"/>
       <w:r>
         <w:rPr>
           <w:noProof/>
@@ -16,7 +17,7 @@
           <w:szCs w:val="24"/>
         </w:rPr>
         <w:drawing>
-          <wp:inline distT="0" distB="0" distL="0" distR="0" wp14:anchorId="1C13E04E" wp14:editId="48217C97">
+          <wp:inline distT="0" distB="0" distL="0" distR="0" wp14:anchorId="1C13E04E" wp14:editId="2D371C5D">
             <wp:extent cx="9023350" cy="14004757"/>
             <wp:effectExtent l="0" t="38100" r="0" b="35560"/>
             <wp:docPr id="1" name="Diagram 1"/>
@@ -29,7 +30,6 @@
           </wp:inline>
         </w:drawing>
       </w:r>
-      <w:bookmarkStart w:id="0" w:name="_GoBack"/>
       <w:bookmarkEnd w:id="0"/>
     </w:p>
     <w:sectPr>
@@ -2715,7 +2715,11 @@
         <a:lstStyle/>
         <a:p>
           <a:r>
-            <a:rPr lang="en-US" sz="1200"/>
+            <a:rPr lang="en-US" sz="1200">
+              <a:highlight>
+                <a:srgbClr val="FFFF00"/>
+              </a:highlight>
+            </a:rPr>
             <a:t>Manejo de inventario</a:t>
           </a:r>
         </a:p>
@@ -7687,7 +7691,11 @@
             <a:buNone/>
           </a:pPr>
           <a:r>
-            <a:rPr lang="en-US" sz="1200" kern="1200"/>
+            <a:rPr lang="en-US" sz="1200" kern="1200">
+              <a:highlight>
+                <a:srgbClr val="FFFF00"/>
+              </a:highlight>
+            </a:rPr>
             <a:t>Manejo de inventario</a:t>
           </a:r>
         </a:p>
@@ -15240,7 +15248,7 @@
 </file>
 
 <file path=customXml/itemProps1.xml><?xml version="1.0" encoding="utf-8"?>
-<ds:datastoreItem xmlns:ds="http://schemas.openxmlformats.org/officeDocument/2006/customXml" ds:itemID="{0A18FB8D-278D-4E49-A41A-E6A0A3CFCBA9}">
+<ds:datastoreItem xmlns:ds="http://schemas.openxmlformats.org/officeDocument/2006/customXml" ds:itemID="{2542BAB4-DCD2-49EC-8F50-1393CD8B1EC6}">
   <ds:schemaRefs>
     <ds:schemaRef ds:uri="http://schemas.openxmlformats.org/officeDocument/2006/bibliography"/>
   </ds:schemaRefs>

</xml_diff>

<commit_message>
finalización de ingresos y retiros manuales
</commit_message>
<xml_diff>
--- a/Reportes_PDF/esquema_15agosto.docx
+++ b/Reportes_PDF/esquema_15agosto.docx
@@ -17,7 +17,7 @@
           <w:szCs w:val="24"/>
         </w:rPr>
         <w:drawing>
-          <wp:inline distT="0" distB="0" distL="0" distR="0" wp14:anchorId="1C13E04E" wp14:editId="2D371C5D">
+          <wp:inline distT="0" distB="0" distL="0" distR="0" wp14:anchorId="1C13E04E" wp14:editId="5CE82F8B">
             <wp:extent cx="9023350" cy="14004757"/>
             <wp:effectExtent l="0" t="38100" r="0" b="35560"/>
             <wp:docPr id="1" name="Diagram 1"/>
@@ -2963,6 +2963,64 @@
         </a:p>
       </dgm:t>
     </dgm:pt>
+    <dgm:pt modelId="{C9315A7E-285D-4C18-88BB-97A4FF476052}">
+      <dgm:prSet phldrT="[Text]" custT="1"/>
+      <dgm:spPr/>
+      <dgm:t>
+        <a:bodyPr/>
+        <a:lstStyle/>
+        <a:p>
+          <a:r>
+            <a:rPr lang="en-US" sz="1200"/>
+            <a:t>Ingreso-Retiro de caja</a:t>
+          </a:r>
+        </a:p>
+      </dgm:t>
+    </dgm:pt>
+    <dgm:pt modelId="{756238C6-7508-4B0B-BE90-19C2143794EE}" type="parTrans" cxnId="{9F3AF6B5-EBB1-4C52-BF3F-B18EB838D314}">
+      <dgm:prSet/>
+      <dgm:spPr/>
+      <dgm:t>
+        <a:bodyPr/>
+        <a:lstStyle/>
+        <a:p>
+          <a:endParaRPr lang="en-US"/>
+        </a:p>
+      </dgm:t>
+    </dgm:pt>
+    <dgm:pt modelId="{DC95E23A-9598-4D8A-91FF-F53AEA3BAEDE}" type="sibTrans" cxnId="{9F3AF6B5-EBB1-4C52-BF3F-B18EB838D314}">
+      <dgm:prSet/>
+      <dgm:spPr/>
+    </dgm:pt>
+    <dgm:pt modelId="{D7088E56-ED84-4242-A964-8101BAF114F8}">
+      <dgm:prSet phldrT="[Text]" custT="1"/>
+      <dgm:spPr/>
+      <dgm:t>
+        <a:bodyPr/>
+        <a:lstStyle/>
+        <a:p>
+          <a:r>
+            <a:rPr lang="en-US" sz="1200"/>
+            <a:t>caja_ingreso_retiro.php</a:t>
+          </a:r>
+        </a:p>
+      </dgm:t>
+    </dgm:pt>
+    <dgm:pt modelId="{7E60CA7D-4138-4F26-961E-D78B63485859}" type="parTrans" cxnId="{CA0C68F7-32E7-4844-865A-232B27CE97F6}">
+      <dgm:prSet/>
+      <dgm:spPr/>
+      <dgm:t>
+        <a:bodyPr/>
+        <a:lstStyle/>
+        <a:p>
+          <a:endParaRPr lang="en-US"/>
+        </a:p>
+      </dgm:t>
+    </dgm:pt>
+    <dgm:pt modelId="{FC26ABEC-324F-4536-8F3D-72093146EA63}" type="sibTrans" cxnId="{CA0C68F7-32E7-4844-865A-232B27CE97F6}">
+      <dgm:prSet/>
+      <dgm:spPr/>
+    </dgm:pt>
     <dgm:pt modelId="{B9B73007-FA16-4113-901B-1E11CF49C599}" type="pres">
       <dgm:prSet presAssocID="{85851377-5719-40A7-A2AA-CB4D9FF68EA0}" presName="diagram" presStyleCnt="0">
         <dgm:presLayoutVars>
@@ -2980,7 +3038,7 @@
       <dgm:spPr/>
     </dgm:pt>
     <dgm:pt modelId="{CB39108A-CE7A-40EE-A606-5855E49ACF55}" type="pres">
-      <dgm:prSet presAssocID="{8B458B23-D896-4D7C-BAE6-6CA547605B8D}" presName="LevelOneTextNode" presStyleLbl="node0" presStyleIdx="0" presStyleCnt="1">
+      <dgm:prSet presAssocID="{8B458B23-D896-4D7C-BAE6-6CA547605B8D}" presName="LevelOneTextNode" presStyleLbl="node0" presStyleIdx="0" presStyleCnt="2">
         <dgm:presLayoutVars>
           <dgm:chPref val="3"/>
         </dgm:presLayoutVars>
@@ -3016,11 +3074,11 @@
       <dgm:spPr/>
     </dgm:pt>
     <dgm:pt modelId="{EAD79B5D-FC33-4D38-BDBC-99450FAD174D}" type="pres">
-      <dgm:prSet presAssocID="{93485821-AEB5-44DE-8302-7C74C0015CA1}" presName="conn2-1" presStyleLbl="parChTrans1D3" presStyleIdx="0" presStyleCnt="19"/>
+      <dgm:prSet presAssocID="{93485821-AEB5-44DE-8302-7C74C0015CA1}" presName="conn2-1" presStyleLbl="parChTrans1D3" presStyleIdx="0" presStyleCnt="20"/>
       <dgm:spPr/>
     </dgm:pt>
     <dgm:pt modelId="{7442DEBB-5712-4217-809C-172BA1614947}" type="pres">
-      <dgm:prSet presAssocID="{93485821-AEB5-44DE-8302-7C74C0015CA1}" presName="connTx" presStyleLbl="parChTrans1D3" presStyleIdx="0" presStyleCnt="19"/>
+      <dgm:prSet presAssocID="{93485821-AEB5-44DE-8302-7C74C0015CA1}" presName="connTx" presStyleLbl="parChTrans1D3" presStyleIdx="0" presStyleCnt="20"/>
       <dgm:spPr/>
     </dgm:pt>
     <dgm:pt modelId="{5C8A57F5-0AC4-42CE-99A6-7A6EEBCBB21B}" type="pres">
@@ -3028,7 +3086,7 @@
       <dgm:spPr/>
     </dgm:pt>
     <dgm:pt modelId="{F007439F-BA7A-4648-847C-766E01D65828}" type="pres">
-      <dgm:prSet presAssocID="{E35362BE-DBAF-45A4-885D-D03EF6D22FE8}" presName="LevelTwoTextNode" presStyleLbl="node3" presStyleIdx="0" presStyleCnt="19">
+      <dgm:prSet presAssocID="{E35362BE-DBAF-45A4-885D-D03EF6D22FE8}" presName="LevelTwoTextNode" presStyleLbl="node3" presStyleIdx="0" presStyleCnt="20">
         <dgm:presLayoutVars>
           <dgm:chPref val="3"/>
         </dgm:presLayoutVars>
@@ -3064,11 +3122,11 @@
       <dgm:spPr/>
     </dgm:pt>
     <dgm:pt modelId="{3A6C1256-3DAB-4533-859E-04FB4A250A27}" type="pres">
-      <dgm:prSet presAssocID="{AEE71B23-FBBF-4D6F-9FD3-175DE80FF707}" presName="conn2-1" presStyleLbl="parChTrans1D3" presStyleIdx="1" presStyleCnt="19"/>
+      <dgm:prSet presAssocID="{AEE71B23-FBBF-4D6F-9FD3-175DE80FF707}" presName="conn2-1" presStyleLbl="parChTrans1D3" presStyleIdx="1" presStyleCnt="20"/>
       <dgm:spPr/>
     </dgm:pt>
     <dgm:pt modelId="{8F98116A-EB75-461A-B4A4-29DD85B045DB}" type="pres">
-      <dgm:prSet presAssocID="{AEE71B23-FBBF-4D6F-9FD3-175DE80FF707}" presName="connTx" presStyleLbl="parChTrans1D3" presStyleIdx="1" presStyleCnt="19"/>
+      <dgm:prSet presAssocID="{AEE71B23-FBBF-4D6F-9FD3-175DE80FF707}" presName="connTx" presStyleLbl="parChTrans1D3" presStyleIdx="1" presStyleCnt="20"/>
       <dgm:spPr/>
     </dgm:pt>
     <dgm:pt modelId="{ABEF6126-578C-4511-82CC-075010A407FB}" type="pres">
@@ -3076,7 +3134,7 @@
       <dgm:spPr/>
     </dgm:pt>
     <dgm:pt modelId="{21F0332B-ED1A-4753-8462-FC8F63085011}" type="pres">
-      <dgm:prSet presAssocID="{E48BBB11-FC8F-4901-A1D9-6171A14C87B4}" presName="LevelTwoTextNode" presStyleLbl="node3" presStyleIdx="1" presStyleCnt="19">
+      <dgm:prSet presAssocID="{E48BBB11-FC8F-4901-A1D9-6171A14C87B4}" presName="LevelTwoTextNode" presStyleLbl="node3" presStyleIdx="1" presStyleCnt="20">
         <dgm:presLayoutVars>
           <dgm:chPref val="3"/>
         </dgm:presLayoutVars>
@@ -3136,11 +3194,11 @@
       <dgm:spPr/>
     </dgm:pt>
     <dgm:pt modelId="{9F4915B3-A470-48B1-A1C1-8355B3514C87}" type="pres">
-      <dgm:prSet presAssocID="{821D9E4F-FC8B-47A9-93B0-F8DFFCEAE428}" presName="conn2-1" presStyleLbl="parChTrans1D3" presStyleIdx="2" presStyleCnt="19"/>
+      <dgm:prSet presAssocID="{821D9E4F-FC8B-47A9-93B0-F8DFFCEAE428}" presName="conn2-1" presStyleLbl="parChTrans1D3" presStyleIdx="2" presStyleCnt="20"/>
       <dgm:spPr/>
     </dgm:pt>
     <dgm:pt modelId="{84172D38-6EB5-4B15-9EC0-39232B341123}" type="pres">
-      <dgm:prSet presAssocID="{821D9E4F-FC8B-47A9-93B0-F8DFFCEAE428}" presName="connTx" presStyleLbl="parChTrans1D3" presStyleIdx="2" presStyleCnt="19"/>
+      <dgm:prSet presAssocID="{821D9E4F-FC8B-47A9-93B0-F8DFFCEAE428}" presName="connTx" presStyleLbl="parChTrans1D3" presStyleIdx="2" presStyleCnt="20"/>
       <dgm:spPr/>
     </dgm:pt>
     <dgm:pt modelId="{539BB93E-B107-41BE-BE5C-B440F1019FB3}" type="pres">
@@ -3148,7 +3206,7 @@
       <dgm:spPr/>
     </dgm:pt>
     <dgm:pt modelId="{B7EB317D-96FB-4852-9A06-A90DB57B37A3}" type="pres">
-      <dgm:prSet presAssocID="{FE938222-54B7-4B86-A32F-86FC734DC76C}" presName="LevelTwoTextNode" presStyleLbl="node3" presStyleIdx="2" presStyleCnt="19">
+      <dgm:prSet presAssocID="{FE938222-54B7-4B86-A32F-86FC734DC76C}" presName="LevelTwoTextNode" presStyleLbl="node3" presStyleIdx="2" presStyleCnt="20">
         <dgm:presLayoutVars>
           <dgm:chPref val="3"/>
         </dgm:presLayoutVars>
@@ -3232,11 +3290,11 @@
       <dgm:spPr/>
     </dgm:pt>
     <dgm:pt modelId="{80C13E3B-2D16-4C3A-86F2-A299C591D87A}" type="pres">
-      <dgm:prSet presAssocID="{4E93F180-C423-4B09-9BF1-1F01217AC00C}" presName="conn2-1" presStyleLbl="parChTrans1D3" presStyleIdx="3" presStyleCnt="19"/>
+      <dgm:prSet presAssocID="{4E93F180-C423-4B09-9BF1-1F01217AC00C}" presName="conn2-1" presStyleLbl="parChTrans1D3" presStyleIdx="3" presStyleCnt="20"/>
       <dgm:spPr/>
     </dgm:pt>
     <dgm:pt modelId="{7B4B57AE-655B-409A-B61D-A36D99384E4C}" type="pres">
-      <dgm:prSet presAssocID="{4E93F180-C423-4B09-9BF1-1F01217AC00C}" presName="connTx" presStyleLbl="parChTrans1D3" presStyleIdx="3" presStyleCnt="19"/>
+      <dgm:prSet presAssocID="{4E93F180-C423-4B09-9BF1-1F01217AC00C}" presName="connTx" presStyleLbl="parChTrans1D3" presStyleIdx="3" presStyleCnt="20"/>
       <dgm:spPr/>
     </dgm:pt>
     <dgm:pt modelId="{640BE612-30C7-4986-BDA3-CAC8905B1CAF}" type="pres">
@@ -3244,7 +3302,7 @@
       <dgm:spPr/>
     </dgm:pt>
     <dgm:pt modelId="{1DB4D4C0-814C-4595-8205-B8F68E9D233B}" type="pres">
-      <dgm:prSet presAssocID="{72457F05-4A21-49A3-A5F5-A859A2DC6269}" presName="LevelTwoTextNode" presStyleLbl="node3" presStyleIdx="3" presStyleCnt="19">
+      <dgm:prSet presAssocID="{72457F05-4A21-49A3-A5F5-A859A2DC6269}" presName="LevelTwoTextNode" presStyleLbl="node3" presStyleIdx="3" presStyleCnt="20">
         <dgm:presLayoutVars>
           <dgm:chPref val="3"/>
         </dgm:presLayoutVars>
@@ -3280,11 +3338,11 @@
       <dgm:spPr/>
     </dgm:pt>
     <dgm:pt modelId="{BA18182F-82C5-4A3D-B0F8-B12ED35380D4}" type="pres">
-      <dgm:prSet presAssocID="{86E85959-C5ED-4DF7-8F7B-3050F759056A}" presName="conn2-1" presStyleLbl="parChTrans1D3" presStyleIdx="4" presStyleCnt="19"/>
+      <dgm:prSet presAssocID="{86E85959-C5ED-4DF7-8F7B-3050F759056A}" presName="conn2-1" presStyleLbl="parChTrans1D3" presStyleIdx="4" presStyleCnt="20"/>
       <dgm:spPr/>
     </dgm:pt>
     <dgm:pt modelId="{9E63B1E7-59B4-4E37-95DE-B30D0021DBD5}" type="pres">
-      <dgm:prSet presAssocID="{86E85959-C5ED-4DF7-8F7B-3050F759056A}" presName="connTx" presStyleLbl="parChTrans1D3" presStyleIdx="4" presStyleCnt="19"/>
+      <dgm:prSet presAssocID="{86E85959-C5ED-4DF7-8F7B-3050F759056A}" presName="connTx" presStyleLbl="parChTrans1D3" presStyleIdx="4" presStyleCnt="20"/>
       <dgm:spPr/>
     </dgm:pt>
     <dgm:pt modelId="{693586B3-790B-484B-AFC6-30F0536AE790}" type="pres">
@@ -3292,7 +3350,7 @@
       <dgm:spPr/>
     </dgm:pt>
     <dgm:pt modelId="{531C5FAC-6F4E-4A0D-8347-E9E83406C887}" type="pres">
-      <dgm:prSet presAssocID="{EEC88054-104B-4252-9628-48D845D85799}" presName="LevelTwoTextNode" presStyleLbl="node3" presStyleIdx="4" presStyleCnt="19">
+      <dgm:prSet presAssocID="{EEC88054-104B-4252-9628-48D845D85799}" presName="LevelTwoTextNode" presStyleLbl="node3" presStyleIdx="4" presStyleCnt="20">
         <dgm:presLayoutVars>
           <dgm:chPref val="3"/>
         </dgm:presLayoutVars>
@@ -3352,11 +3410,11 @@
       <dgm:spPr/>
     </dgm:pt>
     <dgm:pt modelId="{B5FC5419-AE53-4411-B6AF-8649115AE19C}" type="pres">
-      <dgm:prSet presAssocID="{27F22593-1E76-4958-A1FB-7BD0D7531E60}" presName="conn2-1" presStyleLbl="parChTrans1D3" presStyleIdx="5" presStyleCnt="19"/>
+      <dgm:prSet presAssocID="{27F22593-1E76-4958-A1FB-7BD0D7531E60}" presName="conn2-1" presStyleLbl="parChTrans1D3" presStyleIdx="5" presStyleCnt="20"/>
       <dgm:spPr/>
     </dgm:pt>
     <dgm:pt modelId="{9E0AC1CE-B5C3-4DBF-8F67-F42398BCC475}" type="pres">
-      <dgm:prSet presAssocID="{27F22593-1E76-4958-A1FB-7BD0D7531E60}" presName="connTx" presStyleLbl="parChTrans1D3" presStyleIdx="5" presStyleCnt="19"/>
+      <dgm:prSet presAssocID="{27F22593-1E76-4958-A1FB-7BD0D7531E60}" presName="connTx" presStyleLbl="parChTrans1D3" presStyleIdx="5" presStyleCnt="20"/>
       <dgm:spPr/>
     </dgm:pt>
     <dgm:pt modelId="{62B5CE04-4969-49AF-8352-7F9C6D20162E}" type="pres">
@@ -3364,7 +3422,7 @@
       <dgm:spPr/>
     </dgm:pt>
     <dgm:pt modelId="{D9B3A0A5-2BB5-4BC8-87A5-0DBE14E52704}" type="pres">
-      <dgm:prSet presAssocID="{BB66DE54-535F-4D62-8364-EEAE6C467B1A}" presName="LevelTwoTextNode" presStyleLbl="node3" presStyleIdx="5" presStyleCnt="19">
+      <dgm:prSet presAssocID="{BB66DE54-535F-4D62-8364-EEAE6C467B1A}" presName="LevelTwoTextNode" presStyleLbl="node3" presStyleIdx="5" presStyleCnt="20">
         <dgm:presLayoutVars>
           <dgm:chPref val="3"/>
         </dgm:presLayoutVars>
@@ -3424,11 +3482,11 @@
       <dgm:spPr/>
     </dgm:pt>
     <dgm:pt modelId="{D0CEB7A7-CB90-42CE-AA88-11F18485308F}" type="pres">
-      <dgm:prSet presAssocID="{E323EDC3-5E5D-42CC-B7A4-17FFDE151C44}" presName="conn2-1" presStyleLbl="parChTrans1D3" presStyleIdx="6" presStyleCnt="19"/>
+      <dgm:prSet presAssocID="{E323EDC3-5E5D-42CC-B7A4-17FFDE151C44}" presName="conn2-1" presStyleLbl="parChTrans1D3" presStyleIdx="6" presStyleCnt="20"/>
       <dgm:spPr/>
     </dgm:pt>
     <dgm:pt modelId="{43A7ADDA-4DB3-497B-8990-CE025F182BAC}" type="pres">
-      <dgm:prSet presAssocID="{E323EDC3-5E5D-42CC-B7A4-17FFDE151C44}" presName="connTx" presStyleLbl="parChTrans1D3" presStyleIdx="6" presStyleCnt="19"/>
+      <dgm:prSet presAssocID="{E323EDC3-5E5D-42CC-B7A4-17FFDE151C44}" presName="connTx" presStyleLbl="parChTrans1D3" presStyleIdx="6" presStyleCnt="20"/>
       <dgm:spPr/>
     </dgm:pt>
     <dgm:pt modelId="{C6BB7CAB-D0D0-472A-910C-EFD52D6FD023}" type="pres">
@@ -3436,7 +3494,7 @@
       <dgm:spPr/>
     </dgm:pt>
     <dgm:pt modelId="{9ECD7737-FB9C-4A14-86EA-8A4BA12358E5}" type="pres">
-      <dgm:prSet presAssocID="{F74006F4-AE50-4090-8BD0-FD4D89170661}" presName="LevelTwoTextNode" presStyleLbl="node3" presStyleIdx="6" presStyleCnt="19">
+      <dgm:prSet presAssocID="{F74006F4-AE50-4090-8BD0-FD4D89170661}" presName="LevelTwoTextNode" presStyleLbl="node3" presStyleIdx="6" presStyleCnt="20">
         <dgm:presLayoutVars>
           <dgm:chPref val="3"/>
         </dgm:presLayoutVars>
@@ -3472,11 +3530,11 @@
       <dgm:spPr/>
     </dgm:pt>
     <dgm:pt modelId="{F47C17CD-2402-47FF-AC87-E01AE2BE913B}" type="pres">
-      <dgm:prSet presAssocID="{0DB32B2F-12A1-4E6B-B7E0-A68F835CE1C3}" presName="conn2-1" presStyleLbl="parChTrans1D3" presStyleIdx="7" presStyleCnt="19"/>
+      <dgm:prSet presAssocID="{0DB32B2F-12A1-4E6B-B7E0-A68F835CE1C3}" presName="conn2-1" presStyleLbl="parChTrans1D3" presStyleIdx="7" presStyleCnt="20"/>
       <dgm:spPr/>
     </dgm:pt>
     <dgm:pt modelId="{7E3E4EE0-439D-447C-BE9E-A8995740DB94}" type="pres">
-      <dgm:prSet presAssocID="{0DB32B2F-12A1-4E6B-B7E0-A68F835CE1C3}" presName="connTx" presStyleLbl="parChTrans1D3" presStyleIdx="7" presStyleCnt="19"/>
+      <dgm:prSet presAssocID="{0DB32B2F-12A1-4E6B-B7E0-A68F835CE1C3}" presName="connTx" presStyleLbl="parChTrans1D3" presStyleIdx="7" presStyleCnt="20"/>
       <dgm:spPr/>
     </dgm:pt>
     <dgm:pt modelId="{A05A20F3-B472-474B-981D-F9C057029F43}" type="pres">
@@ -3484,7 +3542,7 @@
       <dgm:spPr/>
     </dgm:pt>
     <dgm:pt modelId="{24C4B9F0-C406-4C60-9C73-06F97C63868F}" type="pres">
-      <dgm:prSet presAssocID="{2603DC89-29B8-4D35-A6F5-524C6CDDCAC3}" presName="LevelTwoTextNode" presStyleLbl="node3" presStyleIdx="7" presStyleCnt="19">
+      <dgm:prSet presAssocID="{2603DC89-29B8-4D35-A6F5-524C6CDDCAC3}" presName="LevelTwoTextNode" presStyleLbl="node3" presStyleIdx="7" presStyleCnt="20">
         <dgm:presLayoutVars>
           <dgm:chPref val="3"/>
         </dgm:presLayoutVars>
@@ -3520,11 +3578,11 @@
       <dgm:spPr/>
     </dgm:pt>
     <dgm:pt modelId="{B8FC37FC-A5D9-4DC4-BE3C-2DEF4FD171F7}" type="pres">
-      <dgm:prSet presAssocID="{FE90954E-0E85-4FA8-A65F-76AB36A674B1}" presName="conn2-1" presStyleLbl="parChTrans1D3" presStyleIdx="8" presStyleCnt="19"/>
+      <dgm:prSet presAssocID="{FE90954E-0E85-4FA8-A65F-76AB36A674B1}" presName="conn2-1" presStyleLbl="parChTrans1D3" presStyleIdx="8" presStyleCnt="20"/>
       <dgm:spPr/>
     </dgm:pt>
     <dgm:pt modelId="{20BA956C-FCEE-4929-AF2A-3A0CF4DCD2A3}" type="pres">
-      <dgm:prSet presAssocID="{FE90954E-0E85-4FA8-A65F-76AB36A674B1}" presName="connTx" presStyleLbl="parChTrans1D3" presStyleIdx="8" presStyleCnt="19"/>
+      <dgm:prSet presAssocID="{FE90954E-0E85-4FA8-A65F-76AB36A674B1}" presName="connTx" presStyleLbl="parChTrans1D3" presStyleIdx="8" presStyleCnt="20"/>
       <dgm:spPr/>
     </dgm:pt>
     <dgm:pt modelId="{89689A31-1AA5-46A9-B82D-D7261B4D8C19}" type="pres">
@@ -3532,7 +3590,7 @@
       <dgm:spPr/>
     </dgm:pt>
     <dgm:pt modelId="{EE7372F8-F602-4E75-9F5E-7159D414B99E}" type="pres">
-      <dgm:prSet presAssocID="{3E6CD931-A972-47EF-8095-378F36060292}" presName="LevelTwoTextNode" presStyleLbl="node3" presStyleIdx="8" presStyleCnt="19">
+      <dgm:prSet presAssocID="{3E6CD931-A972-47EF-8095-378F36060292}" presName="LevelTwoTextNode" presStyleLbl="node3" presStyleIdx="8" presStyleCnt="20">
         <dgm:presLayoutVars>
           <dgm:chPref val="3"/>
         </dgm:presLayoutVars>
@@ -3568,11 +3626,11 @@
       <dgm:spPr/>
     </dgm:pt>
     <dgm:pt modelId="{8B99C8E1-84B2-4EE3-B498-2AB224F9A97B}" type="pres">
-      <dgm:prSet presAssocID="{92554AFD-A4DE-44CA-8FDE-E4CD22CF3075}" presName="conn2-1" presStyleLbl="parChTrans1D3" presStyleIdx="9" presStyleCnt="19"/>
+      <dgm:prSet presAssocID="{92554AFD-A4DE-44CA-8FDE-E4CD22CF3075}" presName="conn2-1" presStyleLbl="parChTrans1D3" presStyleIdx="9" presStyleCnt="20"/>
       <dgm:spPr/>
     </dgm:pt>
     <dgm:pt modelId="{76676809-4905-4A63-8EE8-D634A6A4A247}" type="pres">
-      <dgm:prSet presAssocID="{92554AFD-A4DE-44CA-8FDE-E4CD22CF3075}" presName="connTx" presStyleLbl="parChTrans1D3" presStyleIdx="9" presStyleCnt="19"/>
+      <dgm:prSet presAssocID="{92554AFD-A4DE-44CA-8FDE-E4CD22CF3075}" presName="connTx" presStyleLbl="parChTrans1D3" presStyleIdx="9" presStyleCnt="20"/>
       <dgm:spPr/>
     </dgm:pt>
     <dgm:pt modelId="{70B8EA48-24D6-4A22-A13B-6C364B0DE652}" type="pres">
@@ -3580,7 +3638,7 @@
       <dgm:spPr/>
     </dgm:pt>
     <dgm:pt modelId="{038950D4-EFFE-4DB2-A947-B73ED3F4395D}" type="pres">
-      <dgm:prSet presAssocID="{BC99DF21-3A62-4A0B-AC92-7D09C0B5C11B}" presName="LevelTwoTextNode" presStyleLbl="node3" presStyleIdx="9" presStyleCnt="19">
+      <dgm:prSet presAssocID="{BC99DF21-3A62-4A0B-AC92-7D09C0B5C11B}" presName="LevelTwoTextNode" presStyleLbl="node3" presStyleIdx="9" presStyleCnt="20">
         <dgm:presLayoutVars>
           <dgm:chPref val="3"/>
         </dgm:presLayoutVars>
@@ -3640,11 +3698,11 @@
       <dgm:spPr/>
     </dgm:pt>
     <dgm:pt modelId="{6BB58266-6C2D-4869-BC49-F637BC00B07C}" type="pres">
-      <dgm:prSet presAssocID="{5616804D-9E83-402D-BB9A-5C90F81041FC}" presName="conn2-1" presStyleLbl="parChTrans1D3" presStyleIdx="10" presStyleCnt="19"/>
+      <dgm:prSet presAssocID="{5616804D-9E83-402D-BB9A-5C90F81041FC}" presName="conn2-1" presStyleLbl="parChTrans1D3" presStyleIdx="10" presStyleCnt="20"/>
       <dgm:spPr/>
     </dgm:pt>
     <dgm:pt modelId="{383166B2-3DC2-4466-B33E-88D81D86B8C3}" type="pres">
-      <dgm:prSet presAssocID="{5616804D-9E83-402D-BB9A-5C90F81041FC}" presName="connTx" presStyleLbl="parChTrans1D3" presStyleIdx="10" presStyleCnt="19"/>
+      <dgm:prSet presAssocID="{5616804D-9E83-402D-BB9A-5C90F81041FC}" presName="connTx" presStyleLbl="parChTrans1D3" presStyleIdx="10" presStyleCnt="20"/>
       <dgm:spPr/>
     </dgm:pt>
     <dgm:pt modelId="{64246DCD-23F2-4EBA-BA94-574232FCDAFE}" type="pres">
@@ -3652,7 +3710,7 @@
       <dgm:spPr/>
     </dgm:pt>
     <dgm:pt modelId="{F52F6200-ED34-4714-830C-C941CDA6F142}" type="pres">
-      <dgm:prSet presAssocID="{38F25BFD-B627-404F-82A3-D557D3861FE0}" presName="LevelTwoTextNode" presStyleLbl="node3" presStyleIdx="10" presStyleCnt="19">
+      <dgm:prSet presAssocID="{38F25BFD-B627-404F-82A3-D557D3861FE0}" presName="LevelTwoTextNode" presStyleLbl="node3" presStyleIdx="10" presStyleCnt="20">
         <dgm:presLayoutVars>
           <dgm:chPref val="3"/>
         </dgm:presLayoutVars>
@@ -3688,11 +3746,11 @@
       <dgm:spPr/>
     </dgm:pt>
     <dgm:pt modelId="{783EF0A2-EC91-4FBE-9A21-4903A9EB50E2}" type="pres">
-      <dgm:prSet presAssocID="{1044AA01-854F-4F9A-8174-245017A47D19}" presName="conn2-1" presStyleLbl="parChTrans1D3" presStyleIdx="11" presStyleCnt="19"/>
+      <dgm:prSet presAssocID="{1044AA01-854F-4F9A-8174-245017A47D19}" presName="conn2-1" presStyleLbl="parChTrans1D3" presStyleIdx="11" presStyleCnt="20"/>
       <dgm:spPr/>
     </dgm:pt>
     <dgm:pt modelId="{D6721B76-92C6-43BF-8449-5B9856F8063C}" type="pres">
-      <dgm:prSet presAssocID="{1044AA01-854F-4F9A-8174-245017A47D19}" presName="connTx" presStyleLbl="parChTrans1D3" presStyleIdx="11" presStyleCnt="19"/>
+      <dgm:prSet presAssocID="{1044AA01-854F-4F9A-8174-245017A47D19}" presName="connTx" presStyleLbl="parChTrans1D3" presStyleIdx="11" presStyleCnt="20"/>
       <dgm:spPr/>
     </dgm:pt>
     <dgm:pt modelId="{7299E535-FBC1-4E9E-B7EE-095D6731A094}" type="pres">
@@ -3700,7 +3758,7 @@
       <dgm:spPr/>
     </dgm:pt>
     <dgm:pt modelId="{CBAD1043-3E5A-46E3-AC44-722F058AC202}" type="pres">
-      <dgm:prSet presAssocID="{5774BCA1-6BC9-44F8-B958-47F24CA5E21A}" presName="LevelTwoTextNode" presStyleLbl="node3" presStyleIdx="11" presStyleCnt="19">
+      <dgm:prSet presAssocID="{5774BCA1-6BC9-44F8-B958-47F24CA5E21A}" presName="LevelTwoTextNode" presStyleLbl="node3" presStyleIdx="11" presStyleCnt="20">
         <dgm:presLayoutVars>
           <dgm:chPref val="3"/>
         </dgm:presLayoutVars>
@@ -3736,11 +3794,11 @@
       <dgm:spPr/>
     </dgm:pt>
     <dgm:pt modelId="{2DD18805-C89A-4548-B8E4-58925BACFC3A}" type="pres">
-      <dgm:prSet presAssocID="{4C99DCFC-C05A-4EB3-A362-4E09E999F6F0}" presName="conn2-1" presStyleLbl="parChTrans1D3" presStyleIdx="12" presStyleCnt="19"/>
+      <dgm:prSet presAssocID="{4C99DCFC-C05A-4EB3-A362-4E09E999F6F0}" presName="conn2-1" presStyleLbl="parChTrans1D3" presStyleIdx="12" presStyleCnt="20"/>
       <dgm:spPr/>
     </dgm:pt>
     <dgm:pt modelId="{D2E82B95-F758-49DB-BEEA-8324060CE5F6}" type="pres">
-      <dgm:prSet presAssocID="{4C99DCFC-C05A-4EB3-A362-4E09E999F6F0}" presName="connTx" presStyleLbl="parChTrans1D3" presStyleIdx="12" presStyleCnt="19"/>
+      <dgm:prSet presAssocID="{4C99DCFC-C05A-4EB3-A362-4E09E999F6F0}" presName="connTx" presStyleLbl="parChTrans1D3" presStyleIdx="12" presStyleCnt="20"/>
       <dgm:spPr/>
     </dgm:pt>
     <dgm:pt modelId="{34D94783-5268-49AA-A404-D9AE6C2D9A21}" type="pres">
@@ -3748,7 +3806,7 @@
       <dgm:spPr/>
     </dgm:pt>
     <dgm:pt modelId="{53941422-B70E-498F-ACA1-A2686EBD4E8E}" type="pres">
-      <dgm:prSet presAssocID="{DCA8E22D-3DCB-4DF1-93D4-903AE32E33D8}" presName="LevelTwoTextNode" presStyleLbl="node3" presStyleIdx="12" presStyleCnt="19">
+      <dgm:prSet presAssocID="{DCA8E22D-3DCB-4DF1-93D4-903AE32E33D8}" presName="LevelTwoTextNode" presStyleLbl="node3" presStyleIdx="12" presStyleCnt="20">
         <dgm:presLayoutVars>
           <dgm:chPref val="3"/>
         </dgm:presLayoutVars>
@@ -3784,11 +3842,11 @@
       <dgm:spPr/>
     </dgm:pt>
     <dgm:pt modelId="{8DC9E76C-78C1-4DF9-AF2A-CFF78F089DEA}" type="pres">
-      <dgm:prSet presAssocID="{1A5A7223-6A34-4E4D-8E46-6B1B217ED207}" presName="conn2-1" presStyleLbl="parChTrans1D3" presStyleIdx="13" presStyleCnt="19"/>
+      <dgm:prSet presAssocID="{1A5A7223-6A34-4E4D-8E46-6B1B217ED207}" presName="conn2-1" presStyleLbl="parChTrans1D3" presStyleIdx="13" presStyleCnt="20"/>
       <dgm:spPr/>
     </dgm:pt>
     <dgm:pt modelId="{31EADB76-9756-4967-9C0D-D3EF9742FF8A}" type="pres">
-      <dgm:prSet presAssocID="{1A5A7223-6A34-4E4D-8E46-6B1B217ED207}" presName="connTx" presStyleLbl="parChTrans1D3" presStyleIdx="13" presStyleCnt="19"/>
+      <dgm:prSet presAssocID="{1A5A7223-6A34-4E4D-8E46-6B1B217ED207}" presName="connTx" presStyleLbl="parChTrans1D3" presStyleIdx="13" presStyleCnt="20"/>
       <dgm:spPr/>
     </dgm:pt>
     <dgm:pt modelId="{F5362F0C-421F-4E22-B7AB-E1C772CEAFC0}" type="pres">
@@ -3796,7 +3854,7 @@
       <dgm:spPr/>
     </dgm:pt>
     <dgm:pt modelId="{705F69F4-5413-4EC0-A006-475C7F428993}" type="pres">
-      <dgm:prSet presAssocID="{19E34CF9-37E5-4E16-9D75-39055E62FF27}" presName="LevelTwoTextNode" presStyleLbl="node3" presStyleIdx="13" presStyleCnt="19">
+      <dgm:prSet presAssocID="{19E34CF9-37E5-4E16-9D75-39055E62FF27}" presName="LevelTwoTextNode" presStyleLbl="node3" presStyleIdx="13" presStyleCnt="20">
         <dgm:presLayoutVars>
           <dgm:chPref val="3"/>
         </dgm:presLayoutVars>
@@ -3856,11 +3914,11 @@
       <dgm:spPr/>
     </dgm:pt>
     <dgm:pt modelId="{78FC463B-2BF3-430A-A9BB-57F4165C8149}" type="pres">
-      <dgm:prSet presAssocID="{9CFE23BE-52CE-4EDB-8FE4-1DEC6C0EE443}" presName="conn2-1" presStyleLbl="parChTrans1D3" presStyleIdx="14" presStyleCnt="19"/>
+      <dgm:prSet presAssocID="{9CFE23BE-52CE-4EDB-8FE4-1DEC6C0EE443}" presName="conn2-1" presStyleLbl="parChTrans1D3" presStyleIdx="14" presStyleCnt="20"/>
       <dgm:spPr/>
     </dgm:pt>
     <dgm:pt modelId="{3AFA20AD-A8EF-4049-B3D8-C7BC3F28F660}" type="pres">
-      <dgm:prSet presAssocID="{9CFE23BE-52CE-4EDB-8FE4-1DEC6C0EE443}" presName="connTx" presStyleLbl="parChTrans1D3" presStyleIdx="14" presStyleCnt="19"/>
+      <dgm:prSet presAssocID="{9CFE23BE-52CE-4EDB-8FE4-1DEC6C0EE443}" presName="connTx" presStyleLbl="parChTrans1D3" presStyleIdx="14" presStyleCnt="20"/>
       <dgm:spPr/>
     </dgm:pt>
     <dgm:pt modelId="{7245229C-1F77-41E4-95D2-B6D5644390CE}" type="pres">
@@ -3868,7 +3926,7 @@
       <dgm:spPr/>
     </dgm:pt>
     <dgm:pt modelId="{D94C4BB7-FAD8-49C9-9EB7-4D80CC252B26}" type="pres">
-      <dgm:prSet presAssocID="{82217C01-BE3C-4803-BA65-9D68CBCE4DD6}" presName="LevelTwoTextNode" presStyleLbl="node3" presStyleIdx="14" presStyleCnt="19">
+      <dgm:prSet presAssocID="{82217C01-BE3C-4803-BA65-9D68CBCE4DD6}" presName="LevelTwoTextNode" presStyleLbl="node3" presStyleIdx="14" presStyleCnt="20">
         <dgm:presLayoutVars>
           <dgm:chPref val="3"/>
         </dgm:presLayoutVars>
@@ -3904,11 +3962,11 @@
       <dgm:spPr/>
     </dgm:pt>
     <dgm:pt modelId="{3C3EE821-F3FB-4387-9FC4-224B994F7F64}" type="pres">
-      <dgm:prSet presAssocID="{97E8DB5A-4986-4FA8-9E1B-892B2F9E4EC3}" presName="conn2-1" presStyleLbl="parChTrans1D3" presStyleIdx="15" presStyleCnt="19"/>
+      <dgm:prSet presAssocID="{97E8DB5A-4986-4FA8-9E1B-892B2F9E4EC3}" presName="conn2-1" presStyleLbl="parChTrans1D3" presStyleIdx="15" presStyleCnt="20"/>
       <dgm:spPr/>
     </dgm:pt>
     <dgm:pt modelId="{0148650E-2BDB-4BED-B3E3-3E66AC7D402A}" type="pres">
-      <dgm:prSet presAssocID="{97E8DB5A-4986-4FA8-9E1B-892B2F9E4EC3}" presName="connTx" presStyleLbl="parChTrans1D3" presStyleIdx="15" presStyleCnt="19"/>
+      <dgm:prSet presAssocID="{97E8DB5A-4986-4FA8-9E1B-892B2F9E4EC3}" presName="connTx" presStyleLbl="parChTrans1D3" presStyleIdx="15" presStyleCnt="20"/>
       <dgm:spPr/>
     </dgm:pt>
     <dgm:pt modelId="{C88247D7-3BD5-4F3B-8AE3-F253DB2ABE44}" type="pres">
@@ -3916,7 +3974,7 @@
       <dgm:spPr/>
     </dgm:pt>
     <dgm:pt modelId="{61D92D6B-3423-4DBE-9FA3-5726C931457D}" type="pres">
-      <dgm:prSet presAssocID="{35AB4215-C4E8-4A46-99AB-86C46D47B3B3}" presName="LevelTwoTextNode" presStyleLbl="node3" presStyleIdx="15" presStyleCnt="19">
+      <dgm:prSet presAssocID="{35AB4215-C4E8-4A46-99AB-86C46D47B3B3}" presName="LevelTwoTextNode" presStyleLbl="node3" presStyleIdx="15" presStyleCnt="20">
         <dgm:presLayoutVars>
           <dgm:chPref val="3"/>
         </dgm:presLayoutVars>
@@ -3952,11 +4010,11 @@
       <dgm:spPr/>
     </dgm:pt>
     <dgm:pt modelId="{F2BCF1C8-F2C3-4CCD-9929-77D488F541CF}" type="pres">
-      <dgm:prSet presAssocID="{E96A60B7-DD51-41E4-8352-94856358B723}" presName="conn2-1" presStyleLbl="parChTrans1D3" presStyleIdx="16" presStyleCnt="19"/>
+      <dgm:prSet presAssocID="{E96A60B7-DD51-41E4-8352-94856358B723}" presName="conn2-1" presStyleLbl="parChTrans1D3" presStyleIdx="16" presStyleCnt="20"/>
       <dgm:spPr/>
     </dgm:pt>
     <dgm:pt modelId="{063FA51B-F6AF-4F6A-BA54-3E1FB05080C1}" type="pres">
-      <dgm:prSet presAssocID="{E96A60B7-DD51-41E4-8352-94856358B723}" presName="connTx" presStyleLbl="parChTrans1D3" presStyleIdx="16" presStyleCnt="19"/>
+      <dgm:prSet presAssocID="{E96A60B7-DD51-41E4-8352-94856358B723}" presName="connTx" presStyleLbl="parChTrans1D3" presStyleIdx="16" presStyleCnt="20"/>
       <dgm:spPr/>
     </dgm:pt>
     <dgm:pt modelId="{83283C28-F5FB-4F22-A544-56459C980D6B}" type="pres">
@@ -3964,7 +4022,7 @@
       <dgm:spPr/>
     </dgm:pt>
     <dgm:pt modelId="{18ADAACF-F223-4058-B34E-7CD1492B8BF0}" type="pres">
-      <dgm:prSet presAssocID="{D2876628-2232-46F1-8852-9B437C72238B}" presName="LevelTwoTextNode" presStyleLbl="node3" presStyleIdx="16" presStyleCnt="19">
+      <dgm:prSet presAssocID="{D2876628-2232-46F1-8852-9B437C72238B}" presName="LevelTwoTextNode" presStyleLbl="node3" presStyleIdx="16" presStyleCnt="20">
         <dgm:presLayoutVars>
           <dgm:chPref val="3"/>
         </dgm:presLayoutVars>
@@ -4000,11 +4058,11 @@
       <dgm:spPr/>
     </dgm:pt>
     <dgm:pt modelId="{42DDFF19-E6A0-4186-B276-BEA33C2BA9BF}" type="pres">
-      <dgm:prSet presAssocID="{690D81AA-B237-40BC-8332-0AF2543F05F7}" presName="conn2-1" presStyleLbl="parChTrans1D3" presStyleIdx="17" presStyleCnt="19"/>
+      <dgm:prSet presAssocID="{690D81AA-B237-40BC-8332-0AF2543F05F7}" presName="conn2-1" presStyleLbl="parChTrans1D3" presStyleIdx="17" presStyleCnt="20"/>
       <dgm:spPr/>
     </dgm:pt>
     <dgm:pt modelId="{EC03E311-C9E8-453E-A60D-2A65BBB64244}" type="pres">
-      <dgm:prSet presAssocID="{690D81AA-B237-40BC-8332-0AF2543F05F7}" presName="connTx" presStyleLbl="parChTrans1D3" presStyleIdx="17" presStyleCnt="19"/>
+      <dgm:prSet presAssocID="{690D81AA-B237-40BC-8332-0AF2543F05F7}" presName="connTx" presStyleLbl="parChTrans1D3" presStyleIdx="17" presStyleCnt="20"/>
       <dgm:spPr/>
     </dgm:pt>
     <dgm:pt modelId="{7708E3ED-D5E3-4C8D-B09F-DE81D03DCA3F}" type="pres">
@@ -4012,7 +4070,7 @@
       <dgm:spPr/>
     </dgm:pt>
     <dgm:pt modelId="{11DA2AFB-F184-460B-A0B7-5FF24C0450F5}" type="pres">
-      <dgm:prSet presAssocID="{9C4BD25B-FAE9-483E-9CA2-F065A9FDEAB1}" presName="LevelTwoTextNode" presStyleLbl="node3" presStyleIdx="17" presStyleCnt="19">
+      <dgm:prSet presAssocID="{9C4BD25B-FAE9-483E-9CA2-F065A9FDEAB1}" presName="LevelTwoTextNode" presStyleLbl="node3" presStyleIdx="17" presStyleCnt="20">
         <dgm:presLayoutVars>
           <dgm:chPref val="3"/>
         </dgm:presLayoutVars>
@@ -4048,11 +4106,11 @@
       <dgm:spPr/>
     </dgm:pt>
     <dgm:pt modelId="{0B346269-F71A-4E58-A619-B6F536AF1A0B}" type="pres">
-      <dgm:prSet presAssocID="{A05D230D-5011-4544-93D2-1A5CF3572474}" presName="conn2-1" presStyleLbl="parChTrans1D3" presStyleIdx="18" presStyleCnt="19"/>
+      <dgm:prSet presAssocID="{A05D230D-5011-4544-93D2-1A5CF3572474}" presName="conn2-1" presStyleLbl="parChTrans1D3" presStyleIdx="18" presStyleCnt="20"/>
       <dgm:spPr/>
     </dgm:pt>
     <dgm:pt modelId="{98819EFC-154E-4F56-BB9B-F724B73DD0F4}" type="pres">
-      <dgm:prSet presAssocID="{A05D230D-5011-4544-93D2-1A5CF3572474}" presName="connTx" presStyleLbl="parChTrans1D3" presStyleIdx="18" presStyleCnt="19"/>
+      <dgm:prSet presAssocID="{A05D230D-5011-4544-93D2-1A5CF3572474}" presName="connTx" presStyleLbl="parChTrans1D3" presStyleIdx="18" presStyleCnt="20"/>
       <dgm:spPr/>
     </dgm:pt>
     <dgm:pt modelId="{13B67292-B54A-4BAD-B647-7250B693BD90}" type="pres">
@@ -4060,7 +4118,7 @@
       <dgm:spPr/>
     </dgm:pt>
     <dgm:pt modelId="{CA744165-A8C0-4635-8728-C36C23305E24}" type="pres">
-      <dgm:prSet presAssocID="{F6D7CF80-2691-411C-B727-3C1D1FDC95CA}" presName="LevelTwoTextNode" presStyleLbl="node3" presStyleIdx="18" presStyleCnt="19">
+      <dgm:prSet presAssocID="{F6D7CF80-2691-411C-B727-3C1D1FDC95CA}" presName="LevelTwoTextNode" presStyleLbl="node3" presStyleIdx="18" presStyleCnt="20">
         <dgm:presLayoutVars>
           <dgm:chPref val="3"/>
         </dgm:presLayoutVars>
@@ -4095,28 +4153,68 @@
       <dgm:prSet presAssocID="{94413AAE-F8B5-47DD-9AA9-D9A3F1BE46A7}" presName="level3hierChild" presStyleCnt="0"/>
       <dgm:spPr/>
     </dgm:pt>
-    <dgm:pt modelId="{B07E1AFE-C2EC-4E1D-8354-8391F430BD6C}" type="pres">
-      <dgm:prSet presAssocID="{98662C88-9E4D-496E-9458-48FCD3E1334D}" presName="conn2-1" presStyleLbl="parChTrans1D2" presStyleIdx="12" presStyleCnt="13"/>
-      <dgm:spPr/>
-    </dgm:pt>
-    <dgm:pt modelId="{B29DB36E-C7D9-41D3-9BA6-0633095A3191}" type="pres">
-      <dgm:prSet presAssocID="{98662C88-9E4D-496E-9458-48FCD3E1334D}" presName="connTx" presStyleLbl="parChTrans1D2" presStyleIdx="12" presStyleCnt="13"/>
-      <dgm:spPr/>
-    </dgm:pt>
-    <dgm:pt modelId="{362818FB-3E51-49E7-84B3-8DD18403E3C3}" type="pres">
-      <dgm:prSet presAssocID="{7408BEA0-EE1E-4BA2-97E7-F343A8FE90E7}" presName="root2" presStyleCnt="0"/>
-      <dgm:spPr/>
-    </dgm:pt>
-    <dgm:pt modelId="{DC3C9D0A-56A4-4A59-93F8-82BD1F000FDA}" type="pres">
-      <dgm:prSet presAssocID="{7408BEA0-EE1E-4BA2-97E7-F343A8FE90E7}" presName="LevelTwoTextNode" presStyleLbl="node2" presStyleIdx="12" presStyleCnt="13">
+    <dgm:pt modelId="{3056B40E-215B-4DC5-80EA-E1738313D27A}" type="pres">
+      <dgm:prSet presAssocID="{756238C6-7508-4B0B-BE90-19C2143794EE}" presName="conn2-1" presStyleLbl="parChTrans1D2" presStyleIdx="12" presStyleCnt="13"/>
+      <dgm:spPr/>
+    </dgm:pt>
+    <dgm:pt modelId="{6574D9FF-BC7D-416B-9A29-F61A43998FD2}" type="pres">
+      <dgm:prSet presAssocID="{756238C6-7508-4B0B-BE90-19C2143794EE}" presName="connTx" presStyleLbl="parChTrans1D2" presStyleIdx="12" presStyleCnt="13"/>
+      <dgm:spPr/>
+    </dgm:pt>
+    <dgm:pt modelId="{BE45D056-E38B-49A8-AE4A-6CB90341B8FC}" type="pres">
+      <dgm:prSet presAssocID="{C9315A7E-285D-4C18-88BB-97A4FF476052}" presName="root2" presStyleCnt="0"/>
+      <dgm:spPr/>
+    </dgm:pt>
+    <dgm:pt modelId="{00B60CB0-AE8B-4E9F-8CBA-9AD8B09CBE03}" type="pres">
+      <dgm:prSet presAssocID="{C9315A7E-285D-4C18-88BB-97A4FF476052}" presName="LevelTwoTextNode" presStyleLbl="node2" presStyleIdx="12" presStyleCnt="13">
         <dgm:presLayoutVars>
           <dgm:chPref val="3"/>
         </dgm:presLayoutVars>
       </dgm:prSet>
       <dgm:spPr/>
     </dgm:pt>
-    <dgm:pt modelId="{7BD1C67A-30C7-4478-89BE-436AB38B1616}" type="pres">
-      <dgm:prSet presAssocID="{7408BEA0-EE1E-4BA2-97E7-F343A8FE90E7}" presName="level3hierChild" presStyleCnt="0"/>
+    <dgm:pt modelId="{958D98FC-28B6-46E5-8D13-AF8F0AA1D9E1}" type="pres">
+      <dgm:prSet presAssocID="{C9315A7E-285D-4C18-88BB-97A4FF476052}" presName="level3hierChild" presStyleCnt="0"/>
+      <dgm:spPr/>
+    </dgm:pt>
+    <dgm:pt modelId="{0ED98B4C-B06B-4104-B1AB-4A1D3FE94E85}" type="pres">
+      <dgm:prSet presAssocID="{7E60CA7D-4138-4F26-961E-D78B63485859}" presName="conn2-1" presStyleLbl="parChTrans1D3" presStyleIdx="19" presStyleCnt="20"/>
+      <dgm:spPr/>
+    </dgm:pt>
+    <dgm:pt modelId="{AA95FA4C-8E3D-45FB-841D-6D49710A3763}" type="pres">
+      <dgm:prSet presAssocID="{7E60CA7D-4138-4F26-961E-D78B63485859}" presName="connTx" presStyleLbl="parChTrans1D3" presStyleIdx="19" presStyleCnt="20"/>
+      <dgm:spPr/>
+    </dgm:pt>
+    <dgm:pt modelId="{BEAA2984-23A6-4112-A85A-CAB69B09BAB5}" type="pres">
+      <dgm:prSet presAssocID="{D7088E56-ED84-4242-A964-8101BAF114F8}" presName="root2" presStyleCnt="0"/>
+      <dgm:spPr/>
+    </dgm:pt>
+    <dgm:pt modelId="{1A522638-1858-4F9A-890F-810B0776BA17}" type="pres">
+      <dgm:prSet presAssocID="{D7088E56-ED84-4242-A964-8101BAF114F8}" presName="LevelTwoTextNode" presStyleLbl="node3" presStyleIdx="19" presStyleCnt="20">
+        <dgm:presLayoutVars>
+          <dgm:chPref val="3"/>
+        </dgm:presLayoutVars>
+      </dgm:prSet>
+      <dgm:spPr/>
+    </dgm:pt>
+    <dgm:pt modelId="{C961F33C-E166-42E0-A1C8-EE236C001B5C}" type="pres">
+      <dgm:prSet presAssocID="{D7088E56-ED84-4242-A964-8101BAF114F8}" presName="level3hierChild" presStyleCnt="0"/>
+      <dgm:spPr/>
+    </dgm:pt>
+    <dgm:pt modelId="{30D62C63-E0C9-4142-A855-7899A0270EB2}" type="pres">
+      <dgm:prSet presAssocID="{7408BEA0-EE1E-4BA2-97E7-F343A8FE90E7}" presName="root1" presStyleCnt="0"/>
+      <dgm:spPr/>
+    </dgm:pt>
+    <dgm:pt modelId="{96E1FBC2-DDAC-4EA0-8E8A-26C40FA56F7E}" type="pres">
+      <dgm:prSet presAssocID="{7408BEA0-EE1E-4BA2-97E7-F343A8FE90E7}" presName="LevelOneTextNode" presStyleLbl="node0" presStyleIdx="1" presStyleCnt="2">
+        <dgm:presLayoutVars>
+          <dgm:chPref val="3"/>
+        </dgm:presLayoutVars>
+      </dgm:prSet>
+      <dgm:spPr/>
+    </dgm:pt>
+    <dgm:pt modelId="{F9A02AB7-27D6-42BB-B641-AB1AFFB60D16}" type="pres">
+      <dgm:prSet presAssocID="{7408BEA0-EE1E-4BA2-97E7-F343A8FE90E7}" presName="level2hierChild" presStyleCnt="0"/>
       <dgm:spPr/>
     </dgm:pt>
   </dgm:ptLst>
@@ -4126,12 +4224,12 @@
     <dgm:cxn modelId="{F2F68603-125C-4679-80F4-F679BD620CA8}" type="presOf" srcId="{A05D230D-5011-4544-93D2-1A5CF3572474}" destId="{98819EFC-154E-4F56-BB9B-F724B73DD0F4}" srcOrd="1" destOrd="0" presId="urn:microsoft.com/office/officeart/2005/8/layout/hierarchy2"/>
     <dgm:cxn modelId="{97894D04-6BA8-4739-96A8-F2E071631029}" type="presOf" srcId="{998802AD-5C12-4884-A636-0FD8F4496F52}" destId="{7A48C041-47F3-4ADF-A750-0112F542CC3D}" srcOrd="0" destOrd="0" presId="urn:microsoft.com/office/officeart/2005/8/layout/hierarchy2"/>
     <dgm:cxn modelId="{41A50105-0832-4F00-9ABB-25D38B972445}" type="presOf" srcId="{B9B5821E-C251-41AB-8543-E79FF91A00CD}" destId="{15A96371-96B2-4EB0-B07D-6D65B748748F}" srcOrd="0" destOrd="0" presId="urn:microsoft.com/office/officeart/2005/8/layout/hierarchy2"/>
+    <dgm:cxn modelId="{FAEBDC05-8B30-4805-BF0A-15352F9253E7}" type="presOf" srcId="{7408BEA0-EE1E-4BA2-97E7-F343A8FE90E7}" destId="{96E1FBC2-DDAC-4EA0-8E8A-26C40FA56F7E}" srcOrd="0" destOrd="0" presId="urn:microsoft.com/office/officeart/2005/8/layout/hierarchy2"/>
     <dgm:cxn modelId="{62B5D606-D628-4E77-AE1B-1083BCB1DB33}" srcId="{9C4BD25B-FAE9-483E-9CA2-F065A9FDEAB1}" destId="{F719B901-D878-4431-9929-5652645C6EFE}" srcOrd="0" destOrd="0" parTransId="{E5BE159F-D1A6-4F42-BD6B-C7C9886C1F43}" sibTransId="{FD262951-7F85-47F4-B7DF-414BFCB5719F}"/>
     <dgm:cxn modelId="{9AF6F206-FD22-495F-80F0-DFF17C78BB53}" type="presOf" srcId="{80CA7B96-2F61-48A6-9D9A-03EC4FEF23D0}" destId="{F3B4D064-524B-49F2-A319-9681082B29C5}" srcOrd="1" destOrd="0" presId="urn:microsoft.com/office/officeart/2005/8/layout/hierarchy2"/>
     <dgm:cxn modelId="{68F9F306-45C9-4EA0-9B8C-1F549B8BF68A}" type="presOf" srcId="{4E93F180-C423-4B09-9BF1-1F01217AC00C}" destId="{7B4B57AE-655B-409A-B61D-A36D99384E4C}" srcOrd="1" destOrd="0" presId="urn:microsoft.com/office/officeart/2005/8/layout/hierarchy2"/>
     <dgm:cxn modelId="{8495C709-7948-4709-BAC3-ECDEEF860A51}" type="presOf" srcId="{0DB32B2F-12A1-4E6B-B7E0-A68F835CE1C3}" destId="{7E3E4EE0-439D-447C-BE9E-A8995740DB94}" srcOrd="1" destOrd="0" presId="urn:microsoft.com/office/officeart/2005/8/layout/hierarchy2"/>
     <dgm:cxn modelId="{4CE0150C-C884-4EBE-8B15-944911BE11BF}" type="presOf" srcId="{F49A838D-0D1F-4F5A-832E-198FBF5ADCAD}" destId="{95539535-8F52-471F-800B-45AB0BAA4626}" srcOrd="0" destOrd="0" presId="urn:microsoft.com/office/officeart/2005/8/layout/hierarchy2"/>
-    <dgm:cxn modelId="{30BADC0C-2294-4F34-AA08-9F51FCDDDB79}" type="presOf" srcId="{98662C88-9E4D-496E-9458-48FCD3E1334D}" destId="{B29DB36E-C7D9-41D3-9BA6-0633095A3191}" srcOrd="1" destOrd="0" presId="urn:microsoft.com/office/officeart/2005/8/layout/hierarchy2"/>
     <dgm:cxn modelId="{6BDE0010-4162-45C8-8C0A-A1ACD693CF51}" type="presOf" srcId="{B9B5821E-C251-41AB-8543-E79FF91A00CD}" destId="{F0D41E20-B613-476C-A225-06EEAAB69D7C}" srcOrd="1" destOrd="0" presId="urn:microsoft.com/office/officeart/2005/8/layout/hierarchy2"/>
     <dgm:cxn modelId="{34DA0212-3567-4BEE-9D19-DB19C98C1A5A}" type="presOf" srcId="{FE938222-54B7-4B86-A32F-86FC734DC76C}" destId="{B7EB317D-96FB-4852-9A06-A90DB57B37A3}" srcOrd="0" destOrd="0" presId="urn:microsoft.com/office/officeart/2005/8/layout/hierarchy2"/>
     <dgm:cxn modelId="{20A30D12-08EB-4386-A0A6-89E06EF1A559}" type="presOf" srcId="{969CEDCD-6A68-4F3A-B9AA-75C2D23208E9}" destId="{C192F59D-DF22-4F2C-B848-7F298EDC655D}" srcOrd="1" destOrd="0" presId="urn:microsoft.com/office/officeart/2005/8/layout/hierarchy2"/>
@@ -4141,6 +4239,7 @@
     <dgm:cxn modelId="{A8F22C16-EE76-41DE-90D9-0B38231D5158}" type="presOf" srcId="{EC7CCE9E-A0E6-4E35-BAD2-47309C9773DD}" destId="{68039F36-0835-47A5-88A9-B1ECC7C987BE}" srcOrd="0" destOrd="0" presId="urn:microsoft.com/office/officeart/2005/8/layout/hierarchy2"/>
     <dgm:cxn modelId="{1F652E18-97D9-4FB7-ADA6-F45D5F32EA79}" srcId="{5774BCA1-6BC9-44F8-B958-47F24CA5E21A}" destId="{2F879F25-A12D-442C-B746-8BC6EE89F0FE}" srcOrd="0" destOrd="0" parTransId="{7CE842CA-D7AD-49DC-A4BA-BBD06AA1F728}" sibTransId="{2B3B57E6-5EA1-42E9-9FDA-D0D35B9A3F72}"/>
     <dgm:cxn modelId="{22E2E41A-3A92-4D56-901B-0653EFCFD3C9}" type="presOf" srcId="{7339A1E7-96C2-457C-86CE-395C8343C8DC}" destId="{ED98A84A-1585-4535-9636-86F956D020E9}" srcOrd="1" destOrd="0" presId="urn:microsoft.com/office/officeart/2005/8/layout/hierarchy2"/>
+    <dgm:cxn modelId="{3509181B-EFBE-4859-85C0-4812357A061C}" type="presOf" srcId="{756238C6-7508-4B0B-BE90-19C2143794EE}" destId="{3056B40E-215B-4DC5-80EA-E1738313D27A}" srcOrd="0" destOrd="0" presId="urn:microsoft.com/office/officeart/2005/8/layout/hierarchy2"/>
     <dgm:cxn modelId="{D6DA6F1B-BB47-4DE4-ADAA-058531D1FD62}" type="presOf" srcId="{0DB32B2F-12A1-4E6B-B7E0-A68F835CE1C3}" destId="{F47C17CD-2402-47FF-AC87-E01AE2BE913B}" srcOrd="0" destOrd="0" presId="urn:microsoft.com/office/officeart/2005/8/layout/hierarchy2"/>
     <dgm:cxn modelId="{33DA491C-FACD-46C1-B0AB-6A8EF60F580D}" srcId="{4484CFE2-7365-448D-949C-3B03156DDF50}" destId="{3E6CD931-A972-47EF-8095-378F36060292}" srcOrd="0" destOrd="0" parTransId="{FE90954E-0E85-4FA8-A65F-76AB36A674B1}" sibTransId="{FCEFE463-85D0-4589-B63F-F2439BB8FCD7}"/>
     <dgm:cxn modelId="{AE46D71C-393A-4E89-BA6A-126F71E6B943}" type="presOf" srcId="{5616804D-9E83-402D-BB9A-5C90F81041FC}" destId="{6BB58266-6C2D-4869-BC49-F637BC00B07C}" srcOrd="0" destOrd="0" presId="urn:microsoft.com/office/officeart/2005/8/layout/hierarchy2"/>
@@ -4158,6 +4257,7 @@
     <dgm:cxn modelId="{B6586029-3484-40D5-A96F-322DEECCBE1B}" srcId="{1C3776F4-CB3A-4F3D-9ADB-029416F0F214}" destId="{F6D7CF80-2691-411C-B727-3C1D1FDC95CA}" srcOrd="2" destOrd="0" parTransId="{A05D230D-5011-4544-93D2-1A5CF3572474}" sibTransId="{918C111E-2852-4B8F-A55B-4E7FE826FDCE}"/>
     <dgm:cxn modelId="{0178892B-87DD-4083-95A3-0108DDE812F4}" type="presOf" srcId="{72457F05-4A21-49A3-A5F5-A859A2DC6269}" destId="{1DB4D4C0-814C-4595-8205-B8F68E9D233B}" srcOrd="0" destOrd="0" presId="urn:microsoft.com/office/officeart/2005/8/layout/hierarchy2"/>
     <dgm:cxn modelId="{54510D2C-31C2-4A3B-A969-5159B71CA431}" type="presOf" srcId="{11171E89-DD8F-4219-B0FD-29B1511EB9CE}" destId="{BCEE3792-6495-4A62-9A6A-FEF257F77697}" srcOrd="1" destOrd="0" presId="urn:microsoft.com/office/officeart/2005/8/layout/hierarchy2"/>
+    <dgm:cxn modelId="{7541D22D-7BE5-4759-813E-F3859FA5EE40}" type="presOf" srcId="{7E60CA7D-4138-4F26-961E-D78B63485859}" destId="{0ED98B4C-B06B-4104-B1AB-4A1D3FE94E85}" srcOrd="0" destOrd="0" presId="urn:microsoft.com/office/officeart/2005/8/layout/hierarchy2"/>
     <dgm:cxn modelId="{89D2FE2F-B605-4556-AAFC-E03781CD63F6}" type="presOf" srcId="{998802AD-5C12-4884-A636-0FD8F4496F52}" destId="{3EEA8382-403A-4EF9-876D-24204B4A0554}" srcOrd="1" destOrd="0" presId="urn:microsoft.com/office/officeart/2005/8/layout/hierarchy2"/>
     <dgm:cxn modelId="{C9FFC232-5E67-44AC-894E-3F4A3DF0BDB6}" type="presOf" srcId="{E35362BE-DBAF-45A4-885D-D03EF6D22FE8}" destId="{F007439F-BA7A-4648-847C-766E01D65828}" srcOrd="0" destOrd="0" presId="urn:microsoft.com/office/officeart/2005/8/layout/hierarchy2"/>
     <dgm:cxn modelId="{309F0734-2C30-480A-8C47-9893396900C6}" type="presOf" srcId="{1C3776F4-CB3A-4F3D-9ADB-029416F0F214}" destId="{B835CE56-DF67-47EA-B87C-3DE5DA59CBE8}" srcOrd="0" destOrd="0" presId="urn:microsoft.com/office/officeart/2005/8/layout/hierarchy2"/>
@@ -4168,6 +4268,7 @@
     <dgm:cxn modelId="{2C3C6D3E-E47C-4892-B242-AA760CFDB81C}" type="presOf" srcId="{5E41825A-B7B9-4C5F-9FB7-1A931BCFFA9D}" destId="{0A8F38C7-387D-4F89-98DD-4A5FDF8510BD}" srcOrd="1" destOrd="0" presId="urn:microsoft.com/office/officeart/2005/8/layout/hierarchy2"/>
     <dgm:cxn modelId="{91996340-537A-4155-BD10-82F69CCC4649}" type="presOf" srcId="{44A85652-3233-4C55-89F8-5BBC4CDAB45F}" destId="{DAA7C044-DB2D-4E76-83A5-EEE4EE0E655C}" srcOrd="0" destOrd="0" presId="urn:microsoft.com/office/officeart/2005/8/layout/hierarchy2"/>
     <dgm:cxn modelId="{2DFD085C-1B48-4AF4-B90F-0D3646DA3309}" type="presOf" srcId="{7339A1E7-96C2-457C-86CE-395C8343C8DC}" destId="{84CBCD5C-6E50-49B6-B04C-51210C68F9B5}" srcOrd="0" destOrd="0" presId="urn:microsoft.com/office/officeart/2005/8/layout/hierarchy2"/>
+    <dgm:cxn modelId="{DA173E5F-11C1-44C7-B76F-82E62B1CE666}" type="presOf" srcId="{756238C6-7508-4B0B-BE90-19C2143794EE}" destId="{6574D9FF-BC7D-416B-9A29-F61A43998FD2}" srcOrd="1" destOrd="0" presId="urn:microsoft.com/office/officeart/2005/8/layout/hierarchy2"/>
     <dgm:cxn modelId="{4320645F-86F8-4EE4-B0DE-43795E299517}" type="presOf" srcId="{E323EDC3-5E5D-42CC-B7A4-17FFDE151C44}" destId="{43A7ADDA-4DB3-497B-8990-CE025F182BAC}" srcOrd="1" destOrd="0" presId="urn:microsoft.com/office/officeart/2005/8/layout/hierarchy2"/>
     <dgm:cxn modelId="{0757AB5F-35EA-40FD-A7FF-7884ED238DF4}" type="presOf" srcId="{480C3F0C-EBB3-463E-A254-281E091E4E99}" destId="{B9FA2B9F-8ADF-4E0B-B53F-109EC3668676}" srcOrd="0" destOrd="0" presId="urn:microsoft.com/office/officeart/2005/8/layout/hierarchy2"/>
     <dgm:cxn modelId="{72663360-7227-4CB8-998F-87480ADF99F9}" type="presOf" srcId="{FE90954E-0E85-4FA8-A65F-76AB36A674B1}" destId="{20BA956C-FCEE-4929-AF2A-3A0CF4DCD2A3}" srcOrd="1" destOrd="0" presId="urn:microsoft.com/office/officeart/2005/8/layout/hierarchy2"/>
@@ -4184,6 +4285,7 @@
     <dgm:cxn modelId="{9B716144-9829-49CC-AE92-C9A815ADBF6B}" srcId="{1C3776F4-CB3A-4F3D-9ADB-029416F0F214}" destId="{D2876628-2232-46F1-8852-9B437C72238B}" srcOrd="0" destOrd="0" parTransId="{E96A60B7-DD51-41E4-8352-94856358B723}" sibTransId="{25A15878-4FA5-4579-AE49-FBFC129D633E}"/>
     <dgm:cxn modelId="{D8CD7A44-3D9D-4379-9847-6282DBFDB421}" type="presOf" srcId="{755DB568-3FD6-4F99-A207-A449D756319D}" destId="{5280F55D-BB86-468A-8260-04F2EBD8ECFF}" srcOrd="1" destOrd="0" presId="urn:microsoft.com/office/officeart/2005/8/layout/hierarchy2"/>
     <dgm:cxn modelId="{A646D064-A5C9-4090-AA74-A60832A769BA}" type="presOf" srcId="{F6D7CF80-2691-411C-B727-3C1D1FDC95CA}" destId="{CA744165-A8C0-4635-8728-C36C23305E24}" srcOrd="0" destOrd="0" presId="urn:microsoft.com/office/officeart/2005/8/layout/hierarchy2"/>
+    <dgm:cxn modelId="{E2DAD564-4F91-4E78-8957-1167F29832C0}" type="presOf" srcId="{D7088E56-ED84-4242-A964-8101BAF114F8}" destId="{1A522638-1858-4F9A-890F-810B0776BA17}" srcOrd="0" destOrd="0" presId="urn:microsoft.com/office/officeart/2005/8/layout/hierarchy2"/>
     <dgm:cxn modelId="{6F884A46-0590-462B-B6BC-5F33244984E2}" type="presOf" srcId="{770A1CA0-3512-4895-9509-4B132A44AB92}" destId="{B27E3D73-7CEE-41FF-9B12-22DEEF290D91}" srcOrd="0" destOrd="0" presId="urn:microsoft.com/office/officeart/2005/8/layout/hierarchy2"/>
     <dgm:cxn modelId="{7794B247-3A70-4B9F-8CF8-8C2480914C84}" srcId="{8B458B23-D896-4D7C-BAE6-6CA547605B8D}" destId="{82BDC993-0875-4599-AA17-45465B7C5310}" srcOrd="10" destOrd="0" parTransId="{0380414F-ED57-4356-8D3D-026E67D88982}" sibTransId="{F6515668-CD7D-41E9-A4EB-1D89B9226DD6}"/>
     <dgm:cxn modelId="{E4884368-68E1-478E-89DE-8B6C4303D47C}" type="presOf" srcId="{46BB05E8-92FB-47C0-BFBB-EF72C7F88637}" destId="{4B04B334-429E-46BA-85AC-67318FFA4807}" srcOrd="1" destOrd="0" presId="urn:microsoft.com/office/officeart/2005/8/layout/hierarchy2"/>
@@ -4200,6 +4302,7 @@
     <dgm:cxn modelId="{B7F87451-BC92-4B3B-8735-B0EC3FA134B6}" type="presOf" srcId="{EC7CCE9E-A0E6-4E35-BAD2-47309C9773DD}" destId="{875F3271-D449-4552-BC10-55369561888B}" srcOrd="1" destOrd="0" presId="urn:microsoft.com/office/officeart/2005/8/layout/hierarchy2"/>
     <dgm:cxn modelId="{D1009A51-1F84-466D-8019-D732A93A9AEE}" type="presOf" srcId="{E96A60B7-DD51-41E4-8352-94856358B723}" destId="{063FA51B-F6AF-4F6A-BA54-3E1FB05080C1}" srcOrd="1" destOrd="0" presId="urn:microsoft.com/office/officeart/2005/8/layout/hierarchy2"/>
     <dgm:cxn modelId="{3EB5E352-6E8D-415D-868B-2553CFCFC9E0}" type="presOf" srcId="{04AC9F64-7C81-4D12-9A5C-23F4D3EC9B57}" destId="{259C2B84-2AF1-4B37-9500-700CB7A66F2C}" srcOrd="0" destOrd="0" presId="urn:microsoft.com/office/officeart/2005/8/layout/hierarchy2"/>
+    <dgm:cxn modelId="{82740473-2CB3-445F-8F7A-A43B0B83938F}" type="presOf" srcId="{C9315A7E-285D-4C18-88BB-97A4FF476052}" destId="{00B60CB0-AE8B-4E9F-8CBA-9AD8B09CBE03}" srcOrd="0" destOrd="0" presId="urn:microsoft.com/office/officeart/2005/8/layout/hierarchy2"/>
     <dgm:cxn modelId="{3710D973-DF17-4CFF-9841-6F062E1EDD44}" type="presOf" srcId="{C063A0A4-0E02-4C61-BCC7-69EAD75CD028}" destId="{9B6BCE70-EFE2-4686-A006-992036BAE22D}" srcOrd="0" destOrd="0" presId="urn:microsoft.com/office/officeart/2005/8/layout/hierarchy2"/>
     <dgm:cxn modelId="{6AB5F376-16C1-4E80-9EAA-7162F702ACCE}" type="presOf" srcId="{4484CFE2-7365-448D-949C-3B03156DDF50}" destId="{BE3FEEE7-40A5-47B8-9AAB-92AE584C94AD}" srcOrd="0" destOrd="0" presId="urn:microsoft.com/office/officeart/2005/8/layout/hierarchy2"/>
     <dgm:cxn modelId="{C4A48077-93E5-47EE-933F-860A2FEE785F}" type="presOf" srcId="{B86C9BC3-4673-4A20-B48B-229E9F339A37}" destId="{AD00E766-3E1B-4727-8C92-1CC6176F9D54}" srcOrd="1" destOrd="0" presId="urn:microsoft.com/office/officeart/2005/8/layout/hierarchy2"/>
@@ -4231,7 +4334,6 @@
     <dgm:cxn modelId="{B5BD1992-555B-44A8-829E-47E36FDA90E4}" type="presOf" srcId="{E0984871-A900-450F-BB63-D75C1B873F83}" destId="{D85652DC-AA02-41E9-9F86-3C15768996CF}" srcOrd="1" destOrd="0" presId="urn:microsoft.com/office/officeart/2005/8/layout/hierarchy2"/>
     <dgm:cxn modelId="{D1117492-8134-4252-BFD1-457E183F8C05}" type="presOf" srcId="{39CCBD01-FC7F-4D58-AEE5-FACD0BD4D8ED}" destId="{B6D79832-E12C-4F7E-859B-E9DF08E95C1E}" srcOrd="0" destOrd="0" presId="urn:microsoft.com/office/officeart/2005/8/layout/hierarchy2"/>
     <dgm:cxn modelId="{86B32494-0C6A-49B2-93BD-13F749DDB026}" type="presOf" srcId="{93485821-AEB5-44DE-8302-7C74C0015CA1}" destId="{7442DEBB-5712-4217-809C-172BA1614947}" srcOrd="1" destOrd="0" presId="urn:microsoft.com/office/officeart/2005/8/layout/hierarchy2"/>
-    <dgm:cxn modelId="{85673E94-72FB-4DBF-82CB-90F976643E2D}" type="presOf" srcId="{7408BEA0-EE1E-4BA2-97E7-F343A8FE90E7}" destId="{DC3C9D0A-56A4-4A59-93F8-82BD1F000FDA}" srcOrd="0" destOrd="0" presId="urn:microsoft.com/office/officeart/2005/8/layout/hierarchy2"/>
     <dgm:cxn modelId="{84664E94-6EB0-485C-94BE-92CE63BDC2B7}" type="presOf" srcId="{27F22593-1E76-4958-A1FB-7BD0D7531E60}" destId="{9E0AC1CE-B5C3-4DBF-8F67-F42398BCC475}" srcOrd="1" destOrd="0" presId="urn:microsoft.com/office/officeart/2005/8/layout/hierarchy2"/>
     <dgm:cxn modelId="{17700295-6B94-4623-9DDD-607AFC80E979}" type="presOf" srcId="{19112044-A008-4CFF-8011-D2372D89C079}" destId="{31C3FB64-7278-4A91-9561-34EDC1B86C31}" srcOrd="0" destOrd="0" presId="urn:microsoft.com/office/officeart/2005/8/layout/hierarchy2"/>
     <dgm:cxn modelId="{F6DA0C96-BF0E-46CE-9F8E-6DA6B19D0B8F}" type="presOf" srcId="{86E85959-C5ED-4DF7-8F7B-3050F759056A}" destId="{9E63B1E7-59B4-4E37-95DE-B30D0021DBD5}" srcOrd="1" destOrd="0" presId="urn:microsoft.com/office/officeart/2005/8/layout/hierarchy2"/>
@@ -4251,10 +4353,12 @@
     <dgm:cxn modelId="{ED0A0DAB-8CCF-494C-9D4B-CA0A53C47D31}" srcId="{82BDC993-0875-4599-AA17-45465B7C5310}" destId="{35AB4215-C4E8-4A46-99AB-86C46D47B3B3}" srcOrd="0" destOrd="0" parTransId="{97E8DB5A-4986-4FA8-9E1B-892B2F9E4EC3}" sibTransId="{C00FB55E-DA8F-45BC-8139-3FB4D822FE7A}"/>
     <dgm:cxn modelId="{B9A913AB-11F1-475A-A965-0BE9153B74E4}" type="presOf" srcId="{38F25BFD-B627-404F-82A3-D557D3861FE0}" destId="{F52F6200-ED34-4714-830C-C941CDA6F142}" srcOrd="0" destOrd="0" presId="urn:microsoft.com/office/officeart/2005/8/layout/hierarchy2"/>
     <dgm:cxn modelId="{5E3827AC-FA3C-4238-B5C8-C0694BCD27B6}" srcId="{4CBAA594-6CBD-43AF-A01A-EB8D89AD13D2}" destId="{BC99DF21-3A62-4A0B-AC92-7D09C0B5C11B}" srcOrd="0" destOrd="0" parTransId="{92554AFD-A4DE-44CA-8FDE-E4CD22CF3075}" sibTransId="{E6719A2A-7AA9-4B90-B0EC-8AD86569D8BA}"/>
+    <dgm:cxn modelId="{CC337BAD-28AA-410F-9F4A-8EFEACF861F4}" type="presOf" srcId="{7E60CA7D-4138-4F26-961E-D78B63485859}" destId="{AA95FA4C-8E3D-45FB-841D-6D49710A3763}" srcOrd="1" destOrd="0" presId="urn:microsoft.com/office/officeart/2005/8/layout/hierarchy2"/>
     <dgm:cxn modelId="{54023AB0-C015-41F8-BE18-023F01E8F4F2}" type="presOf" srcId="{300B7F97-C50A-48FA-9A7F-1C53475A55C2}" destId="{007F359D-2B54-47CB-9629-1D924253F3D2}" srcOrd="0" destOrd="0" presId="urn:microsoft.com/office/officeart/2005/8/layout/hierarchy2"/>
     <dgm:cxn modelId="{5A1666B0-9361-41F6-BFA0-0C7FD0F30359}" type="presOf" srcId="{85851377-5719-40A7-A2AA-CB4D9FF68EA0}" destId="{B9B73007-FA16-4113-901B-1E11CF49C599}" srcOrd="0" destOrd="0" presId="urn:microsoft.com/office/officeart/2005/8/layout/hierarchy2"/>
     <dgm:cxn modelId="{BF79A8B2-4E3A-43B0-AA7D-3DF49823E101}" type="presOf" srcId="{8C3A69E0-62D6-401D-A86D-B0287C5D9A03}" destId="{4D65BB7A-5068-4E4A-8D44-6EFC1B189592}" srcOrd="1" destOrd="0" presId="urn:microsoft.com/office/officeart/2005/8/layout/hierarchy2"/>
     <dgm:cxn modelId="{768B98B3-6816-40ED-AD05-6D257CCEFBD9}" type="presOf" srcId="{0FC544F2-05EE-4290-A703-5F97DCF44264}" destId="{E2C09DC0-C3EE-40B7-A35C-EC1C1F5AF7FA}" srcOrd="0" destOrd="0" presId="urn:microsoft.com/office/officeart/2005/8/layout/hierarchy2"/>
+    <dgm:cxn modelId="{9F3AF6B5-EBB1-4C52-BF3F-B18EB838D314}" srcId="{8B458B23-D896-4D7C-BAE6-6CA547605B8D}" destId="{C9315A7E-285D-4C18-88BB-97A4FF476052}" srcOrd="12" destOrd="0" parTransId="{756238C6-7508-4B0B-BE90-19C2143794EE}" sibTransId="{DC95E23A-9598-4D8A-91FF-F53AEA3BAEDE}"/>
     <dgm:cxn modelId="{235DCABA-3D19-47A0-B131-F1832809392E}" srcId="{8B458B23-D896-4D7C-BAE6-6CA547605B8D}" destId="{F14BA92A-B150-4910-B427-9ED0F36A31DE}" srcOrd="2" destOrd="0" parTransId="{25A1D90B-CA58-42FB-A149-A513EFF991DA}" sibTransId="{C4EA7986-5917-44A9-8CBB-2E61543136A4}"/>
     <dgm:cxn modelId="{44B5DFBB-04B9-4050-8B39-D941D8A23A30}" type="presOf" srcId="{410EF00E-793B-4696-8091-8F199A8EB5A7}" destId="{ADE0A221-A2E0-4FDA-8B55-5D055547CBDF}" srcOrd="0" destOrd="0" presId="urn:microsoft.com/office/officeart/2005/8/layout/hierarchy2"/>
     <dgm:cxn modelId="{CD45D6BD-A6C1-42BB-9F50-7E977D1DCB49}" type="presOf" srcId="{690D81AA-B237-40BC-8332-0AF2543F05F7}" destId="{42DDFF19-E6A0-4186-B276-BEA33C2BA9BF}" srcOrd="0" destOrd="0" presId="urn:microsoft.com/office/officeart/2005/8/layout/hierarchy2"/>
@@ -4278,7 +4382,6 @@
     <dgm:cxn modelId="{E9A0C8D0-4824-4CFC-B77A-2DB62663B50F}" type="presOf" srcId="{F49A838D-0D1F-4F5A-832E-198FBF5ADCAD}" destId="{C9BFFF82-6ECB-42A5-940A-B3159B23B4E5}" srcOrd="1" destOrd="0" presId="urn:microsoft.com/office/officeart/2005/8/layout/hierarchy2"/>
     <dgm:cxn modelId="{E9BDAFD3-6854-427A-ADCC-B07D2D86DEFA}" type="presOf" srcId="{92554AFD-A4DE-44CA-8FDE-E4CD22CF3075}" destId="{8B99C8E1-84B2-4EE3-B498-2AB224F9A97B}" srcOrd="0" destOrd="0" presId="urn:microsoft.com/office/officeart/2005/8/layout/hierarchy2"/>
     <dgm:cxn modelId="{CED8CBD3-B902-4431-AD1A-0A892CC6B4DE}" srcId="{8B458B23-D896-4D7C-BAE6-6CA547605B8D}" destId="{39BDC974-4E06-47F6-AC4D-E5D0B5D1738D}" srcOrd="8" destOrd="0" parTransId="{B9B5821E-C251-41AB-8543-E79FF91A00CD}" sibTransId="{9FF4C3E7-4ED3-496E-A4AF-50729413D076}"/>
-    <dgm:cxn modelId="{7B16C8D9-452F-4DB4-9EDB-44179BA259F3}" type="presOf" srcId="{98662C88-9E4D-496E-9458-48FCD3E1334D}" destId="{B07E1AFE-C2EC-4E1D-8354-8391F430BD6C}" srcOrd="0" destOrd="0" presId="urn:microsoft.com/office/officeart/2005/8/layout/hierarchy2"/>
     <dgm:cxn modelId="{9313AADB-5846-442A-8614-8070F2F3C0C6}" type="presOf" srcId="{4CBAA594-6CBD-43AF-A01A-EB8D89AD13D2}" destId="{C4681861-B01F-4058-BBAE-6FBAEA30AC53}" srcOrd="0" destOrd="0" presId="urn:microsoft.com/office/officeart/2005/8/layout/hierarchy2"/>
     <dgm:cxn modelId="{32D8F4DB-0209-49E4-9B72-88162284F68B}" type="presOf" srcId="{4C99DCFC-C05A-4EB3-A362-4E09E999F6F0}" destId="{D2E82B95-F758-49DB-BEEA-8324060CE5F6}" srcOrd="1" destOrd="0" presId="urn:microsoft.com/office/officeart/2005/8/layout/hierarchy2"/>
     <dgm:cxn modelId="{A23098DC-4306-40A6-B086-36980E7D5EE0}" srcId="{A72B6D51-1AC9-417E-B08C-E0F5BC5B5001}" destId="{2603DC89-29B8-4D35-A6F5-524C6CDDCAC3}" srcOrd="2" destOrd="0" parTransId="{0DB32B2F-12A1-4E6B-B7E0-A68F835CE1C3}" sibTransId="{3332F230-0A2E-4577-BB86-1A8BADB1CA8D}"/>
@@ -4296,13 +4399,14 @@
     <dgm:cxn modelId="{A4FB20EC-E02F-4A4E-8F4C-6E8371B2A325}" type="presOf" srcId="{27F22593-1E76-4958-A1FB-7BD0D7531E60}" destId="{B5FC5419-AE53-4411-B6AF-8649115AE19C}" srcOrd="0" destOrd="0" presId="urn:microsoft.com/office/officeart/2005/8/layout/hierarchy2"/>
     <dgm:cxn modelId="{321037EC-FDCA-4789-8114-1A09442A24C2}" srcId="{8B458B23-D896-4D7C-BAE6-6CA547605B8D}" destId="{A72B6D51-1AC9-417E-B08C-E0F5BC5B5001}" srcOrd="4" destOrd="0" parTransId="{80CA7B96-2F61-48A6-9D9A-03EC4FEF23D0}" sibTransId="{AE9BFF38-82E3-4ACF-9878-1A7513E0C4BB}"/>
     <dgm:cxn modelId="{58DB97EC-198A-4653-B2F1-64571226E323}" type="presOf" srcId="{2F879F25-A12D-442C-B746-8BC6EE89F0FE}" destId="{04673684-B13C-4C2A-A9E3-9C36D31CAD15}" srcOrd="0" destOrd="0" presId="urn:microsoft.com/office/officeart/2005/8/layout/hierarchy2"/>
-    <dgm:cxn modelId="{26E5FAED-CE04-42A2-AA8B-8311DF6E62EA}" srcId="{8B458B23-D896-4D7C-BAE6-6CA547605B8D}" destId="{7408BEA0-EE1E-4BA2-97E7-F343A8FE90E7}" srcOrd="12" destOrd="0" parTransId="{98662C88-9E4D-496E-9458-48FCD3E1334D}" sibTransId="{C9843426-1FA4-467F-9AF8-5FE1D50FF830}"/>
+    <dgm:cxn modelId="{26E5FAED-CE04-42A2-AA8B-8311DF6E62EA}" srcId="{85851377-5719-40A7-A2AA-CB4D9FF68EA0}" destId="{7408BEA0-EE1E-4BA2-97E7-F343A8FE90E7}" srcOrd="1" destOrd="0" parTransId="{98662C88-9E4D-496E-9458-48FCD3E1334D}" sibTransId="{C9843426-1FA4-467F-9AF8-5FE1D50FF830}"/>
     <dgm:cxn modelId="{0F4064F1-B52F-4097-AB35-6E93183EEBB2}" type="presOf" srcId="{EEC88054-104B-4252-9628-48D845D85799}" destId="{531C5FAC-6F4E-4A0D-8347-E9E83406C887}" srcOrd="0" destOrd="0" presId="urn:microsoft.com/office/officeart/2005/8/layout/hierarchy2"/>
     <dgm:cxn modelId="{B35DDEF1-6409-4769-8DA1-2DEBD11A9BE4}" type="presOf" srcId="{FE90954E-0E85-4FA8-A65F-76AB36A674B1}" destId="{B8FC37FC-A5D9-4DC4-BE3C-2DEF4FD171F7}" srcOrd="0" destOrd="0" presId="urn:microsoft.com/office/officeart/2005/8/layout/hierarchy2"/>
     <dgm:cxn modelId="{8CBF6AF2-885A-4D6E-83C3-E07C9632C8E5}" type="presOf" srcId="{969CEDCD-6A68-4F3A-B9AA-75C2D23208E9}" destId="{64E5C99A-EF58-4934-907E-0467209FEA1C}" srcOrd="0" destOrd="0" presId="urn:microsoft.com/office/officeart/2005/8/layout/hierarchy2"/>
     <dgm:cxn modelId="{B09E7AF3-DF6B-470B-8D65-2577B393F2FC}" type="presOf" srcId="{A05D230D-5011-4544-93D2-1A5CF3572474}" destId="{0B346269-F71A-4E58-A619-B6F536AF1A0B}" srcOrd="0" destOrd="0" presId="urn:microsoft.com/office/officeart/2005/8/layout/hierarchy2"/>
     <dgm:cxn modelId="{A170CCF4-5753-447C-B1F5-5F8C56D6E3C9}" type="presOf" srcId="{07880E2F-5F55-467A-B951-9F5D7DA2A433}" destId="{A24B4A69-2F53-4ABF-8AF3-5C2F8F918F08}" srcOrd="0" destOrd="0" presId="urn:microsoft.com/office/officeart/2005/8/layout/hierarchy2"/>
     <dgm:cxn modelId="{EF5129F6-C92D-4BBA-B468-E83E3E25548E}" type="presOf" srcId="{1044AA01-854F-4F9A-8174-245017A47D19}" destId="{783EF0A2-EC91-4FBE-9A21-4903A9EB50E2}" srcOrd="0" destOrd="0" presId="urn:microsoft.com/office/officeart/2005/8/layout/hierarchy2"/>
+    <dgm:cxn modelId="{CA0C68F7-32E7-4844-865A-232B27CE97F6}" srcId="{C9315A7E-285D-4C18-88BB-97A4FF476052}" destId="{D7088E56-ED84-4242-A964-8101BAF114F8}" srcOrd="0" destOrd="0" parTransId="{7E60CA7D-4138-4F26-961E-D78B63485859}" sibTransId="{FC26ABEC-324F-4536-8F3D-72093146EA63}"/>
     <dgm:cxn modelId="{95903CF8-F31F-49FC-AD48-5EECBD9E4A3A}" type="presOf" srcId="{25A1D90B-CA58-42FB-A149-A513EFF991DA}" destId="{BD0C2E30-EE7D-4177-BD62-0B0EB39C485C}" srcOrd="1" destOrd="0" presId="urn:microsoft.com/office/officeart/2005/8/layout/hierarchy2"/>
     <dgm:cxn modelId="{2509B1F9-F97C-440A-8A21-1FA73575E781}" type="presOf" srcId="{8B458B23-D896-4D7C-BAE6-6CA547605B8D}" destId="{CB39108A-CE7A-40EE-A606-5855E49ACF55}" srcOrd="0" destOrd="0" presId="urn:microsoft.com/office/officeart/2005/8/layout/hierarchy2"/>
     <dgm:cxn modelId="{0AD6E0FA-E87B-453B-AC7E-729C2E468D36}" type="presOf" srcId="{F74006F4-AE50-4090-8BD0-FD4D89170661}" destId="{9ECD7737-FB9C-4A14-86EA-8A4BA12358E5}" srcOrd="0" destOrd="0" presId="urn:microsoft.com/office/officeart/2005/8/layout/hierarchy2"/>
@@ -4545,11 +4649,19 @@
     <dgm:cxn modelId="{1CAA2854-C513-49AC-A026-D385AC9DEE8C}" type="presParOf" srcId="{DEFA1110-DF2B-4B77-9B40-C92221B81146}" destId="{885E479E-98AE-4CFA-906B-1991D31D9485}" srcOrd="1" destOrd="0" presId="urn:microsoft.com/office/officeart/2005/8/layout/hierarchy2"/>
     <dgm:cxn modelId="{5060D003-51B5-4EFA-AFC5-9AB75BA33484}" type="presParOf" srcId="{885E479E-98AE-4CFA-906B-1991D31D9485}" destId="{88EC61A6-31B4-4623-8CCF-507BCAD33BAD}" srcOrd="0" destOrd="0" presId="urn:microsoft.com/office/officeart/2005/8/layout/hierarchy2"/>
     <dgm:cxn modelId="{4E4C7B9B-E86A-4A8F-9608-82CD6C5CADDF}" type="presParOf" srcId="{885E479E-98AE-4CFA-906B-1991D31D9485}" destId="{53DB6286-5AAC-458B-A822-18465D963B27}" srcOrd="1" destOrd="0" presId="urn:microsoft.com/office/officeart/2005/8/layout/hierarchy2"/>
-    <dgm:cxn modelId="{BF72FC06-535B-42F4-A2AE-5A0C6E584EC5}" type="presParOf" srcId="{8EBCCEF0-8B84-446E-8511-55EDFEA0099B}" destId="{B07E1AFE-C2EC-4E1D-8354-8391F430BD6C}" srcOrd="24" destOrd="0" presId="urn:microsoft.com/office/officeart/2005/8/layout/hierarchy2"/>
-    <dgm:cxn modelId="{F0FF3DC0-930B-4EA8-9732-F48B4BE50A4D}" type="presParOf" srcId="{B07E1AFE-C2EC-4E1D-8354-8391F430BD6C}" destId="{B29DB36E-C7D9-41D3-9BA6-0633095A3191}" srcOrd="0" destOrd="0" presId="urn:microsoft.com/office/officeart/2005/8/layout/hierarchy2"/>
-    <dgm:cxn modelId="{A63DF8D5-9E9E-4190-B623-AEDE7E00DF2F}" type="presParOf" srcId="{8EBCCEF0-8B84-446E-8511-55EDFEA0099B}" destId="{362818FB-3E51-49E7-84B3-8DD18403E3C3}" srcOrd="25" destOrd="0" presId="urn:microsoft.com/office/officeart/2005/8/layout/hierarchy2"/>
-    <dgm:cxn modelId="{65B75C20-8861-40D5-9024-E2B8B5AF044F}" type="presParOf" srcId="{362818FB-3E51-49E7-84B3-8DD18403E3C3}" destId="{DC3C9D0A-56A4-4A59-93F8-82BD1F000FDA}" srcOrd="0" destOrd="0" presId="urn:microsoft.com/office/officeart/2005/8/layout/hierarchy2"/>
-    <dgm:cxn modelId="{01DFF4AB-980F-464A-BF95-5A223789ECBB}" type="presParOf" srcId="{362818FB-3E51-49E7-84B3-8DD18403E3C3}" destId="{7BD1C67A-30C7-4478-89BE-436AB38B1616}" srcOrd="1" destOrd="0" presId="urn:microsoft.com/office/officeart/2005/8/layout/hierarchy2"/>
+    <dgm:cxn modelId="{D8DB44EC-90CC-456C-AEB1-B1B73859F9C2}" type="presParOf" srcId="{8EBCCEF0-8B84-446E-8511-55EDFEA0099B}" destId="{3056B40E-215B-4DC5-80EA-E1738313D27A}" srcOrd="24" destOrd="0" presId="urn:microsoft.com/office/officeart/2005/8/layout/hierarchy2"/>
+    <dgm:cxn modelId="{84378F65-1294-466B-A593-2E220CCF26A1}" type="presParOf" srcId="{3056B40E-215B-4DC5-80EA-E1738313D27A}" destId="{6574D9FF-BC7D-416B-9A29-F61A43998FD2}" srcOrd="0" destOrd="0" presId="urn:microsoft.com/office/officeart/2005/8/layout/hierarchy2"/>
+    <dgm:cxn modelId="{52F60263-20F1-4CFA-B172-B8BD6C0E8F02}" type="presParOf" srcId="{8EBCCEF0-8B84-446E-8511-55EDFEA0099B}" destId="{BE45D056-E38B-49A8-AE4A-6CB90341B8FC}" srcOrd="25" destOrd="0" presId="urn:microsoft.com/office/officeart/2005/8/layout/hierarchy2"/>
+    <dgm:cxn modelId="{40E87398-67A8-47D5-8280-72FA19E282AC}" type="presParOf" srcId="{BE45D056-E38B-49A8-AE4A-6CB90341B8FC}" destId="{00B60CB0-AE8B-4E9F-8CBA-9AD8B09CBE03}" srcOrd="0" destOrd="0" presId="urn:microsoft.com/office/officeart/2005/8/layout/hierarchy2"/>
+    <dgm:cxn modelId="{F4388ECC-51AD-41B8-86FE-9EFA7E7B5375}" type="presParOf" srcId="{BE45D056-E38B-49A8-AE4A-6CB90341B8FC}" destId="{958D98FC-28B6-46E5-8D13-AF8F0AA1D9E1}" srcOrd="1" destOrd="0" presId="urn:microsoft.com/office/officeart/2005/8/layout/hierarchy2"/>
+    <dgm:cxn modelId="{A853E29A-8A7F-481B-B75C-FCE4B7207931}" type="presParOf" srcId="{958D98FC-28B6-46E5-8D13-AF8F0AA1D9E1}" destId="{0ED98B4C-B06B-4104-B1AB-4A1D3FE94E85}" srcOrd="0" destOrd="0" presId="urn:microsoft.com/office/officeart/2005/8/layout/hierarchy2"/>
+    <dgm:cxn modelId="{8B44DB01-7BDA-4A67-91D2-59A2D206EBE6}" type="presParOf" srcId="{0ED98B4C-B06B-4104-B1AB-4A1D3FE94E85}" destId="{AA95FA4C-8E3D-45FB-841D-6D49710A3763}" srcOrd="0" destOrd="0" presId="urn:microsoft.com/office/officeart/2005/8/layout/hierarchy2"/>
+    <dgm:cxn modelId="{6E0DF0F4-47AB-4AE7-A8A7-2767699E7A42}" type="presParOf" srcId="{958D98FC-28B6-46E5-8D13-AF8F0AA1D9E1}" destId="{BEAA2984-23A6-4112-A85A-CAB69B09BAB5}" srcOrd="1" destOrd="0" presId="urn:microsoft.com/office/officeart/2005/8/layout/hierarchy2"/>
+    <dgm:cxn modelId="{4F8F212F-BFAE-47F7-9299-2121CF81C2BE}" type="presParOf" srcId="{BEAA2984-23A6-4112-A85A-CAB69B09BAB5}" destId="{1A522638-1858-4F9A-890F-810B0776BA17}" srcOrd="0" destOrd="0" presId="urn:microsoft.com/office/officeart/2005/8/layout/hierarchy2"/>
+    <dgm:cxn modelId="{EB58C714-E8DE-4FC3-9D33-F1B8049A1191}" type="presParOf" srcId="{BEAA2984-23A6-4112-A85A-CAB69B09BAB5}" destId="{C961F33C-E166-42E0-A1C8-EE236C001B5C}" srcOrd="1" destOrd="0" presId="urn:microsoft.com/office/officeart/2005/8/layout/hierarchy2"/>
+    <dgm:cxn modelId="{1B9FA354-8669-4FEA-9E16-E9DE2300B777}" type="presParOf" srcId="{B9B73007-FA16-4113-901B-1E11CF49C599}" destId="{30D62C63-E0C9-4142-A855-7899A0270EB2}" srcOrd="1" destOrd="0" presId="urn:microsoft.com/office/officeart/2005/8/layout/hierarchy2"/>
+    <dgm:cxn modelId="{1E05C8E5-5988-473C-89FA-9A63DD3F6905}" type="presParOf" srcId="{30D62C63-E0C9-4142-A855-7899A0270EB2}" destId="{96E1FBC2-DDAC-4EA0-8E8A-26C40FA56F7E}" srcOrd="0" destOrd="0" presId="urn:microsoft.com/office/officeart/2005/8/layout/hierarchy2"/>
+    <dgm:cxn modelId="{0861989B-57D7-48E8-B2BE-14CB8F42C907}" type="presParOf" srcId="{30D62C63-E0C9-4142-A855-7899A0270EB2}" destId="{F9A02AB7-27D6-42BB-B641-AB1AFFB60D16}" srcOrd="1" destOrd="0" presId="urn:microsoft.com/office/officeart/2005/8/layout/hierarchy2"/>
   </dgm:cxnLst>
   <dgm:bg/>
   <dgm:whole/>
@@ -4576,8 +4688,8 @@
       </dsp:nvSpPr>
       <dsp:spPr>
         <a:xfrm>
-          <a:off x="256453" y="6680013"/>
-          <a:ext cx="1289461" cy="644730"/>
+          <a:off x="470623" y="6696238"/>
+          <a:ext cx="1224561" cy="612280"/>
         </a:xfrm>
         <a:prstGeom prst="roundRect">
           <a:avLst>
@@ -4673,8 +4785,8 @@
         </a:p>
       </dsp:txBody>
       <dsp:txXfrm>
-        <a:off x="275336" y="6698896"/>
-        <a:ext cx="1251695" cy="606964"/>
+        <a:off x="488556" y="6714171"/>
+        <a:ext cx="1188695" cy="576414"/>
       </dsp:txXfrm>
     </dsp:sp>
     <dsp:sp modelId="{E30DA152-9383-4044-A41E-FFD882298222}">
@@ -4683,9 +4795,9 @@
         <dsp:cNvSpPr/>
       </dsp:nvSpPr>
       <dsp:spPr>
-        <a:xfrm rot="16465192">
-          <a:off x="-1542626" y="3661754"/>
-          <a:ext cx="6692865" cy="8286"/>
+        <a:xfrm rot="16451286">
+          <a:off x="-1413440" y="3653861"/>
+          <a:ext cx="6707075" cy="7869"/>
         </a:xfrm>
         <a:custGeom>
           <a:avLst/>
@@ -4696,10 +4808,10 @@
           <a:pathLst>
             <a:path>
               <a:moveTo>
-                <a:pt x="0" y="4143"/>
+                <a:pt x="0" y="3934"/>
               </a:moveTo>
               <a:lnTo>
-                <a:pt x="6692865" y="4143"/>
+                <a:pt x="6707075" y="3934"/>
               </a:lnTo>
             </a:path>
           </a:pathLst>
@@ -4754,8 +4866,8 @@
         </a:p>
       </dsp:txBody>
       <dsp:txXfrm>
-        <a:off x="1636484" y="3498576"/>
-        <a:ext cx="334643" cy="334643"/>
+        <a:off x="1772419" y="3490119"/>
+        <a:ext cx="335353" cy="335353"/>
       </dsp:txXfrm>
     </dsp:sp>
     <dsp:sp modelId="{9B6BCE70-EFE2-4686-A006-992036BAE22D}">
@@ -4765,8 +4877,8 @@
       </dsp:nvSpPr>
       <dsp:spPr>
         <a:xfrm>
-          <a:off x="2061698" y="7051"/>
-          <a:ext cx="1289461" cy="644730"/>
+          <a:off x="2185008" y="7073"/>
+          <a:ext cx="1224561" cy="612280"/>
         </a:xfrm>
         <a:prstGeom prst="roundRect">
           <a:avLst>
@@ -4862,8 +4974,8 @@
         </a:p>
       </dsp:txBody>
       <dsp:txXfrm>
-        <a:off x="2080581" y="25934"/>
-        <a:ext cx="1251695" cy="606964"/>
+        <a:off x="2202941" y="25006"/>
+        <a:ext cx="1188695" cy="576414"/>
       </dsp:txXfrm>
     </dsp:sp>
     <dsp:sp modelId="{EAD79B5D-FC33-4D38-BDBC-99450FAD174D}">
@@ -4873,8 +4985,8 @@
       </dsp:nvSpPr>
       <dsp:spPr>
         <a:xfrm>
-          <a:off x="3351159" y="325273"/>
-          <a:ext cx="515784" cy="8286"/>
+          <a:off x="3409569" y="309278"/>
+          <a:ext cx="489824" cy="7869"/>
         </a:xfrm>
         <a:custGeom>
           <a:avLst/>
@@ -4885,10 +4997,10 @@
           <a:pathLst>
             <a:path>
               <a:moveTo>
-                <a:pt x="0" y="4143"/>
+                <a:pt x="0" y="3934"/>
               </a:moveTo>
               <a:lnTo>
-                <a:pt x="515784" y="4143"/>
+                <a:pt x="489824" y="3934"/>
               </a:lnTo>
             </a:path>
           </a:pathLst>
@@ -4943,8 +5055,8 @@
         </a:p>
       </dsp:txBody>
       <dsp:txXfrm>
-        <a:off x="3596157" y="316522"/>
-        <a:ext cx="25789" cy="25789"/>
+        <a:off x="3642236" y="300967"/>
+        <a:ext cx="24491" cy="24491"/>
       </dsp:txXfrm>
     </dsp:sp>
     <dsp:sp modelId="{F007439F-BA7A-4648-847C-766E01D65828}">
@@ -4954,8 +5066,8 @@
       </dsp:nvSpPr>
       <dsp:spPr>
         <a:xfrm>
-          <a:off x="3866944" y="7051"/>
-          <a:ext cx="1289461" cy="644730"/>
+          <a:off x="3899394" y="7073"/>
+          <a:ext cx="1224561" cy="612280"/>
         </a:xfrm>
         <a:prstGeom prst="roundRect">
           <a:avLst>
@@ -5051,8 +5163,8 @@
         </a:p>
       </dsp:txBody>
       <dsp:txXfrm>
-        <a:off x="3885827" y="25934"/>
-        <a:ext cx="1251695" cy="606964"/>
+        <a:off x="3917327" y="25006"/>
+        <a:ext cx="1188695" cy="576414"/>
       </dsp:txXfrm>
     </dsp:sp>
     <dsp:sp modelId="{DAA7C044-DB2D-4E76-83A5-EEE4EE0E655C}">
@@ -5061,9 +5173,9 @@
         <dsp:cNvSpPr/>
       </dsp:nvSpPr>
       <dsp:spPr>
-        <a:xfrm rot="16517954">
-          <a:off x="-988528" y="4217834"/>
-          <a:ext cx="5584670" cy="8286"/>
+        <a:xfrm rot="16498184">
+          <a:off x="-887022" y="4181953"/>
+          <a:ext cx="5654237" cy="7869"/>
         </a:xfrm>
         <a:custGeom>
           <a:avLst/>
@@ -5074,10 +5186,10 @@
           <a:pathLst>
             <a:path>
               <a:moveTo>
-                <a:pt x="0" y="4143"/>
+                <a:pt x="0" y="3934"/>
               </a:moveTo>
               <a:lnTo>
-                <a:pt x="5584670" y="4143"/>
+                <a:pt x="5654237" y="3934"/>
               </a:lnTo>
             </a:path>
           </a:pathLst>
@@ -5132,8 +5244,8 @@
         </a:p>
       </dsp:txBody>
       <dsp:txXfrm>
-        <a:off x="1664189" y="4082361"/>
-        <a:ext cx="279233" cy="279233"/>
+        <a:off x="1798740" y="4044531"/>
+        <a:ext cx="282711" cy="282711"/>
       </dsp:txXfrm>
     </dsp:sp>
     <dsp:sp modelId="{007F359D-2B54-47CB-9629-1D924253F3D2}">
@@ -5143,8 +5255,8 @@
       </dsp:nvSpPr>
       <dsp:spPr>
         <a:xfrm>
-          <a:off x="2061698" y="1119211"/>
-          <a:ext cx="1289461" cy="644730"/>
+          <a:off x="2185008" y="1063257"/>
+          <a:ext cx="1224561" cy="612280"/>
         </a:xfrm>
         <a:prstGeom prst="roundRect">
           <a:avLst>
@@ -5240,8 +5352,8 @@
         </a:p>
       </dsp:txBody>
       <dsp:txXfrm>
-        <a:off x="2080581" y="1138094"/>
-        <a:ext cx="1251695" cy="606964"/>
+        <a:off x="2202941" y="1081190"/>
+        <a:ext cx="1188695" cy="576414"/>
       </dsp:txXfrm>
     </dsp:sp>
     <dsp:sp modelId="{3A6C1256-3DAB-4533-859E-04FB4A250A27}">
@@ -5251,8 +5363,8 @@
       </dsp:nvSpPr>
       <dsp:spPr>
         <a:xfrm rot="19457599">
-          <a:off x="3291456" y="1252073"/>
-          <a:ext cx="635190" cy="8286"/>
+          <a:off x="3352871" y="1189431"/>
+          <a:ext cx="603220" cy="7869"/>
         </a:xfrm>
         <a:custGeom>
           <a:avLst/>
@@ -5263,10 +5375,10 @@
           <a:pathLst>
             <a:path>
               <a:moveTo>
-                <a:pt x="0" y="4143"/>
+                <a:pt x="0" y="3934"/>
               </a:moveTo>
               <a:lnTo>
-                <a:pt x="635190" y="4143"/>
+                <a:pt x="603220" y="3934"/>
               </a:lnTo>
             </a:path>
           </a:pathLst>
@@ -5321,8 +5433,8 @@
         </a:p>
       </dsp:txBody>
       <dsp:txXfrm>
-        <a:off x="3593172" y="1240337"/>
-        <a:ext cx="31759" cy="31759"/>
+        <a:off x="3639401" y="1178286"/>
+        <a:ext cx="30161" cy="30161"/>
       </dsp:txXfrm>
     </dsp:sp>
     <dsp:sp modelId="{21F0332B-ED1A-4753-8462-FC8F63085011}">
@@ -5332,8 +5444,8 @@
       </dsp:nvSpPr>
       <dsp:spPr>
         <a:xfrm>
-          <a:off x="3866944" y="748491"/>
-          <a:ext cx="1289461" cy="644730"/>
+          <a:off x="3899394" y="711195"/>
+          <a:ext cx="1224561" cy="612280"/>
         </a:xfrm>
         <a:prstGeom prst="roundRect">
           <a:avLst>
@@ -5429,8 +5541,8 @@
         </a:p>
       </dsp:txBody>
       <dsp:txXfrm>
-        <a:off x="3885827" y="767374"/>
-        <a:ext cx="1251695" cy="606964"/>
+        <a:off x="3917327" y="729128"/>
+        <a:ext cx="1188695" cy="576414"/>
       </dsp:txXfrm>
     </dsp:sp>
     <dsp:sp modelId="{68039F36-0835-47A5-88A9-B1ECC7C987BE}">
@@ -5440,8 +5552,8 @@
       </dsp:nvSpPr>
       <dsp:spPr>
         <a:xfrm>
-          <a:off x="5156405" y="1066713"/>
-          <a:ext cx="515784" cy="8286"/>
+          <a:off x="5123955" y="1013401"/>
+          <a:ext cx="489824" cy="7869"/>
         </a:xfrm>
         <a:custGeom>
           <a:avLst/>
@@ -5452,10 +5564,10 @@
           <a:pathLst>
             <a:path>
               <a:moveTo>
-                <a:pt x="0" y="4143"/>
+                <a:pt x="0" y="3934"/>
               </a:moveTo>
               <a:lnTo>
-                <a:pt x="515784" y="4143"/>
+                <a:pt x="489824" y="3934"/>
               </a:lnTo>
             </a:path>
           </a:pathLst>
@@ -5510,8 +5622,8 @@
         </a:p>
       </dsp:txBody>
       <dsp:txXfrm>
-        <a:off x="5401403" y="1057962"/>
-        <a:ext cx="25789" cy="25789"/>
+        <a:off x="5356622" y="1005090"/>
+        <a:ext cx="24491" cy="24491"/>
       </dsp:txXfrm>
     </dsp:sp>
     <dsp:sp modelId="{39AF24B6-F488-405A-AB47-0F60F8C4564B}">
@@ -5521,8 +5633,8 @@
       </dsp:nvSpPr>
       <dsp:spPr>
         <a:xfrm>
-          <a:off x="5672190" y="748491"/>
-          <a:ext cx="1289461" cy="644730"/>
+          <a:off x="5613780" y="711195"/>
+          <a:ext cx="1224561" cy="612280"/>
         </a:xfrm>
         <a:prstGeom prst="roundRect">
           <a:avLst>
@@ -5618,8 +5730,8 @@
         </a:p>
       </dsp:txBody>
       <dsp:txXfrm>
-        <a:off x="5691073" y="767374"/>
-        <a:ext cx="1251695" cy="606964"/>
+        <a:off x="5631713" y="729128"/>
+        <a:ext cx="1188695" cy="576414"/>
       </dsp:txXfrm>
     </dsp:sp>
     <dsp:sp modelId="{E211CFD9-1CDA-4990-B383-82131B03EF6A}">
@@ -5629,8 +5741,8 @@
       </dsp:nvSpPr>
       <dsp:spPr>
         <a:xfrm>
-          <a:off x="6961651" y="1066713"/>
-          <a:ext cx="515784" cy="8286"/>
+          <a:off x="6838341" y="1013401"/>
+          <a:ext cx="489824" cy="7869"/>
         </a:xfrm>
         <a:custGeom>
           <a:avLst/>
@@ -5641,10 +5753,10 @@
           <a:pathLst>
             <a:path>
               <a:moveTo>
-                <a:pt x="0" y="4143"/>
+                <a:pt x="0" y="3934"/>
               </a:moveTo>
               <a:lnTo>
-                <a:pt x="515784" y="4143"/>
+                <a:pt x="489824" y="3934"/>
               </a:lnTo>
             </a:path>
           </a:pathLst>
@@ -5699,8 +5811,8 @@
         </a:p>
       </dsp:txBody>
       <dsp:txXfrm>
-        <a:off x="7206648" y="1057962"/>
-        <a:ext cx="25789" cy="25789"/>
+        <a:off x="7071007" y="1005090"/>
+        <a:ext cx="24491" cy="24491"/>
       </dsp:txXfrm>
     </dsp:sp>
     <dsp:sp modelId="{3A8DEC9F-C367-432C-BDC3-E58EF4240B01}">
@@ -5710,8 +5822,8 @@
       </dsp:nvSpPr>
       <dsp:spPr>
         <a:xfrm>
-          <a:off x="7477435" y="748491"/>
-          <a:ext cx="1289461" cy="644730"/>
+          <a:off x="7328165" y="711195"/>
+          <a:ext cx="1224561" cy="612280"/>
         </a:xfrm>
         <a:prstGeom prst="roundRect">
           <a:avLst>
@@ -5807,8 +5919,8 @@
         </a:p>
       </dsp:txBody>
       <dsp:txXfrm>
-        <a:off x="7496318" y="767374"/>
-        <a:ext cx="1251695" cy="606964"/>
+        <a:off x="7346098" y="729128"/>
+        <a:ext cx="1188695" cy="576414"/>
       </dsp:txXfrm>
     </dsp:sp>
     <dsp:sp modelId="{9F4915B3-A470-48B1-A1C1-8355B3514C87}">
@@ -5818,8 +5930,8 @@
       </dsp:nvSpPr>
       <dsp:spPr>
         <a:xfrm rot="2142401">
-          <a:off x="3291456" y="1622794"/>
-          <a:ext cx="635190" cy="8286"/>
+          <a:off x="3352871" y="1541493"/>
+          <a:ext cx="603220" cy="7869"/>
         </a:xfrm>
         <a:custGeom>
           <a:avLst/>
@@ -5830,10 +5942,10 @@
           <a:pathLst>
             <a:path>
               <a:moveTo>
-                <a:pt x="0" y="4143"/>
+                <a:pt x="0" y="3934"/>
               </a:moveTo>
               <a:lnTo>
-                <a:pt x="635190" y="4143"/>
+                <a:pt x="603220" y="3934"/>
               </a:lnTo>
             </a:path>
           </a:pathLst>
@@ -5888,8 +6000,8 @@
         </a:p>
       </dsp:txBody>
       <dsp:txXfrm>
-        <a:off x="3593172" y="1611057"/>
-        <a:ext cx="31759" cy="31759"/>
+        <a:off x="3639401" y="1530347"/>
+        <a:ext cx="30161" cy="30161"/>
       </dsp:txXfrm>
     </dsp:sp>
     <dsp:sp modelId="{B7EB317D-96FB-4852-9A06-A90DB57B37A3}">
@@ -5899,8 +6011,8 @@
       </dsp:nvSpPr>
       <dsp:spPr>
         <a:xfrm>
-          <a:off x="3866944" y="1489932"/>
-          <a:ext cx="1289461" cy="644730"/>
+          <a:off x="3899394" y="1415318"/>
+          <a:ext cx="1224561" cy="612280"/>
         </a:xfrm>
         <a:prstGeom prst="roundRect">
           <a:avLst>
@@ -5996,8 +6108,8 @@
         </a:p>
       </dsp:txBody>
       <dsp:txXfrm>
-        <a:off x="3885827" y="1508815"/>
-        <a:ext cx="1251695" cy="606964"/>
+        <a:off x="3917327" y="1433251"/>
+        <a:ext cx="1188695" cy="576414"/>
       </dsp:txXfrm>
     </dsp:sp>
     <dsp:sp modelId="{39AC8504-C48E-4D0C-BD21-F317B6382636}">
@@ -6007,8 +6119,8 @@
       </dsp:nvSpPr>
       <dsp:spPr>
         <a:xfrm>
-          <a:off x="5156405" y="1808154"/>
-          <a:ext cx="515784" cy="8286"/>
+          <a:off x="5123955" y="1717523"/>
+          <a:ext cx="489824" cy="7869"/>
         </a:xfrm>
         <a:custGeom>
           <a:avLst/>
@@ -6019,10 +6131,10 @@
           <a:pathLst>
             <a:path>
               <a:moveTo>
-                <a:pt x="0" y="4143"/>
+                <a:pt x="0" y="3934"/>
               </a:moveTo>
               <a:lnTo>
-                <a:pt x="515784" y="4143"/>
+                <a:pt x="489824" y="3934"/>
               </a:lnTo>
             </a:path>
           </a:pathLst>
@@ -6077,8 +6189,8 @@
         </a:p>
       </dsp:txBody>
       <dsp:txXfrm>
-        <a:off x="5401403" y="1799402"/>
-        <a:ext cx="25789" cy="25789"/>
+        <a:off x="5356622" y="1709213"/>
+        <a:ext cx="24491" cy="24491"/>
       </dsp:txXfrm>
     </dsp:sp>
     <dsp:sp modelId="{0EA68BB9-7B9E-4F73-BEBF-8708FA0EEC39}">
@@ -6088,8 +6200,8 @@
       </dsp:nvSpPr>
       <dsp:spPr>
         <a:xfrm>
-          <a:off x="5672190" y="1489932"/>
-          <a:ext cx="1289461" cy="644730"/>
+          <a:off x="5613780" y="1415318"/>
+          <a:ext cx="1224561" cy="612280"/>
         </a:xfrm>
         <a:prstGeom prst="roundRect">
           <a:avLst>
@@ -6185,8 +6297,8 @@
         </a:p>
       </dsp:txBody>
       <dsp:txXfrm>
-        <a:off x="5691073" y="1508815"/>
-        <a:ext cx="1251695" cy="606964"/>
+        <a:off x="5631713" y="1433251"/>
+        <a:ext cx="1188695" cy="576414"/>
       </dsp:txXfrm>
     </dsp:sp>
     <dsp:sp modelId="{84CBCD5C-6E50-49B6-B04C-51210C68F9B5}">
@@ -6196,8 +6308,8 @@
       </dsp:nvSpPr>
       <dsp:spPr>
         <a:xfrm>
-          <a:off x="6961651" y="1808154"/>
-          <a:ext cx="515784" cy="8286"/>
+          <a:off x="6838341" y="1717523"/>
+          <a:ext cx="489824" cy="7869"/>
         </a:xfrm>
         <a:custGeom>
           <a:avLst/>
@@ -6208,10 +6320,10 @@
           <a:pathLst>
             <a:path>
               <a:moveTo>
-                <a:pt x="0" y="4143"/>
+                <a:pt x="0" y="3934"/>
               </a:moveTo>
               <a:lnTo>
-                <a:pt x="515784" y="4143"/>
+                <a:pt x="489824" y="3934"/>
               </a:lnTo>
             </a:path>
           </a:pathLst>
@@ -6266,8 +6378,8 @@
         </a:p>
       </dsp:txBody>
       <dsp:txXfrm>
-        <a:off x="7206648" y="1799402"/>
-        <a:ext cx="25789" cy="25789"/>
+        <a:off x="7071007" y="1709213"/>
+        <a:ext cx="24491" cy="24491"/>
       </dsp:txXfrm>
     </dsp:sp>
     <dsp:sp modelId="{31C3FB64-7278-4A91-9561-34EDC1B86C31}">
@@ -6277,8 +6389,8 @@
       </dsp:nvSpPr>
       <dsp:spPr>
         <a:xfrm>
-          <a:off x="7477435" y="1489932"/>
-          <a:ext cx="1289461" cy="644730"/>
+          <a:off x="7328165" y="1415318"/>
+          <a:ext cx="1224561" cy="612280"/>
         </a:xfrm>
         <a:prstGeom prst="roundRect">
           <a:avLst>
@@ -6374,8 +6486,8 @@
         </a:p>
       </dsp:txBody>
       <dsp:txXfrm>
-        <a:off x="7496318" y="1508815"/>
-        <a:ext cx="1251695" cy="606964"/>
+        <a:off x="7346098" y="1433251"/>
+        <a:ext cx="1188695" cy="576414"/>
       </dsp:txXfrm>
     </dsp:sp>
     <dsp:sp modelId="{45B04048-E76D-4F0E-A523-307B0C2F859E}">
@@ -6384,9 +6496,9 @@
         <dsp:cNvSpPr/>
       </dsp:nvSpPr>
       <dsp:spPr>
-        <a:xfrm rot="16596808">
-          <a:off x="-435414" y="4773914"/>
-          <a:ext cx="4478441" cy="8286"/>
+        <a:xfrm rot="16566524">
+          <a:off x="-361370" y="4710045"/>
+          <a:ext cx="4602933" cy="7869"/>
         </a:xfrm>
         <a:custGeom>
           <a:avLst/>
@@ -6397,10 +6509,10 @@
           <a:pathLst>
             <a:path>
               <a:moveTo>
-                <a:pt x="0" y="4143"/>
+                <a:pt x="0" y="3934"/>
               </a:moveTo>
               <a:lnTo>
-                <a:pt x="4478441" y="4143"/>
+                <a:pt x="4602933" y="3934"/>
               </a:lnTo>
             </a:path>
           </a:pathLst>
@@ -6455,8 +6567,8 @@
         </a:p>
       </dsp:txBody>
       <dsp:txXfrm>
-        <a:off x="1691845" y="4666096"/>
-        <a:ext cx="223922" cy="223922"/>
+        <a:off x="1825023" y="4598906"/>
+        <a:ext cx="230146" cy="230146"/>
       </dsp:txXfrm>
     </dsp:sp>
     <dsp:sp modelId="{04EDB8E5-92DA-494C-8E54-F434BAEBF10B}">
@@ -6466,8 +6578,8 @@
       </dsp:nvSpPr>
       <dsp:spPr>
         <a:xfrm>
-          <a:off x="2061698" y="2231372"/>
-          <a:ext cx="1289461" cy="644730"/>
+          <a:off x="2185008" y="2119441"/>
+          <a:ext cx="1224561" cy="612280"/>
         </a:xfrm>
         <a:prstGeom prst="roundRect">
           <a:avLst>
@@ -6563,8 +6675,8 @@
         </a:p>
       </dsp:txBody>
       <dsp:txXfrm>
-        <a:off x="2080581" y="2250255"/>
-        <a:ext cx="1251695" cy="606964"/>
+        <a:off x="2202941" y="2137374"/>
+        <a:ext cx="1188695" cy="576414"/>
       </dsp:txXfrm>
     </dsp:sp>
     <dsp:sp modelId="{80C13E3B-2D16-4C3A-86F2-A299C591D87A}">
@@ -6574,8 +6686,8 @@
       </dsp:nvSpPr>
       <dsp:spPr>
         <a:xfrm>
-          <a:off x="3351159" y="2549594"/>
-          <a:ext cx="515784" cy="8286"/>
+          <a:off x="3409569" y="2421646"/>
+          <a:ext cx="489824" cy="7869"/>
         </a:xfrm>
         <a:custGeom>
           <a:avLst/>
@@ -6586,10 +6698,10 @@
           <a:pathLst>
             <a:path>
               <a:moveTo>
-                <a:pt x="0" y="4143"/>
+                <a:pt x="0" y="3934"/>
               </a:moveTo>
               <a:lnTo>
-                <a:pt x="515784" y="4143"/>
+                <a:pt x="489824" y="3934"/>
               </a:lnTo>
             </a:path>
           </a:pathLst>
@@ -6644,8 +6756,8 @@
         </a:p>
       </dsp:txBody>
       <dsp:txXfrm>
-        <a:off x="3596157" y="2540842"/>
-        <a:ext cx="25789" cy="25789"/>
+        <a:off x="3642236" y="2413335"/>
+        <a:ext cx="24491" cy="24491"/>
       </dsp:txXfrm>
     </dsp:sp>
     <dsp:sp modelId="{1DB4D4C0-814C-4595-8205-B8F68E9D233B}">
@@ -6655,8 +6767,8 @@
       </dsp:nvSpPr>
       <dsp:spPr>
         <a:xfrm>
-          <a:off x="3866944" y="2231372"/>
-          <a:ext cx="1289461" cy="644730"/>
+          <a:off x="3899394" y="2119441"/>
+          <a:ext cx="1224561" cy="612280"/>
         </a:xfrm>
         <a:prstGeom prst="roundRect">
           <a:avLst>
@@ -6752,8 +6864,8 @@
         </a:p>
       </dsp:txBody>
       <dsp:txXfrm>
-        <a:off x="3885827" y="2250255"/>
-        <a:ext cx="1251695" cy="606964"/>
+        <a:off x="3917327" y="2137374"/>
+        <a:ext cx="1188695" cy="576414"/>
       </dsp:txXfrm>
     </dsp:sp>
     <dsp:sp modelId="{FA49FA1A-896C-4FE0-B586-751C00728497}">
@@ -6762,9 +6874,9 @@
         <dsp:cNvSpPr/>
       </dsp:nvSpPr>
       <dsp:spPr>
-        <a:xfrm rot="16675244">
-          <a:off x="-67648" y="5144634"/>
-          <a:ext cx="3742909" cy="8286"/>
+        <a:xfrm rot="16632517">
+          <a:off x="-11667" y="5062106"/>
+          <a:ext cx="3903528" cy="7869"/>
         </a:xfrm>
         <a:custGeom>
           <a:avLst/>
@@ -6775,10 +6887,10 @@
           <a:pathLst>
             <a:path>
               <a:moveTo>
-                <a:pt x="0" y="4143"/>
+                <a:pt x="0" y="3934"/>
               </a:moveTo>
               <a:lnTo>
-                <a:pt x="3742909" y="4143"/>
+                <a:pt x="3903528" y="3934"/>
               </a:lnTo>
             </a:path>
           </a:pathLst>
@@ -6833,8 +6945,8 @@
         </a:p>
       </dsp:txBody>
       <dsp:txXfrm>
-        <a:off x="1710233" y="5055205"/>
-        <a:ext cx="187145" cy="187145"/>
+        <a:off x="1842508" y="4968453"/>
+        <a:ext cx="195176" cy="195176"/>
       </dsp:txXfrm>
     </dsp:sp>
     <dsp:sp modelId="{F4257F97-06D5-4BF3-A8BF-396C44FB61F3}">
@@ -6844,8 +6956,8 @@
       </dsp:nvSpPr>
       <dsp:spPr>
         <a:xfrm>
-          <a:off x="2061698" y="2972812"/>
-          <a:ext cx="1289461" cy="644730"/>
+          <a:off x="2185008" y="2823563"/>
+          <a:ext cx="1224561" cy="612280"/>
         </a:xfrm>
         <a:prstGeom prst="roundRect">
           <a:avLst>
@@ -6941,8 +7053,8 @@
         </a:p>
       </dsp:txBody>
       <dsp:txXfrm>
-        <a:off x="2080581" y="2991695"/>
-        <a:ext cx="1251695" cy="606964"/>
+        <a:off x="2202941" y="2841496"/>
+        <a:ext cx="1188695" cy="576414"/>
       </dsp:txXfrm>
     </dsp:sp>
     <dsp:sp modelId="{BA18182F-82C5-4A3D-B0F8-B12ED35380D4}">
@@ -6952,8 +7064,8 @@
       </dsp:nvSpPr>
       <dsp:spPr>
         <a:xfrm>
-          <a:off x="3351159" y="3291034"/>
-          <a:ext cx="515784" cy="8286"/>
+          <a:off x="3409569" y="3125769"/>
+          <a:ext cx="489824" cy="7869"/>
         </a:xfrm>
         <a:custGeom>
           <a:avLst/>
@@ -6964,10 +7076,10 @@
           <a:pathLst>
             <a:path>
               <a:moveTo>
-                <a:pt x="0" y="4143"/>
+                <a:pt x="0" y="3934"/>
               </a:moveTo>
               <a:lnTo>
-                <a:pt x="515784" y="4143"/>
+                <a:pt x="489824" y="3934"/>
               </a:lnTo>
             </a:path>
           </a:pathLst>
@@ -7022,8 +7134,8 @@
         </a:p>
       </dsp:txBody>
       <dsp:txXfrm>
-        <a:off x="3596157" y="3282283"/>
-        <a:ext cx="25789" cy="25789"/>
+        <a:off x="3642236" y="3117458"/>
+        <a:ext cx="24491" cy="24491"/>
       </dsp:txXfrm>
     </dsp:sp>
     <dsp:sp modelId="{531C5FAC-6F4E-4A0D-8347-E9E83406C887}">
@@ -7033,8 +7145,8 @@
       </dsp:nvSpPr>
       <dsp:spPr>
         <a:xfrm>
-          <a:off x="3866944" y="2972812"/>
-          <a:ext cx="1289461" cy="644730"/>
+          <a:off x="3899394" y="2823563"/>
+          <a:ext cx="1224561" cy="612280"/>
         </a:xfrm>
         <a:prstGeom prst="roundRect">
           <a:avLst>
@@ -7130,8 +7242,8 @@
         </a:p>
       </dsp:txBody>
       <dsp:txXfrm>
-        <a:off x="3885827" y="2991695"/>
-        <a:ext cx="1251695" cy="606964"/>
+        <a:off x="3917327" y="2841496"/>
+        <a:ext cx="1188695" cy="576414"/>
       </dsp:txXfrm>
     </dsp:sp>
     <dsp:sp modelId="{D5A669AD-D8AC-4B77-9BC2-A5AB665C6FDE}">
@@ -7141,8 +7253,8 @@
       </dsp:nvSpPr>
       <dsp:spPr>
         <a:xfrm>
-          <a:off x="5156405" y="3291034"/>
-          <a:ext cx="515784" cy="8286"/>
+          <a:off x="5123955" y="3125769"/>
+          <a:ext cx="489824" cy="7869"/>
         </a:xfrm>
         <a:custGeom>
           <a:avLst/>
@@ -7153,10 +7265,10 @@
           <a:pathLst>
             <a:path>
               <a:moveTo>
-                <a:pt x="0" y="4143"/>
+                <a:pt x="0" y="3934"/>
               </a:moveTo>
               <a:lnTo>
-                <a:pt x="515784" y="4143"/>
+                <a:pt x="489824" y="3934"/>
               </a:lnTo>
             </a:path>
           </a:pathLst>
@@ -7211,8 +7323,8 @@
         </a:p>
       </dsp:txBody>
       <dsp:txXfrm>
-        <a:off x="5401403" y="3282283"/>
-        <a:ext cx="25789" cy="25789"/>
+        <a:off x="5356622" y="3117458"/>
+        <a:ext cx="24491" cy="24491"/>
       </dsp:txXfrm>
     </dsp:sp>
     <dsp:sp modelId="{A24B4A69-2F53-4ABF-8AF3-5C2F8F918F08}">
@@ -7222,8 +7334,8 @@
       </dsp:nvSpPr>
       <dsp:spPr>
         <a:xfrm>
-          <a:off x="5672190" y="2972812"/>
-          <a:ext cx="1289461" cy="644730"/>
+          <a:off x="5613780" y="2823563"/>
+          <a:ext cx="1224561" cy="612280"/>
         </a:xfrm>
         <a:prstGeom prst="roundRect">
           <a:avLst>
@@ -7319,8 +7431,8 @@
         </a:p>
       </dsp:txBody>
       <dsp:txXfrm>
-        <a:off x="5691073" y="2991695"/>
-        <a:ext cx="1251695" cy="606964"/>
+        <a:off x="5631713" y="2841496"/>
+        <a:ext cx="1188695" cy="576414"/>
       </dsp:txXfrm>
     </dsp:sp>
     <dsp:sp modelId="{FFF44337-3C28-429D-A64C-A83A4908B985}">
@@ -7329,9 +7441,9 @@
         <dsp:cNvSpPr/>
       </dsp:nvSpPr>
       <dsp:spPr>
-        <a:xfrm rot="16983315">
-          <a:off x="662137" y="5886074"/>
-          <a:ext cx="2283338" cy="8286"/>
+        <a:xfrm rot="16874489">
+          <a:off x="683778" y="5766229"/>
+          <a:ext cx="2512635" cy="7869"/>
         </a:xfrm>
         <a:custGeom>
           <a:avLst/>
@@ -7342,10 +7454,10 @@
           <a:pathLst>
             <a:path>
               <a:moveTo>
-                <a:pt x="0" y="4143"/>
+                <a:pt x="0" y="3934"/>
               </a:moveTo>
               <a:lnTo>
-                <a:pt x="2283338" y="4143"/>
+                <a:pt x="2512635" y="3934"/>
               </a:lnTo>
             </a:path>
           </a:pathLst>
@@ -7400,8 +7512,8 @@
         </a:p>
       </dsp:txBody>
       <dsp:txXfrm>
-        <a:off x="1746723" y="5833134"/>
-        <a:ext cx="114166" cy="114166"/>
+        <a:off x="1877280" y="5707347"/>
+        <a:ext cx="125631" cy="125631"/>
       </dsp:txXfrm>
     </dsp:sp>
     <dsp:sp modelId="{F4BE041C-E5C8-4368-A2E2-1886DE385C16}">
@@ -7411,8 +7523,8 @@
       </dsp:nvSpPr>
       <dsp:spPr>
         <a:xfrm>
-          <a:off x="2061698" y="4455692"/>
-          <a:ext cx="1289461" cy="644730"/>
+          <a:off x="2185008" y="4231808"/>
+          <a:ext cx="1224561" cy="612280"/>
         </a:xfrm>
         <a:prstGeom prst="roundRect">
           <a:avLst>
@@ -7508,8 +7620,8 @@
         </a:p>
       </dsp:txBody>
       <dsp:txXfrm>
-        <a:off x="2080581" y="4474575"/>
-        <a:ext cx="1251695" cy="606964"/>
+        <a:off x="2202941" y="4249741"/>
+        <a:ext cx="1188695" cy="576414"/>
       </dsp:txXfrm>
     </dsp:sp>
     <dsp:sp modelId="{B5FC5419-AE53-4411-B6AF-8649115AE19C}">
@@ -7519,8 +7631,8 @@
       </dsp:nvSpPr>
       <dsp:spPr>
         <a:xfrm rot="18289469">
-          <a:off x="3157453" y="4403194"/>
-          <a:ext cx="903198" cy="8286"/>
+          <a:off x="3225612" y="4181953"/>
+          <a:ext cx="857739" cy="7869"/>
         </a:xfrm>
         <a:custGeom>
           <a:avLst/>
@@ -7531,10 +7643,10 @@
           <a:pathLst>
             <a:path>
               <a:moveTo>
-                <a:pt x="0" y="4143"/>
+                <a:pt x="0" y="3934"/>
               </a:moveTo>
               <a:lnTo>
-                <a:pt x="903198" y="4143"/>
+                <a:pt x="857739" y="3934"/>
               </a:lnTo>
             </a:path>
           </a:pathLst>
@@ -7589,8 +7701,8 @@
         </a:p>
       </dsp:txBody>
       <dsp:txXfrm>
-        <a:off x="3586472" y="4384757"/>
-        <a:ext cx="45159" cy="45159"/>
+        <a:off x="3633038" y="4164444"/>
+        <a:ext cx="42886" cy="42886"/>
       </dsp:txXfrm>
     </dsp:sp>
     <dsp:sp modelId="{D9B3A0A5-2BB5-4BC8-87A5-0DBE14E52704}">
@@ -7600,8 +7712,8 @@
       </dsp:nvSpPr>
       <dsp:spPr>
         <a:xfrm>
-          <a:off x="3866944" y="3714252"/>
-          <a:ext cx="1289461" cy="644730"/>
+          <a:off x="3899394" y="3527686"/>
+          <a:ext cx="1224561" cy="612280"/>
         </a:xfrm>
         <a:prstGeom prst="roundRect">
           <a:avLst>
@@ -7701,8 +7813,8 @@
         </a:p>
       </dsp:txBody>
       <dsp:txXfrm>
-        <a:off x="3885827" y="3733135"/>
-        <a:ext cx="1251695" cy="606964"/>
+        <a:off x="3917327" y="3545619"/>
+        <a:ext cx="1188695" cy="576414"/>
       </dsp:txXfrm>
     </dsp:sp>
     <dsp:sp modelId="{CF79A757-1C9E-4919-AE13-D0924AEC1DAA}">
@@ -7712,8 +7824,8 @@
       </dsp:nvSpPr>
       <dsp:spPr>
         <a:xfrm>
-          <a:off x="5156405" y="4032474"/>
-          <a:ext cx="515784" cy="8286"/>
+          <a:off x="5123955" y="3829891"/>
+          <a:ext cx="489824" cy="7869"/>
         </a:xfrm>
         <a:custGeom>
           <a:avLst/>
@@ -7724,10 +7836,10 @@
           <a:pathLst>
             <a:path>
               <a:moveTo>
-                <a:pt x="0" y="4143"/>
+                <a:pt x="0" y="3934"/>
               </a:moveTo>
               <a:lnTo>
-                <a:pt x="515784" y="4143"/>
+                <a:pt x="489824" y="3934"/>
               </a:lnTo>
             </a:path>
           </a:pathLst>
@@ -7782,8 +7894,8 @@
         </a:p>
       </dsp:txBody>
       <dsp:txXfrm>
-        <a:off x="5401403" y="4023723"/>
-        <a:ext cx="25789" cy="25789"/>
+        <a:off x="5356622" y="3821580"/>
+        <a:ext cx="24491" cy="24491"/>
       </dsp:txXfrm>
     </dsp:sp>
     <dsp:sp modelId="{ADE0A221-A2E0-4FDA-8B55-5D055547CBDF}">
@@ -7793,8 +7905,8 @@
       </dsp:nvSpPr>
       <dsp:spPr>
         <a:xfrm>
-          <a:off x="5672190" y="3714252"/>
-          <a:ext cx="1289461" cy="644730"/>
+          <a:off x="5613780" y="3527686"/>
+          <a:ext cx="1224561" cy="612280"/>
         </a:xfrm>
         <a:prstGeom prst="roundRect">
           <a:avLst>
@@ -7890,8 +8002,8 @@
         </a:p>
       </dsp:txBody>
       <dsp:txXfrm>
-        <a:off x="5691073" y="3733135"/>
-        <a:ext cx="1251695" cy="606964"/>
+        <a:off x="5631713" y="3545619"/>
+        <a:ext cx="1188695" cy="576414"/>
       </dsp:txXfrm>
     </dsp:sp>
     <dsp:sp modelId="{B9FA2B9F-8ADF-4E0B-B53F-109EC3668676}">
@@ -7901,8 +8013,8 @@
       </dsp:nvSpPr>
       <dsp:spPr>
         <a:xfrm>
-          <a:off x="6961651" y="4032474"/>
-          <a:ext cx="515784" cy="8286"/>
+          <a:off x="6838341" y="3829891"/>
+          <a:ext cx="489824" cy="7869"/>
         </a:xfrm>
         <a:custGeom>
           <a:avLst/>
@@ -7913,10 +8025,10 @@
           <a:pathLst>
             <a:path>
               <a:moveTo>
-                <a:pt x="0" y="4143"/>
+                <a:pt x="0" y="3934"/>
               </a:moveTo>
               <a:lnTo>
-                <a:pt x="515784" y="4143"/>
+                <a:pt x="489824" y="3934"/>
               </a:lnTo>
             </a:path>
           </a:pathLst>
@@ -7971,8 +8083,8 @@
         </a:p>
       </dsp:txBody>
       <dsp:txXfrm>
-        <a:off x="7206648" y="4023723"/>
-        <a:ext cx="25789" cy="25789"/>
+        <a:off x="7071007" y="3821580"/>
+        <a:ext cx="24491" cy="24491"/>
       </dsp:txXfrm>
     </dsp:sp>
     <dsp:sp modelId="{B6D79832-E12C-4F7E-859B-E9DF08E95C1E}">
@@ -7982,8 +8094,8 @@
       </dsp:nvSpPr>
       <dsp:spPr>
         <a:xfrm>
-          <a:off x="7477435" y="3714252"/>
-          <a:ext cx="1289461" cy="644730"/>
+          <a:off x="7328165" y="3527686"/>
+          <a:ext cx="1224561" cy="612280"/>
         </a:xfrm>
         <a:prstGeom prst="roundRect">
           <a:avLst>
@@ -8079,8 +8191,8 @@
         </a:p>
       </dsp:txBody>
       <dsp:txXfrm>
-        <a:off x="7496318" y="3733135"/>
-        <a:ext cx="1251695" cy="606964"/>
+        <a:off x="7346098" y="3545619"/>
+        <a:ext cx="1188695" cy="576414"/>
       </dsp:txXfrm>
     </dsp:sp>
     <dsp:sp modelId="{D0CEB7A7-CB90-42CE-AA88-11F18485308F}">
@@ -8090,8 +8202,8 @@
       </dsp:nvSpPr>
       <dsp:spPr>
         <a:xfrm>
-          <a:off x="3351159" y="4773914"/>
-          <a:ext cx="515784" cy="8286"/>
+          <a:off x="3409569" y="4534014"/>
+          <a:ext cx="489824" cy="7869"/>
         </a:xfrm>
         <a:custGeom>
           <a:avLst/>
@@ -8102,10 +8214,10 @@
           <a:pathLst>
             <a:path>
               <a:moveTo>
-                <a:pt x="0" y="4143"/>
+                <a:pt x="0" y="3934"/>
               </a:moveTo>
               <a:lnTo>
-                <a:pt x="515784" y="4143"/>
+                <a:pt x="489824" y="3934"/>
               </a:lnTo>
             </a:path>
           </a:pathLst>
@@ -8160,8 +8272,8 @@
         </a:p>
       </dsp:txBody>
       <dsp:txXfrm>
-        <a:off x="3596157" y="4765163"/>
-        <a:ext cx="25789" cy="25789"/>
+        <a:off x="3642236" y="4525703"/>
+        <a:ext cx="24491" cy="24491"/>
       </dsp:txXfrm>
     </dsp:sp>
     <dsp:sp modelId="{9ECD7737-FB9C-4A14-86EA-8A4BA12358E5}">
@@ -8171,8 +8283,8 @@
       </dsp:nvSpPr>
       <dsp:spPr>
         <a:xfrm>
-          <a:off x="3866944" y="4455692"/>
-          <a:ext cx="1289461" cy="644730"/>
+          <a:off x="3899394" y="4231808"/>
+          <a:ext cx="1224561" cy="612280"/>
         </a:xfrm>
         <a:prstGeom prst="roundRect">
           <a:avLst>
@@ -8268,8 +8380,8 @@
         </a:p>
       </dsp:txBody>
       <dsp:txXfrm>
-        <a:off x="3885827" y="4474575"/>
-        <a:ext cx="1251695" cy="606964"/>
+        <a:off x="3917327" y="4249741"/>
+        <a:ext cx="1188695" cy="576414"/>
       </dsp:txXfrm>
     </dsp:sp>
     <dsp:sp modelId="{95539535-8F52-471F-800B-45AB0BAA4626}">
@@ -8279,8 +8391,8 @@
       </dsp:nvSpPr>
       <dsp:spPr>
         <a:xfrm>
-          <a:off x="5156405" y="4773914"/>
-          <a:ext cx="515784" cy="8286"/>
+          <a:off x="5123955" y="4534014"/>
+          <a:ext cx="489824" cy="7869"/>
         </a:xfrm>
         <a:custGeom>
           <a:avLst/>
@@ -8291,10 +8403,10 @@
           <a:pathLst>
             <a:path>
               <a:moveTo>
-                <a:pt x="0" y="4143"/>
+                <a:pt x="0" y="3934"/>
               </a:moveTo>
               <a:lnTo>
-                <a:pt x="515784" y="4143"/>
+                <a:pt x="489824" y="3934"/>
               </a:lnTo>
             </a:path>
           </a:pathLst>
@@ -8349,8 +8461,8 @@
         </a:p>
       </dsp:txBody>
       <dsp:txXfrm>
-        <a:off x="5401403" y="4765163"/>
-        <a:ext cx="25789" cy="25789"/>
+        <a:off x="5356622" y="4525703"/>
+        <a:ext cx="24491" cy="24491"/>
       </dsp:txXfrm>
     </dsp:sp>
     <dsp:sp modelId="{8449A4CC-3731-44D8-8608-93C2B435E347}">
@@ -8360,8 +8472,8 @@
       </dsp:nvSpPr>
       <dsp:spPr>
         <a:xfrm>
-          <a:off x="5672190" y="4455692"/>
-          <a:ext cx="1289461" cy="644730"/>
+          <a:off x="5613780" y="4231808"/>
+          <a:ext cx="1224561" cy="612280"/>
         </a:xfrm>
         <a:prstGeom prst="roundRect">
           <a:avLst>
@@ -8457,8 +8569,8 @@
         </a:p>
       </dsp:txBody>
       <dsp:txXfrm>
-        <a:off x="5691073" y="4474575"/>
-        <a:ext cx="1251695" cy="606964"/>
+        <a:off x="5631713" y="4249741"/>
+        <a:ext cx="1188695" cy="576414"/>
       </dsp:txXfrm>
     </dsp:sp>
     <dsp:sp modelId="{F47C17CD-2402-47FF-AC87-E01AE2BE913B}">
@@ -8468,8 +8580,8 @@
       </dsp:nvSpPr>
       <dsp:spPr>
         <a:xfrm rot="3310531">
-          <a:off x="3157453" y="5144634"/>
-          <a:ext cx="903198" cy="8286"/>
+          <a:off x="3225612" y="4886075"/>
+          <a:ext cx="857739" cy="7869"/>
         </a:xfrm>
         <a:custGeom>
           <a:avLst/>
@@ -8480,10 +8592,10 @@
           <a:pathLst>
             <a:path>
               <a:moveTo>
-                <a:pt x="0" y="4143"/>
+                <a:pt x="0" y="3934"/>
               </a:moveTo>
               <a:lnTo>
-                <a:pt x="903198" y="4143"/>
+                <a:pt x="857739" y="3934"/>
               </a:lnTo>
             </a:path>
           </a:pathLst>
@@ -8538,8 +8650,8 @@
         </a:p>
       </dsp:txBody>
       <dsp:txXfrm>
-        <a:off x="3586472" y="5126198"/>
-        <a:ext cx="45159" cy="45159"/>
+        <a:off x="3633038" y="4868567"/>
+        <a:ext cx="42886" cy="42886"/>
       </dsp:txXfrm>
     </dsp:sp>
     <dsp:sp modelId="{24C4B9F0-C406-4C60-9C73-06F97C63868F}">
@@ -8549,8 +8661,8 @@
       </dsp:nvSpPr>
       <dsp:spPr>
         <a:xfrm>
-          <a:off x="3866944" y="5197132"/>
-          <a:ext cx="1289461" cy="644730"/>
+          <a:off x="3899394" y="4935931"/>
+          <a:ext cx="1224561" cy="612280"/>
         </a:xfrm>
         <a:prstGeom prst="roundRect">
           <a:avLst>
@@ -8646,8 +8758,8 @@
         </a:p>
       </dsp:txBody>
       <dsp:txXfrm>
-        <a:off x="3885827" y="5216015"/>
-        <a:ext cx="1251695" cy="606964"/>
+        <a:off x="3917327" y="4953864"/>
+        <a:ext cx="1188695" cy="576414"/>
       </dsp:txXfrm>
     </dsp:sp>
     <dsp:sp modelId="{64E5C99A-EF58-4934-907E-0467209FEA1C}">
@@ -8656,9 +8768,9 @@
         <dsp:cNvSpPr/>
       </dsp:nvSpPr>
       <dsp:spPr>
-        <a:xfrm rot="18289469">
-          <a:off x="1352207" y="6627515"/>
-          <a:ext cx="903198" cy="8286"/>
+        <a:xfrm rot="17692822">
+          <a:off x="1357977" y="6470351"/>
+          <a:ext cx="1164239" cy="7869"/>
         </a:xfrm>
         <a:custGeom>
           <a:avLst/>
@@ -8669,10 +8781,10 @@
           <a:pathLst>
             <a:path>
               <a:moveTo>
-                <a:pt x="0" y="4143"/>
+                <a:pt x="0" y="3934"/>
               </a:moveTo>
               <a:lnTo>
-                <a:pt x="903198" y="4143"/>
+                <a:pt x="1164239" y="3934"/>
               </a:lnTo>
             </a:path>
           </a:pathLst>
@@ -8727,8 +8839,8 @@
         </a:p>
       </dsp:txBody>
       <dsp:txXfrm>
-        <a:off x="1781226" y="6609078"/>
-        <a:ext cx="45159" cy="45159"/>
+        <a:off x="1910990" y="6445180"/>
+        <a:ext cx="58211" cy="58211"/>
       </dsp:txXfrm>
     </dsp:sp>
     <dsp:sp modelId="{BE3FEEE7-40A5-47B8-9AAB-92AE584C94AD}">
@@ -8738,8 +8850,8 @@
       </dsp:nvSpPr>
       <dsp:spPr>
         <a:xfrm>
-          <a:off x="2061698" y="5938573"/>
-          <a:ext cx="1289461" cy="644730"/>
+          <a:off x="2185008" y="5640054"/>
+          <a:ext cx="1224561" cy="612280"/>
         </a:xfrm>
         <a:prstGeom prst="roundRect">
           <a:avLst>
@@ -8835,8 +8947,8 @@
         </a:p>
       </dsp:txBody>
       <dsp:txXfrm>
-        <a:off x="2080581" y="5957456"/>
-        <a:ext cx="1251695" cy="606964"/>
+        <a:off x="2202941" y="5657987"/>
+        <a:ext cx="1188695" cy="576414"/>
       </dsp:txXfrm>
     </dsp:sp>
     <dsp:sp modelId="{B8FC37FC-A5D9-4DC4-BE3C-2DEF4FD171F7}">
@@ -8846,8 +8958,8 @@
       </dsp:nvSpPr>
       <dsp:spPr>
         <a:xfrm>
-          <a:off x="3351159" y="6256795"/>
-          <a:ext cx="515784" cy="8286"/>
+          <a:off x="3409569" y="5942259"/>
+          <a:ext cx="489824" cy="7869"/>
         </a:xfrm>
         <a:custGeom>
           <a:avLst/>
@@ -8858,10 +8970,10 @@
           <a:pathLst>
             <a:path>
               <a:moveTo>
-                <a:pt x="0" y="4143"/>
+                <a:pt x="0" y="3934"/>
               </a:moveTo>
               <a:lnTo>
-                <a:pt x="515784" y="4143"/>
+                <a:pt x="489824" y="3934"/>
               </a:lnTo>
             </a:path>
           </a:pathLst>
@@ -8916,8 +9028,8 @@
         </a:p>
       </dsp:txBody>
       <dsp:txXfrm>
-        <a:off x="3596157" y="6248043"/>
-        <a:ext cx="25789" cy="25789"/>
+        <a:off x="3642236" y="5933948"/>
+        <a:ext cx="24491" cy="24491"/>
       </dsp:txXfrm>
     </dsp:sp>
     <dsp:sp modelId="{EE7372F8-F602-4E75-9F5E-7159D414B99E}">
@@ -8927,8 +9039,8 @@
       </dsp:nvSpPr>
       <dsp:spPr>
         <a:xfrm>
-          <a:off x="3866944" y="5938573"/>
-          <a:ext cx="1289461" cy="644730"/>
+          <a:off x="3899394" y="5640054"/>
+          <a:ext cx="1224561" cy="612280"/>
         </a:xfrm>
         <a:prstGeom prst="roundRect">
           <a:avLst>
@@ -9024,8 +9136,8 @@
         </a:p>
       </dsp:txBody>
       <dsp:txXfrm>
-        <a:off x="3885827" y="5957456"/>
-        <a:ext cx="1251695" cy="606964"/>
+        <a:off x="3917327" y="5657987"/>
+        <a:ext cx="1188695" cy="576414"/>
       </dsp:txXfrm>
     </dsp:sp>
     <dsp:sp modelId="{E2C09DC0-C3EE-40B7-A35C-EC1C1F5AF7FA}">
@@ -9034,9 +9146,9 @@
         <dsp:cNvSpPr/>
       </dsp:nvSpPr>
       <dsp:spPr>
-        <a:xfrm>
-          <a:off x="1545914" y="6998235"/>
-          <a:ext cx="515784" cy="8286"/>
+        <a:xfrm rot="19457599">
+          <a:off x="1638486" y="6822413"/>
+          <a:ext cx="603220" cy="7869"/>
         </a:xfrm>
         <a:custGeom>
           <a:avLst/>
@@ -9047,10 +9159,10 @@
           <a:pathLst>
             <a:path>
               <a:moveTo>
-                <a:pt x="0" y="4143"/>
+                <a:pt x="0" y="3934"/>
               </a:moveTo>
               <a:lnTo>
-                <a:pt x="515784" y="4143"/>
+                <a:pt x="603220" y="3934"/>
               </a:lnTo>
             </a:path>
           </a:pathLst>
@@ -9105,8 +9217,8 @@
         </a:p>
       </dsp:txBody>
       <dsp:txXfrm>
-        <a:off x="1790911" y="6989483"/>
-        <a:ext cx="25789" cy="25789"/>
+        <a:off x="1925016" y="6811267"/>
+        <a:ext cx="30161" cy="30161"/>
       </dsp:txXfrm>
     </dsp:sp>
     <dsp:sp modelId="{C4681861-B01F-4058-BBAE-6FBAEA30AC53}">
@@ -9116,8 +9228,8 @@
       </dsp:nvSpPr>
       <dsp:spPr>
         <a:xfrm>
-          <a:off x="2061698" y="6680013"/>
-          <a:ext cx="1289461" cy="644730"/>
+          <a:off x="2185008" y="6344176"/>
+          <a:ext cx="1224561" cy="612280"/>
         </a:xfrm>
         <a:prstGeom prst="roundRect">
           <a:avLst>
@@ -9213,8 +9325,8 @@
         </a:p>
       </dsp:txBody>
       <dsp:txXfrm>
-        <a:off x="2080581" y="6698896"/>
-        <a:ext cx="1251695" cy="606964"/>
+        <a:off x="2202941" y="6362109"/>
+        <a:ext cx="1188695" cy="576414"/>
       </dsp:txXfrm>
     </dsp:sp>
     <dsp:sp modelId="{8B99C8E1-84B2-4EE3-B498-2AB224F9A97B}">
@@ -9224,8 +9336,8 @@
       </dsp:nvSpPr>
       <dsp:spPr>
         <a:xfrm>
-          <a:off x="3351159" y="6998235"/>
-          <a:ext cx="515784" cy="8286"/>
+          <a:off x="3409569" y="6646382"/>
+          <a:ext cx="489824" cy="7869"/>
         </a:xfrm>
         <a:custGeom>
           <a:avLst/>
@@ -9236,10 +9348,10 @@
           <a:pathLst>
             <a:path>
               <a:moveTo>
-                <a:pt x="0" y="4143"/>
+                <a:pt x="0" y="3934"/>
               </a:moveTo>
               <a:lnTo>
-                <a:pt x="515784" y="4143"/>
+                <a:pt x="489824" y="3934"/>
               </a:lnTo>
             </a:path>
           </a:pathLst>
@@ -9294,8 +9406,8 @@
         </a:p>
       </dsp:txBody>
       <dsp:txXfrm>
-        <a:off x="3596157" y="6989483"/>
-        <a:ext cx="25789" cy="25789"/>
+        <a:off x="3642236" y="6638071"/>
+        <a:ext cx="24491" cy="24491"/>
       </dsp:txXfrm>
     </dsp:sp>
     <dsp:sp modelId="{038950D4-EFFE-4DB2-A947-B73ED3F4395D}">
@@ -9305,8 +9417,8 @@
       </dsp:nvSpPr>
       <dsp:spPr>
         <a:xfrm>
-          <a:off x="3866944" y="6680013"/>
-          <a:ext cx="1289461" cy="644730"/>
+          <a:off x="3899394" y="6344176"/>
+          <a:ext cx="1224561" cy="612280"/>
         </a:xfrm>
         <a:prstGeom prst="roundRect">
           <a:avLst>
@@ -9402,8 +9514,8 @@
         </a:p>
       </dsp:txBody>
       <dsp:txXfrm>
-        <a:off x="3885827" y="6698896"/>
-        <a:ext cx="1251695" cy="606964"/>
+        <a:off x="3917327" y="6362109"/>
+        <a:ext cx="1188695" cy="576414"/>
       </dsp:txXfrm>
     </dsp:sp>
     <dsp:sp modelId="{4BD08A53-8A07-4977-8D1D-0A0EFBD02F8B}">
@@ -9413,8 +9525,8 @@
       </dsp:nvSpPr>
       <dsp:spPr>
         <a:xfrm>
-          <a:off x="5156405" y="6998235"/>
-          <a:ext cx="515784" cy="8286"/>
+          <a:off x="5123955" y="6646382"/>
+          <a:ext cx="489824" cy="7869"/>
         </a:xfrm>
         <a:custGeom>
           <a:avLst/>
@@ -9425,10 +9537,10 @@
           <a:pathLst>
             <a:path>
               <a:moveTo>
-                <a:pt x="0" y="4143"/>
+                <a:pt x="0" y="3934"/>
               </a:moveTo>
               <a:lnTo>
-                <a:pt x="515784" y="4143"/>
+                <a:pt x="489824" y="3934"/>
               </a:lnTo>
             </a:path>
           </a:pathLst>
@@ -9483,8 +9595,8 @@
         </a:p>
       </dsp:txBody>
       <dsp:txXfrm>
-        <a:off x="5401403" y="6989483"/>
-        <a:ext cx="25789" cy="25789"/>
+        <a:off x="5356622" y="6638071"/>
+        <a:ext cx="24491" cy="24491"/>
       </dsp:txXfrm>
     </dsp:sp>
     <dsp:sp modelId="{B27E3D73-7CEE-41FF-9B12-22DEEF290D91}">
@@ -9494,8 +9606,8 @@
       </dsp:nvSpPr>
       <dsp:spPr>
         <a:xfrm>
-          <a:off x="5672190" y="6680013"/>
-          <a:ext cx="1289461" cy="644730"/>
+          <a:off x="5613780" y="6344176"/>
+          <a:ext cx="1224561" cy="612280"/>
         </a:xfrm>
         <a:prstGeom prst="roundRect">
           <a:avLst>
@@ -9591,8 +9703,8 @@
         </a:p>
       </dsp:txBody>
       <dsp:txXfrm>
-        <a:off x="5691073" y="6698896"/>
-        <a:ext cx="1251695" cy="606964"/>
+        <a:off x="5631713" y="6362109"/>
+        <a:ext cx="1188695" cy="576414"/>
       </dsp:txXfrm>
     </dsp:sp>
     <dsp:sp modelId="{6713EF13-647C-493C-A1F8-FFE7EC1706CE}">
@@ -9601,9 +9713,9 @@
         <dsp:cNvSpPr/>
       </dsp:nvSpPr>
       <dsp:spPr>
-        <a:xfrm rot="3310531">
-          <a:off x="1352207" y="7368955"/>
-          <a:ext cx="903198" cy="8286"/>
+        <a:xfrm rot="2142401">
+          <a:off x="1638486" y="7174474"/>
+          <a:ext cx="603220" cy="7869"/>
         </a:xfrm>
         <a:custGeom>
           <a:avLst/>
@@ -9614,10 +9726,10 @@
           <a:pathLst>
             <a:path>
               <a:moveTo>
-                <a:pt x="0" y="4143"/>
+                <a:pt x="0" y="3934"/>
               </a:moveTo>
               <a:lnTo>
-                <a:pt x="903198" y="4143"/>
+                <a:pt x="603220" y="3934"/>
               </a:lnTo>
             </a:path>
           </a:pathLst>
@@ -9672,8 +9784,8 @@
         </a:p>
       </dsp:txBody>
       <dsp:txXfrm>
-        <a:off x="1781226" y="7350518"/>
-        <a:ext cx="45159" cy="45159"/>
+        <a:off x="1925016" y="7163328"/>
+        <a:ext cx="30161" cy="30161"/>
       </dsp:txXfrm>
     </dsp:sp>
     <dsp:sp modelId="{F55988F0-78AC-4688-8CA1-624585BB975A}">
@@ -9683,8 +9795,8 @@
       </dsp:nvSpPr>
       <dsp:spPr>
         <a:xfrm>
-          <a:off x="2061698" y="7421453"/>
-          <a:ext cx="1289461" cy="644730"/>
+          <a:off x="2185008" y="7048299"/>
+          <a:ext cx="1224561" cy="612280"/>
         </a:xfrm>
         <a:prstGeom prst="roundRect">
           <a:avLst>
@@ -9780,8 +9892,8 @@
         </a:p>
       </dsp:txBody>
       <dsp:txXfrm>
-        <a:off x="2080581" y="7440336"/>
-        <a:ext cx="1251695" cy="606964"/>
+        <a:off x="2202941" y="7066232"/>
+        <a:ext cx="1188695" cy="576414"/>
       </dsp:txXfrm>
     </dsp:sp>
     <dsp:sp modelId="{6BB58266-6C2D-4869-BC49-F637BC00B07C}">
@@ -9791,8 +9903,8 @@
       </dsp:nvSpPr>
       <dsp:spPr>
         <a:xfrm>
-          <a:off x="3351159" y="7739675"/>
-          <a:ext cx="515784" cy="8286"/>
+          <a:off x="3409569" y="7350505"/>
+          <a:ext cx="489824" cy="7869"/>
         </a:xfrm>
         <a:custGeom>
           <a:avLst/>
@@ -9803,10 +9915,10 @@
           <a:pathLst>
             <a:path>
               <a:moveTo>
-                <a:pt x="0" y="4143"/>
+                <a:pt x="0" y="3934"/>
               </a:moveTo>
               <a:lnTo>
-                <a:pt x="515784" y="4143"/>
+                <a:pt x="489824" y="3934"/>
               </a:lnTo>
             </a:path>
           </a:pathLst>
@@ -9861,8 +9973,8 @@
         </a:p>
       </dsp:txBody>
       <dsp:txXfrm>
-        <a:off x="3596157" y="7730924"/>
-        <a:ext cx="25789" cy="25789"/>
+        <a:off x="3642236" y="7342194"/>
+        <a:ext cx="24491" cy="24491"/>
       </dsp:txXfrm>
     </dsp:sp>
     <dsp:sp modelId="{F52F6200-ED34-4714-830C-C941CDA6F142}">
@@ -9872,8 +9984,8 @@
       </dsp:nvSpPr>
       <dsp:spPr>
         <a:xfrm>
-          <a:off x="3866944" y="7421453"/>
-          <a:ext cx="1289461" cy="644730"/>
+          <a:off x="3899394" y="7048299"/>
+          <a:ext cx="1224561" cy="612280"/>
         </a:xfrm>
         <a:prstGeom prst="roundRect">
           <a:avLst>
@@ -9969,8 +10081,8 @@
         </a:p>
       </dsp:txBody>
       <dsp:txXfrm>
-        <a:off x="3885827" y="7440336"/>
-        <a:ext cx="1251695" cy="606964"/>
+        <a:off x="3917327" y="7066232"/>
+        <a:ext cx="1188695" cy="576414"/>
       </dsp:txXfrm>
     </dsp:sp>
     <dsp:sp modelId="{15A96371-96B2-4EB0-B07D-6D65B748748F}">
@@ -9979,9 +10091,9 @@
         <dsp:cNvSpPr/>
       </dsp:nvSpPr>
       <dsp:spPr>
-        <a:xfrm rot="4616685">
-          <a:off x="662137" y="8110395"/>
-          <a:ext cx="2283338" cy="8286"/>
+        <a:xfrm rot="4467012">
+          <a:off x="1026503" y="7878597"/>
+          <a:ext cx="1827185" cy="7869"/>
         </a:xfrm>
         <a:custGeom>
           <a:avLst/>
@@ -9992,10 +10104,10 @@
           <a:pathLst>
             <a:path>
               <a:moveTo>
-                <a:pt x="0" y="4143"/>
+                <a:pt x="0" y="3934"/>
               </a:moveTo>
               <a:lnTo>
-                <a:pt x="2283338" y="4143"/>
+                <a:pt x="1827185" y="3934"/>
               </a:lnTo>
             </a:path>
           </a:pathLst>
@@ -10050,8 +10162,8 @@
         </a:p>
       </dsp:txBody>
       <dsp:txXfrm>
-        <a:off x="1746723" y="8057455"/>
-        <a:ext cx="114166" cy="114166"/>
+        <a:off x="1894417" y="7836852"/>
+        <a:ext cx="91359" cy="91359"/>
       </dsp:txXfrm>
     </dsp:sp>
     <dsp:sp modelId="{9057BEAC-330A-48A1-A70B-02DF74591697}">
@@ -10061,8 +10173,8 @@
       </dsp:nvSpPr>
       <dsp:spPr>
         <a:xfrm>
-          <a:off x="2061698" y="8904333"/>
-          <a:ext cx="1289461" cy="644730"/>
+          <a:off x="2185008" y="8456544"/>
+          <a:ext cx="1224561" cy="612280"/>
         </a:xfrm>
         <a:prstGeom prst="roundRect">
           <a:avLst>
@@ -10158,8 +10270,8 @@
         </a:p>
       </dsp:txBody>
       <dsp:txXfrm>
-        <a:off x="2080581" y="8923216"/>
-        <a:ext cx="1251695" cy="606964"/>
+        <a:off x="2202941" y="8474477"/>
+        <a:ext cx="1188695" cy="576414"/>
       </dsp:txXfrm>
     </dsp:sp>
     <dsp:sp modelId="{783EF0A2-EC91-4FBE-9A21-4903A9EB50E2}">
@@ -10169,8 +10281,8 @@
       </dsp:nvSpPr>
       <dsp:spPr>
         <a:xfrm rot="18289469">
-          <a:off x="3157453" y="8851835"/>
-          <a:ext cx="903198" cy="8286"/>
+          <a:off x="3225612" y="8406689"/>
+          <a:ext cx="857739" cy="7869"/>
         </a:xfrm>
         <a:custGeom>
           <a:avLst/>
@@ -10181,10 +10293,10 @@
           <a:pathLst>
             <a:path>
               <a:moveTo>
-                <a:pt x="0" y="4143"/>
+                <a:pt x="0" y="3934"/>
               </a:moveTo>
               <a:lnTo>
-                <a:pt x="903198" y="4143"/>
+                <a:pt x="857739" y="3934"/>
               </a:lnTo>
             </a:path>
           </a:pathLst>
@@ -10239,8 +10351,8 @@
         </a:p>
       </dsp:txBody>
       <dsp:txXfrm>
-        <a:off x="3586472" y="8833398"/>
-        <a:ext cx="45159" cy="45159"/>
+        <a:off x="3633038" y="8389180"/>
+        <a:ext cx="42886" cy="42886"/>
       </dsp:txXfrm>
     </dsp:sp>
     <dsp:sp modelId="{CBAD1043-3E5A-46E3-AC44-722F058AC202}">
@@ -10250,8 +10362,8 @@
       </dsp:nvSpPr>
       <dsp:spPr>
         <a:xfrm>
-          <a:off x="3866944" y="8162893"/>
-          <a:ext cx="1289461" cy="644730"/>
+          <a:off x="3899394" y="7752422"/>
+          <a:ext cx="1224561" cy="612280"/>
         </a:xfrm>
         <a:prstGeom prst="roundRect">
           <a:avLst>
@@ -10347,8 +10459,8 @@
         </a:p>
       </dsp:txBody>
       <dsp:txXfrm>
-        <a:off x="3885827" y="8181776"/>
-        <a:ext cx="1251695" cy="606964"/>
+        <a:off x="3917327" y="7770355"/>
+        <a:ext cx="1188695" cy="576414"/>
       </dsp:txXfrm>
     </dsp:sp>
     <dsp:sp modelId="{E7FAEE6D-4F56-4157-9549-404EAAD4F737}">
@@ -10358,8 +10470,8 @@
       </dsp:nvSpPr>
       <dsp:spPr>
         <a:xfrm>
-          <a:off x="5156405" y="8481115"/>
-          <a:ext cx="515784" cy="8286"/>
+          <a:off x="5123955" y="8054627"/>
+          <a:ext cx="489824" cy="7869"/>
         </a:xfrm>
         <a:custGeom>
           <a:avLst/>
@@ -10370,10 +10482,10 @@
           <a:pathLst>
             <a:path>
               <a:moveTo>
-                <a:pt x="0" y="4143"/>
+                <a:pt x="0" y="3934"/>
               </a:moveTo>
               <a:lnTo>
-                <a:pt x="515784" y="4143"/>
+                <a:pt x="489824" y="3934"/>
               </a:lnTo>
             </a:path>
           </a:pathLst>
@@ -10428,8 +10540,8 @@
         </a:p>
       </dsp:txBody>
       <dsp:txXfrm>
-        <a:off x="5401403" y="8472364"/>
-        <a:ext cx="25789" cy="25789"/>
+        <a:off x="5356622" y="8046316"/>
+        <a:ext cx="24491" cy="24491"/>
       </dsp:txXfrm>
     </dsp:sp>
     <dsp:sp modelId="{04673684-B13C-4C2A-A9E3-9C36D31CAD15}">
@@ -10439,8 +10551,8 @@
       </dsp:nvSpPr>
       <dsp:spPr>
         <a:xfrm>
-          <a:off x="5672190" y="8162893"/>
-          <a:ext cx="1289461" cy="644730"/>
+          <a:off x="5613780" y="7752422"/>
+          <a:ext cx="1224561" cy="612280"/>
         </a:xfrm>
         <a:prstGeom prst="roundRect">
           <a:avLst>
@@ -10536,8 +10648,8 @@
         </a:p>
       </dsp:txBody>
       <dsp:txXfrm>
-        <a:off x="5691073" y="8181776"/>
-        <a:ext cx="1251695" cy="606964"/>
+        <a:off x="5631713" y="7770355"/>
+        <a:ext cx="1188695" cy="576414"/>
       </dsp:txXfrm>
     </dsp:sp>
     <dsp:sp modelId="{2DD18805-C89A-4548-B8E4-58925BACFC3A}">
@@ -10547,8 +10659,8 @@
       </dsp:nvSpPr>
       <dsp:spPr>
         <a:xfrm>
-          <a:off x="3351159" y="9222555"/>
-          <a:ext cx="515784" cy="8286"/>
+          <a:off x="3409569" y="8758750"/>
+          <a:ext cx="489824" cy="7869"/>
         </a:xfrm>
         <a:custGeom>
           <a:avLst/>
@@ -10559,10 +10671,10 @@
           <a:pathLst>
             <a:path>
               <a:moveTo>
-                <a:pt x="0" y="4143"/>
+                <a:pt x="0" y="3934"/>
               </a:moveTo>
               <a:lnTo>
-                <a:pt x="515784" y="4143"/>
+                <a:pt x="489824" y="3934"/>
               </a:lnTo>
             </a:path>
           </a:pathLst>
@@ -10617,8 +10729,8 @@
         </a:p>
       </dsp:txBody>
       <dsp:txXfrm>
-        <a:off x="3596157" y="9213804"/>
-        <a:ext cx="25789" cy="25789"/>
+        <a:off x="3642236" y="8750439"/>
+        <a:ext cx="24491" cy="24491"/>
       </dsp:txXfrm>
     </dsp:sp>
     <dsp:sp modelId="{53941422-B70E-498F-ACA1-A2686EBD4E8E}">
@@ -10628,8 +10740,8 @@
       </dsp:nvSpPr>
       <dsp:spPr>
         <a:xfrm>
-          <a:off x="3866944" y="8904333"/>
-          <a:ext cx="1289461" cy="644730"/>
+          <a:off x="3899394" y="8456544"/>
+          <a:ext cx="1224561" cy="612280"/>
         </a:xfrm>
         <a:prstGeom prst="roundRect">
           <a:avLst>
@@ -10725,8 +10837,8 @@
         </a:p>
       </dsp:txBody>
       <dsp:txXfrm>
-        <a:off x="3885827" y="8923216"/>
-        <a:ext cx="1251695" cy="606964"/>
+        <a:off x="3917327" y="8474477"/>
+        <a:ext cx="1188695" cy="576414"/>
       </dsp:txXfrm>
     </dsp:sp>
     <dsp:sp modelId="{6C38D35E-DCEE-4542-B9A9-C6276B780A78}">
@@ -10736,8 +10848,8 @@
       </dsp:nvSpPr>
       <dsp:spPr>
         <a:xfrm>
-          <a:off x="5156405" y="9222555"/>
-          <a:ext cx="515784" cy="8286"/>
+          <a:off x="5123955" y="8758750"/>
+          <a:ext cx="489824" cy="7869"/>
         </a:xfrm>
         <a:custGeom>
           <a:avLst/>
@@ -10748,10 +10860,10 @@
           <a:pathLst>
             <a:path>
               <a:moveTo>
-                <a:pt x="0" y="4143"/>
+                <a:pt x="0" y="3934"/>
               </a:moveTo>
               <a:lnTo>
-                <a:pt x="515784" y="4143"/>
+                <a:pt x="489824" y="3934"/>
               </a:lnTo>
             </a:path>
           </a:pathLst>
@@ -10806,8 +10918,8 @@
         </a:p>
       </dsp:txBody>
       <dsp:txXfrm>
-        <a:off x="5401403" y="9213804"/>
-        <a:ext cx="25789" cy="25789"/>
+        <a:off x="5356622" y="8750439"/>
+        <a:ext cx="24491" cy="24491"/>
       </dsp:txXfrm>
     </dsp:sp>
     <dsp:sp modelId="{DE9FB6D4-9D95-4143-8FC9-1358B63F3503}">
@@ -10817,8 +10929,8 @@
       </dsp:nvSpPr>
       <dsp:spPr>
         <a:xfrm>
-          <a:off x="5672190" y="8904333"/>
-          <a:ext cx="1289461" cy="644730"/>
+          <a:off x="5613780" y="8456544"/>
+          <a:ext cx="1224561" cy="612280"/>
         </a:xfrm>
         <a:prstGeom prst="roundRect">
           <a:avLst>
@@ -10914,8 +11026,8 @@
         </a:p>
       </dsp:txBody>
       <dsp:txXfrm>
-        <a:off x="5691073" y="8923216"/>
-        <a:ext cx="1251695" cy="606964"/>
+        <a:off x="5631713" y="8474477"/>
+        <a:ext cx="1188695" cy="576414"/>
       </dsp:txXfrm>
     </dsp:sp>
     <dsp:sp modelId="{8DC9E76C-78C1-4DF9-AF2A-CFF78F089DEA}">
@@ -10925,8 +11037,8 @@
       </dsp:nvSpPr>
       <dsp:spPr>
         <a:xfrm rot="3310531">
-          <a:off x="3157453" y="9593275"/>
-          <a:ext cx="903198" cy="8286"/>
+          <a:off x="3225612" y="9110811"/>
+          <a:ext cx="857739" cy="7869"/>
         </a:xfrm>
         <a:custGeom>
           <a:avLst/>
@@ -10937,10 +11049,10 @@
           <a:pathLst>
             <a:path>
               <a:moveTo>
-                <a:pt x="0" y="4143"/>
+                <a:pt x="0" y="3934"/>
               </a:moveTo>
               <a:lnTo>
-                <a:pt x="903198" y="4143"/>
+                <a:pt x="857739" y="3934"/>
               </a:lnTo>
             </a:path>
           </a:pathLst>
@@ -10995,8 +11107,8 @@
         </a:p>
       </dsp:txBody>
       <dsp:txXfrm>
-        <a:off x="3586472" y="9574839"/>
-        <a:ext cx="45159" cy="45159"/>
+        <a:off x="3633038" y="9093302"/>
+        <a:ext cx="42886" cy="42886"/>
       </dsp:txXfrm>
     </dsp:sp>
     <dsp:sp modelId="{705F69F4-5413-4EC0-A006-475C7F428993}">
@@ -11006,8 +11118,8 @@
       </dsp:nvSpPr>
       <dsp:spPr>
         <a:xfrm>
-          <a:off x="3866944" y="9645773"/>
-          <a:ext cx="1289461" cy="644730"/>
+          <a:off x="3899394" y="9160667"/>
+          <a:ext cx="1224561" cy="612280"/>
         </a:xfrm>
         <a:prstGeom prst="roundRect">
           <a:avLst>
@@ -11103,8 +11215,8 @@
         </a:p>
       </dsp:txBody>
       <dsp:txXfrm>
-        <a:off x="3885827" y="9664656"/>
-        <a:ext cx="1251695" cy="606964"/>
+        <a:off x="3917327" y="9178600"/>
+        <a:ext cx="1188695" cy="576414"/>
       </dsp:txXfrm>
     </dsp:sp>
     <dsp:sp modelId="{6565A9A3-CCC3-44DC-917D-78B6E3C06B79}">
@@ -11114,8 +11226,8 @@
       </dsp:nvSpPr>
       <dsp:spPr>
         <a:xfrm>
-          <a:off x="5156405" y="9963995"/>
-          <a:ext cx="515784" cy="8286"/>
+          <a:off x="5123955" y="9462873"/>
+          <a:ext cx="489824" cy="7869"/>
         </a:xfrm>
         <a:custGeom>
           <a:avLst/>
@@ -11126,10 +11238,10 @@
           <a:pathLst>
             <a:path>
               <a:moveTo>
-                <a:pt x="0" y="4143"/>
+                <a:pt x="0" y="3934"/>
               </a:moveTo>
               <a:lnTo>
-                <a:pt x="515784" y="4143"/>
+                <a:pt x="489824" y="3934"/>
               </a:lnTo>
             </a:path>
           </a:pathLst>
@@ -11184,8 +11296,8 @@
         </a:p>
       </dsp:txBody>
       <dsp:txXfrm>
-        <a:off x="5401403" y="9955244"/>
-        <a:ext cx="25789" cy="25789"/>
+        <a:off x="5356622" y="9454562"/>
+        <a:ext cx="24491" cy="24491"/>
       </dsp:txXfrm>
     </dsp:sp>
     <dsp:sp modelId="{022F121C-A77E-487B-A845-74D5E3830D79}">
@@ -11195,8 +11307,8 @@
       </dsp:nvSpPr>
       <dsp:spPr>
         <a:xfrm>
-          <a:off x="5672190" y="9645773"/>
-          <a:ext cx="1289461" cy="644730"/>
+          <a:off x="5613780" y="9160667"/>
+          <a:ext cx="1224561" cy="612280"/>
         </a:xfrm>
         <a:prstGeom prst="roundRect">
           <a:avLst>
@@ -11292,8 +11404,8 @@
         </a:p>
       </dsp:txBody>
       <dsp:txXfrm>
-        <a:off x="5691073" y="9664656"/>
-        <a:ext cx="1251695" cy="606964"/>
+        <a:off x="5631713" y="9178600"/>
+        <a:ext cx="1188695" cy="576414"/>
       </dsp:txXfrm>
     </dsp:sp>
     <dsp:sp modelId="{7A48C041-47F3-4ADF-A750-0112F542CC3D}">
@@ -11302,9 +11414,9 @@
         <dsp:cNvSpPr/>
       </dsp:nvSpPr>
       <dsp:spPr>
-        <a:xfrm rot="4924756">
-          <a:off x="-67648" y="8851835"/>
-          <a:ext cx="3742909" cy="8286"/>
+        <a:xfrm rot="4872735">
+          <a:off x="337002" y="8582719"/>
+          <a:ext cx="3206189" cy="7869"/>
         </a:xfrm>
         <a:custGeom>
           <a:avLst/>
@@ -11315,10 +11427,10 @@
           <a:pathLst>
             <a:path>
               <a:moveTo>
-                <a:pt x="0" y="4143"/>
+                <a:pt x="0" y="3934"/>
               </a:moveTo>
               <a:lnTo>
-                <a:pt x="3742909" y="4143"/>
+                <a:pt x="3206189" y="3934"/>
               </a:lnTo>
             </a:path>
           </a:pathLst>
@@ -11373,8 +11485,8 @@
         </a:p>
       </dsp:txBody>
       <dsp:txXfrm>
-        <a:off x="1710233" y="8762406"/>
-        <a:ext cx="187145" cy="187145"/>
+        <a:off x="1859941" y="8506499"/>
+        <a:ext cx="160309" cy="160309"/>
       </dsp:txXfrm>
     </dsp:sp>
     <dsp:sp modelId="{259C2B84-2AF1-4B37-9500-700CB7A66F2C}">
@@ -11384,8 +11496,8 @@
       </dsp:nvSpPr>
       <dsp:spPr>
         <a:xfrm>
-          <a:off x="2061698" y="10387214"/>
-          <a:ext cx="1289461" cy="644730"/>
+          <a:off x="2185008" y="9864790"/>
+          <a:ext cx="1224561" cy="612280"/>
         </a:xfrm>
         <a:prstGeom prst="roundRect">
           <a:avLst>
@@ -11481,8 +11593,8 @@
         </a:p>
       </dsp:txBody>
       <dsp:txXfrm>
-        <a:off x="2080581" y="10406097"/>
-        <a:ext cx="1251695" cy="606964"/>
+        <a:off x="2202941" y="9882723"/>
+        <a:ext cx="1188695" cy="576414"/>
       </dsp:txXfrm>
     </dsp:sp>
     <dsp:sp modelId="{78FC463B-2BF3-430A-A9BB-57F4165C8149}">
@@ -11492,8 +11604,8 @@
       </dsp:nvSpPr>
       <dsp:spPr>
         <a:xfrm>
-          <a:off x="3351159" y="10705436"/>
-          <a:ext cx="515784" cy="8286"/>
+          <a:off x="3409569" y="10166995"/>
+          <a:ext cx="489824" cy="7869"/>
         </a:xfrm>
         <a:custGeom>
           <a:avLst/>
@@ -11504,10 +11616,10 @@
           <a:pathLst>
             <a:path>
               <a:moveTo>
-                <a:pt x="0" y="4143"/>
+                <a:pt x="0" y="3934"/>
               </a:moveTo>
               <a:lnTo>
-                <a:pt x="515784" y="4143"/>
+                <a:pt x="489824" y="3934"/>
               </a:lnTo>
             </a:path>
           </a:pathLst>
@@ -11562,8 +11674,8 @@
         </a:p>
       </dsp:txBody>
       <dsp:txXfrm>
-        <a:off x="3596157" y="10696684"/>
-        <a:ext cx="25789" cy="25789"/>
+        <a:off x="3642236" y="10158684"/>
+        <a:ext cx="24491" cy="24491"/>
       </dsp:txXfrm>
     </dsp:sp>
     <dsp:sp modelId="{D94C4BB7-FAD8-49C9-9EB7-4D80CC252B26}">
@@ -11573,8 +11685,8 @@
       </dsp:nvSpPr>
       <dsp:spPr>
         <a:xfrm>
-          <a:off x="3866944" y="10387214"/>
-          <a:ext cx="1289461" cy="644730"/>
+          <a:off x="3899394" y="9864790"/>
+          <a:ext cx="1224561" cy="612280"/>
         </a:xfrm>
         <a:prstGeom prst="roundRect">
           <a:avLst>
@@ -11670,8 +11782,8 @@
         </a:p>
       </dsp:txBody>
       <dsp:txXfrm>
-        <a:off x="3885827" y="10406097"/>
-        <a:ext cx="1251695" cy="606964"/>
+        <a:off x="3917327" y="9882723"/>
+        <a:ext cx="1188695" cy="576414"/>
       </dsp:txXfrm>
     </dsp:sp>
     <dsp:sp modelId="{69DEDCEF-2301-4A93-BCD6-BC42B3D46325}">
@@ -11680,9 +11792,9 @@
         <dsp:cNvSpPr/>
       </dsp:nvSpPr>
       <dsp:spPr>
-        <a:xfrm rot="5003192">
-          <a:off x="-435414" y="9222555"/>
-          <a:ext cx="4478441" cy="8286"/>
+        <a:xfrm rot="4967483">
+          <a:off x="-11667" y="8934781"/>
+          <a:ext cx="3903528" cy="7869"/>
         </a:xfrm>
         <a:custGeom>
           <a:avLst/>
@@ -11693,10 +11805,10 @@
           <a:pathLst>
             <a:path>
               <a:moveTo>
-                <a:pt x="0" y="4143"/>
+                <a:pt x="0" y="3934"/>
               </a:moveTo>
               <a:lnTo>
-                <a:pt x="4478441" y="4143"/>
+                <a:pt x="3903528" y="3934"/>
               </a:lnTo>
             </a:path>
           </a:pathLst>
@@ -11751,8 +11863,8 @@
         </a:p>
       </dsp:txBody>
       <dsp:txXfrm>
-        <a:off x="1691845" y="9114737"/>
-        <a:ext cx="223922" cy="223922"/>
+        <a:off x="1842508" y="8841127"/>
+        <a:ext cx="195176" cy="195176"/>
       </dsp:txXfrm>
     </dsp:sp>
     <dsp:sp modelId="{8308AB06-5EB4-4987-8BE5-58A4205D3BE0}">
@@ -11762,8 +11874,8 @@
       </dsp:nvSpPr>
       <dsp:spPr>
         <a:xfrm>
-          <a:off x="2061698" y="11128654"/>
-          <a:ext cx="1289461" cy="644730"/>
+          <a:off x="2185008" y="10568912"/>
+          <a:ext cx="1224561" cy="612280"/>
         </a:xfrm>
         <a:prstGeom prst="roundRect">
           <a:avLst>
@@ -11859,8 +11971,8 @@
         </a:p>
       </dsp:txBody>
       <dsp:txXfrm>
-        <a:off x="2080581" y="11147537"/>
-        <a:ext cx="1251695" cy="606964"/>
+        <a:off x="2202941" y="10586845"/>
+        <a:ext cx="1188695" cy="576414"/>
       </dsp:txXfrm>
     </dsp:sp>
     <dsp:sp modelId="{3C3EE821-F3FB-4387-9FC4-224B994F7F64}">
@@ -11870,8 +11982,8 @@
       </dsp:nvSpPr>
       <dsp:spPr>
         <a:xfrm>
-          <a:off x="3351159" y="11446876"/>
-          <a:ext cx="515784" cy="8286"/>
+          <a:off x="3409569" y="10871118"/>
+          <a:ext cx="489824" cy="7869"/>
         </a:xfrm>
         <a:custGeom>
           <a:avLst/>
@@ -11882,10 +11994,10 @@
           <a:pathLst>
             <a:path>
               <a:moveTo>
-                <a:pt x="0" y="4143"/>
+                <a:pt x="0" y="3934"/>
               </a:moveTo>
               <a:lnTo>
-                <a:pt x="515784" y="4143"/>
+                <a:pt x="489824" y="3934"/>
               </a:lnTo>
             </a:path>
           </a:pathLst>
@@ -11940,8 +12052,8 @@
         </a:p>
       </dsp:txBody>
       <dsp:txXfrm>
-        <a:off x="3596157" y="11438124"/>
-        <a:ext cx="25789" cy="25789"/>
+        <a:off x="3642236" y="10862807"/>
+        <a:ext cx="24491" cy="24491"/>
       </dsp:txXfrm>
     </dsp:sp>
     <dsp:sp modelId="{61D92D6B-3423-4DBE-9FA3-5726C931457D}">
@@ -11951,8 +12063,8 @@
       </dsp:nvSpPr>
       <dsp:spPr>
         <a:xfrm>
-          <a:off x="3866944" y="11128654"/>
-          <a:ext cx="1289461" cy="644730"/>
+          <a:off x="3899394" y="10568912"/>
+          <a:ext cx="1224561" cy="612280"/>
         </a:xfrm>
         <a:prstGeom prst="roundRect">
           <a:avLst>
@@ -12048,8 +12160,8 @@
         </a:p>
       </dsp:txBody>
       <dsp:txXfrm>
-        <a:off x="3885827" y="11147537"/>
-        <a:ext cx="1251695" cy="606964"/>
+        <a:off x="3917327" y="10586845"/>
+        <a:ext cx="1188695" cy="576414"/>
       </dsp:txXfrm>
     </dsp:sp>
     <dsp:sp modelId="{9C8BDB84-8A04-4930-9B84-59D014CD0ABF}">
@@ -12058,9 +12170,9 @@
         <dsp:cNvSpPr/>
       </dsp:nvSpPr>
       <dsp:spPr>
-        <a:xfrm rot="5101816">
-          <a:off x="-1173145" y="9963995"/>
-          <a:ext cx="5953904" cy="8286"/>
+        <a:xfrm rot="5082046">
+          <a:off x="-711697" y="9638903"/>
+          <a:ext cx="5303587" cy="7869"/>
         </a:xfrm>
         <a:custGeom>
           <a:avLst/>
@@ -12071,10 +12183,10 @@
           <a:pathLst>
             <a:path>
               <a:moveTo>
-                <a:pt x="0" y="4143"/>
+                <a:pt x="0" y="3934"/>
               </a:moveTo>
               <a:lnTo>
-                <a:pt x="5953904" y="4143"/>
+                <a:pt x="5303587" y="3934"/>
               </a:lnTo>
             </a:path>
           </a:pathLst>
@@ -12129,8 +12241,8 @@
         </a:p>
       </dsp:txBody>
       <dsp:txXfrm>
-        <a:off x="1654958" y="9819291"/>
-        <a:ext cx="297695" cy="297695"/>
+        <a:off x="1807506" y="9510248"/>
+        <a:ext cx="265179" cy="265179"/>
       </dsp:txXfrm>
     </dsp:sp>
     <dsp:sp modelId="{B835CE56-DF67-47EA-B87C-3DE5DA59CBE8}">
@@ -12140,8 +12252,8 @@
       </dsp:nvSpPr>
       <dsp:spPr>
         <a:xfrm>
-          <a:off x="2061698" y="12611534"/>
-          <a:ext cx="1289461" cy="644730"/>
+          <a:off x="2185008" y="11977158"/>
+          <a:ext cx="1224561" cy="612280"/>
         </a:xfrm>
         <a:prstGeom prst="roundRect">
           <a:avLst>
@@ -12237,8 +12349,8 @@
         </a:p>
       </dsp:txBody>
       <dsp:txXfrm>
-        <a:off x="2080581" y="12630417"/>
-        <a:ext cx="1251695" cy="606964"/>
+        <a:off x="2202941" y="11995091"/>
+        <a:ext cx="1188695" cy="576414"/>
       </dsp:txXfrm>
     </dsp:sp>
     <dsp:sp modelId="{F2BCF1C8-F2C3-4CCD-9929-77D488F541CF}">
@@ -12248,8 +12360,8 @@
       </dsp:nvSpPr>
       <dsp:spPr>
         <a:xfrm rot="18289469">
-          <a:off x="3157453" y="12559036"/>
-          <a:ext cx="903198" cy="8286"/>
+          <a:off x="3225612" y="11927302"/>
+          <a:ext cx="857739" cy="7869"/>
         </a:xfrm>
         <a:custGeom>
           <a:avLst/>
@@ -12260,10 +12372,10 @@
           <a:pathLst>
             <a:path>
               <a:moveTo>
-                <a:pt x="0" y="4143"/>
+                <a:pt x="0" y="3934"/>
               </a:moveTo>
               <a:lnTo>
-                <a:pt x="903198" y="4143"/>
+                <a:pt x="857739" y="3934"/>
               </a:lnTo>
             </a:path>
           </a:pathLst>
@@ -12318,8 +12430,8 @@
         </a:p>
       </dsp:txBody>
       <dsp:txXfrm>
-        <a:off x="3586472" y="12540599"/>
-        <a:ext cx="45159" cy="45159"/>
+        <a:off x="3633038" y="11909793"/>
+        <a:ext cx="42886" cy="42886"/>
       </dsp:txXfrm>
     </dsp:sp>
     <dsp:sp modelId="{18ADAACF-F223-4058-B34E-7CD1492B8BF0}">
@@ -12329,8 +12441,8 @@
       </dsp:nvSpPr>
       <dsp:spPr>
         <a:xfrm>
-          <a:off x="3866944" y="11870094"/>
-          <a:ext cx="1289461" cy="644730"/>
+          <a:off x="3899394" y="11273035"/>
+          <a:ext cx="1224561" cy="612280"/>
         </a:xfrm>
         <a:prstGeom prst="roundRect">
           <a:avLst>
@@ -12426,8 +12538,8 @@
         </a:p>
       </dsp:txBody>
       <dsp:txXfrm>
-        <a:off x="3885827" y="11888977"/>
-        <a:ext cx="1251695" cy="606964"/>
+        <a:off x="3917327" y="11290968"/>
+        <a:ext cx="1188695" cy="576414"/>
       </dsp:txXfrm>
     </dsp:sp>
     <dsp:sp modelId="{CD8E3BFA-0908-4A8E-A216-65811C67406F}">
@@ -12437,8 +12549,8 @@
       </dsp:nvSpPr>
       <dsp:spPr>
         <a:xfrm>
-          <a:off x="5156405" y="12188316"/>
-          <a:ext cx="515784" cy="8286"/>
+          <a:off x="5123955" y="11575240"/>
+          <a:ext cx="489824" cy="7869"/>
         </a:xfrm>
         <a:custGeom>
           <a:avLst/>
@@ -12449,10 +12561,10 @@
           <a:pathLst>
             <a:path>
               <a:moveTo>
-                <a:pt x="0" y="4143"/>
+                <a:pt x="0" y="3934"/>
               </a:moveTo>
               <a:lnTo>
-                <a:pt x="515784" y="4143"/>
+                <a:pt x="489824" y="3934"/>
               </a:lnTo>
             </a:path>
           </a:pathLst>
@@ -12507,8 +12619,8 @@
         </a:p>
       </dsp:txBody>
       <dsp:txXfrm>
-        <a:off x="5401403" y="12179565"/>
-        <a:ext cx="25789" cy="25789"/>
+        <a:off x="5356622" y="11566930"/>
+        <a:ext cx="24491" cy="24491"/>
       </dsp:txXfrm>
     </dsp:sp>
     <dsp:sp modelId="{3CF7AF55-9EB6-4D4E-9FB0-52B696F22BA8}">
@@ -12518,8 +12630,8 @@
       </dsp:nvSpPr>
       <dsp:spPr>
         <a:xfrm>
-          <a:off x="5672190" y="11870094"/>
-          <a:ext cx="1289461" cy="644730"/>
+          <a:off x="5613780" y="11273035"/>
+          <a:ext cx="1224561" cy="612280"/>
         </a:xfrm>
         <a:prstGeom prst="roundRect">
           <a:avLst>
@@ -12615,8 +12727,8 @@
         </a:p>
       </dsp:txBody>
       <dsp:txXfrm>
-        <a:off x="5691073" y="11888977"/>
-        <a:ext cx="1251695" cy="606964"/>
+        <a:off x="5631713" y="11290968"/>
+        <a:ext cx="1188695" cy="576414"/>
       </dsp:txXfrm>
     </dsp:sp>
     <dsp:sp modelId="{42DDFF19-E6A0-4186-B276-BEA33C2BA9BF}">
@@ -12626,8 +12738,8 @@
       </dsp:nvSpPr>
       <dsp:spPr>
         <a:xfrm>
-          <a:off x="3351159" y="12929756"/>
-          <a:ext cx="515784" cy="8286"/>
+          <a:off x="3409569" y="12279363"/>
+          <a:ext cx="489824" cy="7869"/>
         </a:xfrm>
         <a:custGeom>
           <a:avLst/>
@@ -12638,10 +12750,10 @@
           <a:pathLst>
             <a:path>
               <a:moveTo>
-                <a:pt x="0" y="4143"/>
+                <a:pt x="0" y="3934"/>
               </a:moveTo>
               <a:lnTo>
-                <a:pt x="515784" y="4143"/>
+                <a:pt x="489824" y="3934"/>
               </a:lnTo>
             </a:path>
           </a:pathLst>
@@ -12696,8 +12808,8 @@
         </a:p>
       </dsp:txBody>
       <dsp:txXfrm>
-        <a:off x="3596157" y="12921005"/>
-        <a:ext cx="25789" cy="25789"/>
+        <a:off x="3642236" y="12271052"/>
+        <a:ext cx="24491" cy="24491"/>
       </dsp:txXfrm>
     </dsp:sp>
     <dsp:sp modelId="{11DA2AFB-F184-460B-A0B7-5FF24C0450F5}">
@@ -12707,8 +12819,8 @@
       </dsp:nvSpPr>
       <dsp:spPr>
         <a:xfrm>
-          <a:off x="3866944" y="12611534"/>
-          <a:ext cx="1289461" cy="644730"/>
+          <a:off x="3899394" y="11977158"/>
+          <a:ext cx="1224561" cy="612280"/>
         </a:xfrm>
         <a:prstGeom prst="roundRect">
           <a:avLst>
@@ -12804,8 +12916,8 @@
         </a:p>
       </dsp:txBody>
       <dsp:txXfrm>
-        <a:off x="3885827" y="12630417"/>
-        <a:ext cx="1251695" cy="606964"/>
+        <a:off x="3917327" y="11995091"/>
+        <a:ext cx="1188695" cy="576414"/>
       </dsp:txXfrm>
     </dsp:sp>
     <dsp:sp modelId="{3417FB2E-3981-478C-A90E-230FD22D8148}">
@@ -12815,8 +12927,8 @@
       </dsp:nvSpPr>
       <dsp:spPr>
         <a:xfrm>
-          <a:off x="5156405" y="12929756"/>
-          <a:ext cx="515784" cy="8286"/>
+          <a:off x="5123955" y="12279363"/>
+          <a:ext cx="489824" cy="7869"/>
         </a:xfrm>
         <a:custGeom>
           <a:avLst/>
@@ -12827,10 +12939,10 @@
           <a:pathLst>
             <a:path>
               <a:moveTo>
-                <a:pt x="0" y="4143"/>
+                <a:pt x="0" y="3934"/>
               </a:moveTo>
               <a:lnTo>
-                <a:pt x="515784" y="4143"/>
+                <a:pt x="489824" y="3934"/>
               </a:lnTo>
             </a:path>
           </a:pathLst>
@@ -12885,8 +12997,8 @@
         </a:p>
       </dsp:txBody>
       <dsp:txXfrm>
-        <a:off x="5401403" y="12921005"/>
-        <a:ext cx="25789" cy="25789"/>
+        <a:off x="5356622" y="12271052"/>
+        <a:ext cx="24491" cy="24491"/>
       </dsp:txXfrm>
     </dsp:sp>
     <dsp:sp modelId="{7FC926A3-ECB2-4C01-AE29-15B6304E67FA}">
@@ -12896,8 +13008,8 @@
       </dsp:nvSpPr>
       <dsp:spPr>
         <a:xfrm>
-          <a:off x="5672190" y="12611534"/>
-          <a:ext cx="1289461" cy="644730"/>
+          <a:off x="5613780" y="11977158"/>
+          <a:ext cx="1224561" cy="612280"/>
         </a:xfrm>
         <a:prstGeom prst="roundRect">
           <a:avLst>
@@ -12993,8 +13105,8 @@
         </a:p>
       </dsp:txBody>
       <dsp:txXfrm>
-        <a:off x="5691073" y="12630417"/>
-        <a:ext cx="1251695" cy="606964"/>
+        <a:off x="5631713" y="11995091"/>
+        <a:ext cx="1188695" cy="576414"/>
       </dsp:txXfrm>
     </dsp:sp>
     <dsp:sp modelId="{0B346269-F71A-4E58-A619-B6F536AF1A0B}">
@@ -13004,8 +13116,8 @@
       </dsp:nvSpPr>
       <dsp:spPr>
         <a:xfrm rot="3310531">
-          <a:off x="3157453" y="13300476"/>
-          <a:ext cx="903198" cy="8286"/>
+          <a:off x="3225612" y="12631424"/>
+          <a:ext cx="857739" cy="7869"/>
         </a:xfrm>
         <a:custGeom>
           <a:avLst/>
@@ -13016,10 +13128,10 @@
           <a:pathLst>
             <a:path>
               <a:moveTo>
-                <a:pt x="0" y="4143"/>
+                <a:pt x="0" y="3934"/>
               </a:moveTo>
               <a:lnTo>
-                <a:pt x="903198" y="4143"/>
+                <a:pt x="857739" y="3934"/>
               </a:lnTo>
             </a:path>
           </a:pathLst>
@@ -13074,8 +13186,8 @@
         </a:p>
       </dsp:txBody>
       <dsp:txXfrm>
-        <a:off x="3586472" y="13282039"/>
-        <a:ext cx="45159" cy="45159"/>
+        <a:off x="3633038" y="12613916"/>
+        <a:ext cx="42886" cy="42886"/>
       </dsp:txXfrm>
     </dsp:sp>
     <dsp:sp modelId="{CA744165-A8C0-4635-8728-C36C23305E24}">
@@ -13085,8 +13197,8 @@
       </dsp:nvSpPr>
       <dsp:spPr>
         <a:xfrm>
-          <a:off x="3866944" y="13352974"/>
-          <a:ext cx="1289461" cy="644730"/>
+          <a:off x="3899394" y="12681280"/>
+          <a:ext cx="1224561" cy="612280"/>
         </a:xfrm>
         <a:prstGeom prst="roundRect">
           <a:avLst>
@@ -13182,8 +13294,8 @@
         </a:p>
       </dsp:txBody>
       <dsp:txXfrm>
-        <a:off x="3885827" y="13371857"/>
-        <a:ext cx="1251695" cy="606964"/>
+        <a:off x="3917327" y="12699213"/>
+        <a:ext cx="1188695" cy="576414"/>
       </dsp:txXfrm>
     </dsp:sp>
     <dsp:sp modelId="{B36DDB53-1B71-4E38-BE86-56085DC0A731}">
@@ -13193,8 +13305,8 @@
       </dsp:nvSpPr>
       <dsp:spPr>
         <a:xfrm>
-          <a:off x="5156405" y="13671196"/>
-          <a:ext cx="515784" cy="8286"/>
+          <a:off x="5123955" y="12983486"/>
+          <a:ext cx="489824" cy="7869"/>
         </a:xfrm>
         <a:custGeom>
           <a:avLst/>
@@ -13205,10 +13317,10 @@
           <a:pathLst>
             <a:path>
               <a:moveTo>
-                <a:pt x="0" y="4143"/>
+                <a:pt x="0" y="3934"/>
               </a:moveTo>
               <a:lnTo>
-                <a:pt x="515784" y="4143"/>
+                <a:pt x="489824" y="3934"/>
               </a:lnTo>
             </a:path>
           </a:pathLst>
@@ -13263,8 +13375,8 @@
         </a:p>
       </dsp:txBody>
       <dsp:txXfrm>
-        <a:off x="5401403" y="13662445"/>
-        <a:ext cx="25789" cy="25789"/>
+        <a:off x="5356622" y="12975175"/>
+        <a:ext cx="24491" cy="24491"/>
       </dsp:txXfrm>
     </dsp:sp>
     <dsp:sp modelId="{88EC61A6-31B4-4623-8CCF-507BCAD33BAD}">
@@ -13274,8 +13386,8 @@
       </dsp:nvSpPr>
       <dsp:spPr>
         <a:xfrm>
-          <a:off x="5672190" y="13352974"/>
-          <a:ext cx="1289461" cy="644730"/>
+          <a:off x="5613780" y="12681280"/>
+          <a:ext cx="1224561" cy="612280"/>
         </a:xfrm>
         <a:prstGeom prst="roundRect">
           <a:avLst>
@@ -13371,19 +13483,19 @@
         </a:p>
       </dsp:txBody>
       <dsp:txXfrm>
-        <a:off x="5691073" y="13371857"/>
-        <a:ext cx="1251695" cy="606964"/>
+        <a:off x="5631713" y="12699213"/>
+        <a:ext cx="1188695" cy="576414"/>
       </dsp:txXfrm>
     </dsp:sp>
-    <dsp:sp modelId="{B07E1AFE-C2EC-4E1D-8354-8391F430BD6C}">
+    <dsp:sp modelId="{3056B40E-215B-4DC5-80EA-E1738313D27A}">
       <dsp:nvSpPr>
         <dsp:cNvPr id="0" name=""/>
         <dsp:cNvSpPr/>
       </dsp:nvSpPr>
       <dsp:spPr>
-        <a:xfrm rot="5134808">
-          <a:off x="-1542626" y="10334715"/>
-          <a:ext cx="6692865" cy="8286"/>
+        <a:xfrm rot="5148714">
+          <a:off x="-1413440" y="10343026"/>
+          <a:ext cx="6707075" cy="7869"/>
         </a:xfrm>
         <a:custGeom>
           <a:avLst/>
@@ -13394,10 +13506,10 @@
           <a:pathLst>
             <a:path>
               <a:moveTo>
-                <a:pt x="0" y="4143"/>
+                <a:pt x="0" y="3934"/>
               </a:moveTo>
               <a:lnTo>
-                <a:pt x="6692865" y="4143"/>
+                <a:pt x="6707075" y="3934"/>
               </a:lnTo>
             </a:path>
           </a:pathLst>
@@ -13436,7 +13548,7 @@
         </a:bodyPr>
         <a:lstStyle/>
         <a:p>
-          <a:pPr marL="0" lvl="0" indent="0" algn="ctr" defTabSz="1022350">
+          <a:pPr marL="0" lvl="0" indent="0" algn="ctr" defTabSz="1066800">
             <a:lnSpc>
               <a:spcPct val="90000"/>
             </a:lnSpc>
@@ -13448,23 +13560,23 @@
             </a:spcAft>
             <a:buNone/>
           </a:pPr>
-          <a:endParaRPr lang="en-US" sz="2300" kern="1200"/>
+          <a:endParaRPr lang="en-US" sz="2400" kern="1200"/>
         </a:p>
       </dsp:txBody>
       <dsp:txXfrm>
-        <a:off x="1636484" y="10171537"/>
-        <a:ext cx="334643" cy="334643"/>
+        <a:off x="1772419" y="10179284"/>
+        <a:ext cx="335353" cy="335353"/>
       </dsp:txXfrm>
     </dsp:sp>
-    <dsp:sp modelId="{DC3C9D0A-56A4-4A59-93F8-82BD1F000FDA}">
+    <dsp:sp modelId="{00B60CB0-AE8B-4E9F-8CBA-9AD8B09CBE03}">
       <dsp:nvSpPr>
         <dsp:cNvPr id="0" name=""/>
         <dsp:cNvSpPr/>
       </dsp:nvSpPr>
       <dsp:spPr>
         <a:xfrm>
-          <a:off x="2061698" y="13352974"/>
-          <a:ext cx="1289461" cy="644730"/>
+          <a:off x="2185008" y="13385403"/>
+          <a:ext cx="1224561" cy="612280"/>
         </a:xfrm>
         <a:prstGeom prst="roundRect">
           <a:avLst>
@@ -13555,13 +13667,310 @@
           </a:pPr>
           <a:r>
             <a:rPr lang="en-US" sz="1200" kern="1200"/>
+            <a:t>Ingreso-Retiro de caja</a:t>
+          </a:r>
+        </a:p>
+      </dsp:txBody>
+      <dsp:txXfrm>
+        <a:off x="2202941" y="13403336"/>
+        <a:ext cx="1188695" cy="576414"/>
+      </dsp:txXfrm>
+    </dsp:sp>
+    <dsp:sp modelId="{0ED98B4C-B06B-4104-B1AB-4A1D3FE94E85}">
+      <dsp:nvSpPr>
+        <dsp:cNvPr id="0" name=""/>
+        <dsp:cNvSpPr/>
+      </dsp:nvSpPr>
+      <dsp:spPr>
+        <a:xfrm>
+          <a:off x="3409569" y="13687608"/>
+          <a:ext cx="489824" cy="7869"/>
+        </a:xfrm>
+        <a:custGeom>
+          <a:avLst/>
+          <a:gdLst/>
+          <a:ahLst/>
+          <a:cxnLst/>
+          <a:rect l="0" t="0" r="0" b="0"/>
+          <a:pathLst>
+            <a:path>
+              <a:moveTo>
+                <a:pt x="0" y="3934"/>
+              </a:moveTo>
+              <a:lnTo>
+                <a:pt x="489824" y="3934"/>
+              </a:lnTo>
+            </a:path>
+          </a:pathLst>
+        </a:custGeom>
+        <a:noFill/>
+        <a:ln w="12700" cap="flat" cmpd="sng" algn="ctr">
+          <a:solidFill>
+            <a:schemeClr val="accent1">
+              <a:shade val="80000"/>
+              <a:hueOff val="0"/>
+              <a:satOff val="0"/>
+              <a:lumOff val="0"/>
+              <a:alphaOff val="0"/>
+            </a:schemeClr>
+          </a:solidFill>
+          <a:prstDash val="solid"/>
+          <a:miter lim="800000"/>
+        </a:ln>
+        <a:effectLst/>
+      </dsp:spPr>
+      <dsp:style>
+        <a:lnRef idx="2">
+          <a:scrgbClr r="0" g="0" b="0"/>
+        </a:lnRef>
+        <a:fillRef idx="0">
+          <a:scrgbClr r="0" g="0" b="0"/>
+        </a:fillRef>
+        <a:effectRef idx="0">
+          <a:scrgbClr r="0" g="0" b="0"/>
+        </a:effectRef>
+        <a:fontRef idx="minor"/>
+      </dsp:style>
+      <dsp:txBody>
+        <a:bodyPr spcFirstLastPara="0" vert="horz" wrap="square" lIns="12700" tIns="0" rIns="12700" bIns="0" numCol="1" spcCol="1270" anchor="ctr" anchorCtr="0">
+          <a:noAutofit/>
+        </a:bodyPr>
+        <a:lstStyle/>
+        <a:p>
+          <a:pPr marL="0" lvl="0" indent="0" algn="ctr" defTabSz="222250">
+            <a:lnSpc>
+              <a:spcPct val="90000"/>
+            </a:lnSpc>
+            <a:spcBef>
+              <a:spcPct val="0"/>
+            </a:spcBef>
+            <a:spcAft>
+              <a:spcPct val="35000"/>
+            </a:spcAft>
+            <a:buNone/>
+          </a:pPr>
+          <a:endParaRPr lang="en-US" sz="500" kern="1200"/>
+        </a:p>
+      </dsp:txBody>
+      <dsp:txXfrm>
+        <a:off x="3642236" y="13679298"/>
+        <a:ext cx="24491" cy="24491"/>
+      </dsp:txXfrm>
+    </dsp:sp>
+    <dsp:sp modelId="{1A522638-1858-4F9A-890F-810B0776BA17}">
+      <dsp:nvSpPr>
+        <dsp:cNvPr id="0" name=""/>
+        <dsp:cNvSpPr/>
+      </dsp:nvSpPr>
+      <dsp:spPr>
+        <a:xfrm>
+          <a:off x="3899394" y="13385403"/>
+          <a:ext cx="1224561" cy="612280"/>
+        </a:xfrm>
+        <a:prstGeom prst="roundRect">
+          <a:avLst>
+            <a:gd name="adj" fmla="val 10000"/>
+          </a:avLst>
+        </a:prstGeom>
+        <a:gradFill rotWithShape="0">
+          <a:gsLst>
+            <a:gs pos="0">
+              <a:schemeClr val="accent1">
+                <a:hueOff val="0"/>
+                <a:satOff val="0"/>
+                <a:lumOff val="0"/>
+                <a:alphaOff val="0"/>
+                <a:lumMod val="110000"/>
+                <a:satMod val="105000"/>
+                <a:tint val="67000"/>
+              </a:schemeClr>
+            </a:gs>
+            <a:gs pos="50000">
+              <a:schemeClr val="accent1">
+                <a:hueOff val="0"/>
+                <a:satOff val="0"/>
+                <a:lumOff val="0"/>
+                <a:alphaOff val="0"/>
+                <a:lumMod val="105000"/>
+                <a:satMod val="103000"/>
+                <a:tint val="73000"/>
+              </a:schemeClr>
+            </a:gs>
+            <a:gs pos="100000">
+              <a:schemeClr val="accent1">
+                <a:hueOff val="0"/>
+                <a:satOff val="0"/>
+                <a:lumOff val="0"/>
+                <a:alphaOff val="0"/>
+                <a:lumMod val="105000"/>
+                <a:satMod val="109000"/>
+                <a:tint val="81000"/>
+              </a:schemeClr>
+            </a:gs>
+          </a:gsLst>
+          <a:lin ang="5400000" scaled="0"/>
+        </a:gradFill>
+        <a:ln>
+          <a:noFill/>
+        </a:ln>
+        <a:effectLst/>
+        <a:scene3d>
+          <a:camera prst="orthographicFront"/>
+          <a:lightRig rig="flat" dir="t"/>
+        </a:scene3d>
+        <a:sp3d prstMaterial="dkEdge">
+          <a:bevelT w="8200" h="38100"/>
+        </a:sp3d>
+      </dsp:spPr>
+      <dsp:style>
+        <a:lnRef idx="0">
+          <a:scrgbClr r="0" g="0" b="0"/>
+        </a:lnRef>
+        <a:fillRef idx="2">
+          <a:scrgbClr r="0" g="0" b="0"/>
+        </a:fillRef>
+        <a:effectRef idx="1">
+          <a:scrgbClr r="0" g="0" b="0"/>
+        </a:effectRef>
+        <a:fontRef idx="minor">
+          <a:schemeClr val="dk1"/>
+        </a:fontRef>
+      </dsp:style>
+      <dsp:txBody>
+        <a:bodyPr spcFirstLastPara="0" vert="horz" wrap="square" lIns="7620" tIns="7620" rIns="7620" bIns="7620" numCol="1" spcCol="1270" anchor="ctr" anchorCtr="0">
+          <a:noAutofit/>
+        </a:bodyPr>
+        <a:lstStyle/>
+        <a:p>
+          <a:pPr marL="0" lvl="0" indent="0" algn="ctr" defTabSz="533400">
+            <a:lnSpc>
+              <a:spcPct val="90000"/>
+            </a:lnSpc>
+            <a:spcBef>
+              <a:spcPct val="0"/>
+            </a:spcBef>
+            <a:spcAft>
+              <a:spcPct val="35000"/>
+            </a:spcAft>
+            <a:buNone/>
+          </a:pPr>
+          <a:r>
+            <a:rPr lang="en-US" sz="1200" kern="1200"/>
+            <a:t>caja_ingreso_retiro.php</a:t>
+          </a:r>
+        </a:p>
+      </dsp:txBody>
+      <dsp:txXfrm>
+        <a:off x="3917327" y="13403336"/>
+        <a:ext cx="1188695" cy="576414"/>
+      </dsp:txXfrm>
+    </dsp:sp>
+    <dsp:sp modelId="{96E1FBC2-DDAC-4EA0-8E8A-26C40FA56F7E}">
+      <dsp:nvSpPr>
+        <dsp:cNvPr id="0" name=""/>
+        <dsp:cNvSpPr/>
+      </dsp:nvSpPr>
+      <dsp:spPr>
+        <a:xfrm>
+          <a:off x="470623" y="7400360"/>
+          <a:ext cx="1224561" cy="612280"/>
+        </a:xfrm>
+        <a:prstGeom prst="roundRect">
+          <a:avLst>
+            <a:gd name="adj" fmla="val 10000"/>
+          </a:avLst>
+        </a:prstGeom>
+        <a:gradFill rotWithShape="0">
+          <a:gsLst>
+            <a:gs pos="0">
+              <a:schemeClr val="accent1">
+                <a:hueOff val="0"/>
+                <a:satOff val="0"/>
+                <a:lumOff val="0"/>
+                <a:alphaOff val="0"/>
+                <a:lumMod val="110000"/>
+                <a:satMod val="105000"/>
+                <a:tint val="67000"/>
+              </a:schemeClr>
+            </a:gs>
+            <a:gs pos="50000">
+              <a:schemeClr val="accent1">
+                <a:hueOff val="0"/>
+                <a:satOff val="0"/>
+                <a:lumOff val="0"/>
+                <a:alphaOff val="0"/>
+                <a:lumMod val="105000"/>
+                <a:satMod val="103000"/>
+                <a:tint val="73000"/>
+              </a:schemeClr>
+            </a:gs>
+            <a:gs pos="100000">
+              <a:schemeClr val="accent1">
+                <a:hueOff val="0"/>
+                <a:satOff val="0"/>
+                <a:lumOff val="0"/>
+                <a:alphaOff val="0"/>
+                <a:lumMod val="105000"/>
+                <a:satMod val="109000"/>
+                <a:tint val="81000"/>
+              </a:schemeClr>
+            </a:gs>
+          </a:gsLst>
+          <a:lin ang="5400000" scaled="0"/>
+        </a:gradFill>
+        <a:ln>
+          <a:noFill/>
+        </a:ln>
+        <a:effectLst/>
+        <a:scene3d>
+          <a:camera prst="orthographicFront"/>
+          <a:lightRig rig="flat" dir="t"/>
+        </a:scene3d>
+        <a:sp3d prstMaterial="dkEdge">
+          <a:bevelT w="8200" h="38100"/>
+        </a:sp3d>
+      </dsp:spPr>
+      <dsp:style>
+        <a:lnRef idx="0">
+          <a:scrgbClr r="0" g="0" b="0"/>
+        </a:lnRef>
+        <a:fillRef idx="2">
+          <a:scrgbClr r="0" g="0" b="0"/>
+        </a:fillRef>
+        <a:effectRef idx="1">
+          <a:scrgbClr r="0" g="0" b="0"/>
+        </a:effectRef>
+        <a:fontRef idx="minor">
+          <a:schemeClr val="dk1"/>
+        </a:fontRef>
+      </dsp:style>
+      <dsp:txBody>
+        <a:bodyPr spcFirstLastPara="0" vert="horz" wrap="square" lIns="7620" tIns="7620" rIns="7620" bIns="7620" numCol="1" spcCol="1270" anchor="ctr" anchorCtr="0">
+          <a:noAutofit/>
+        </a:bodyPr>
+        <a:lstStyle/>
+        <a:p>
+          <a:pPr marL="0" lvl="0" indent="0" algn="ctr" defTabSz="533400">
+            <a:lnSpc>
+              <a:spcPct val="90000"/>
+            </a:lnSpc>
+            <a:spcBef>
+              <a:spcPct val="0"/>
+            </a:spcBef>
+            <a:spcAft>
+              <a:spcPct val="35000"/>
+            </a:spcAft>
+            <a:buNone/>
+          </a:pPr>
+          <a:r>
+            <a:rPr lang="en-US" sz="1200" kern="1200"/>
             <a:t>Ingresos-Egresos</a:t>
           </a:r>
         </a:p>
       </dsp:txBody>
       <dsp:txXfrm>
-        <a:off x="2080581" y="13371857"/>
-        <a:ext cx="1251695" cy="606964"/>
+        <a:off x="488556" y="7418293"/>
+        <a:ext cx="1188695" cy="576414"/>
       </dsp:txXfrm>
     </dsp:sp>
   </dsp:spTree>
@@ -15248,7 +15657,7 @@
 </file>
 
 <file path=customXml/itemProps1.xml><?xml version="1.0" encoding="utf-8"?>
-<ds:datastoreItem xmlns:ds="http://schemas.openxmlformats.org/officeDocument/2006/customXml" ds:itemID="{2542BAB4-DCD2-49EC-8F50-1393CD8B1EC6}">
+<ds:datastoreItem xmlns:ds="http://schemas.openxmlformats.org/officeDocument/2006/customXml" ds:itemID="{CA90EF50-0A66-43D5-B961-896CA52C64F3}">
   <ds:schemaRefs>
     <ds:schemaRef ds:uri="http://schemas.openxmlformats.org/officeDocument/2006/bibliography"/>
   </ds:schemaRefs>

</xml_diff>